<commit_message>
Refactors technical specification so that it corresponds to GOST 34.602-2020 document. Adds new data about system
</commit_message>
<xml_diff>
--- a/Documents/Техническое_задание.docx
+++ b/Documents/Техническое_задание.docx
@@ -329,7 +329,7 @@
           <w:sz w:val="28"/>
           <w:szCs w:val="28"/>
         </w:rPr>
-        <w:t>Ас</w:t>
+        <w:t>Анализатор</w:t>
       </w:r>
       <w:r>
         <w:rPr>
@@ -338,25 +338,7 @@
           <w:sz w:val="28"/>
           <w:szCs w:val="28"/>
         </w:rPr>
-        <w:t>систент</w:t>
-      </w:r>
-      <w:r>
-        <w:rPr>
-          <w:rFonts w:ascii="Times New Roman" w:eastAsia="Cambria" w:hAnsi="Times New Roman" w:cs="Times New Roman"/>
-          <w:color w:val="000000"/>
-          <w:sz w:val="28"/>
-          <w:szCs w:val="28"/>
-        </w:rPr>
         <w:t xml:space="preserve"> </w:t>
-      </w:r>
-      <w:r>
-        <w:rPr>
-          <w:rFonts w:ascii="Times New Roman" w:eastAsia="Cambria" w:hAnsi="Times New Roman" w:cs="Times New Roman"/>
-          <w:color w:val="000000"/>
-          <w:sz w:val="28"/>
-          <w:szCs w:val="28"/>
-        </w:rPr>
-        <w:t xml:space="preserve">для </w:t>
       </w:r>
       <w:r>
         <w:rPr>
@@ -521,23 +503,7 @@
           <w:sz w:val="28"/>
           <w:szCs w:val="28"/>
         </w:rPr>
-        <w:t>______________ С.И</w:t>
-      </w:r>
-      <w:r>
-        <w:rPr>
-          <w:rFonts w:ascii="Times New Roman" w:eastAsia="Cambria" w:hAnsi="Times New Roman" w:cs="Times New Roman"/>
-          <w:sz w:val="28"/>
-          <w:szCs w:val="28"/>
-        </w:rPr>
-        <w:t xml:space="preserve">. </w:t>
-      </w:r>
-      <w:r>
-        <w:rPr>
-          <w:rFonts w:ascii="Times New Roman" w:eastAsia="Cambria" w:hAnsi="Times New Roman" w:cs="Times New Roman"/>
-          <w:sz w:val="28"/>
-          <w:szCs w:val="28"/>
-        </w:rPr>
-        <w:t>Бондарева</w:t>
+        <w:t>______________ С.И. Бондарева</w:t>
       </w:r>
     </w:p>
     <w:p>
@@ -577,23 +543,7 @@
           <w:sz w:val="28"/>
           <w:szCs w:val="28"/>
         </w:rPr>
-        <w:t>______________ В.С</w:t>
-      </w:r>
-      <w:r>
-        <w:rPr>
-          <w:rFonts w:ascii="Times New Roman" w:eastAsia="Cambria" w:hAnsi="Times New Roman" w:cs="Times New Roman"/>
-          <w:sz w:val="28"/>
-          <w:szCs w:val="28"/>
-        </w:rPr>
-        <w:t xml:space="preserve">. </w:t>
-      </w:r>
-      <w:r>
-        <w:rPr>
-          <w:rFonts w:ascii="Times New Roman" w:eastAsia="Cambria" w:hAnsi="Times New Roman" w:cs="Times New Roman"/>
-          <w:sz w:val="28"/>
-          <w:szCs w:val="28"/>
-        </w:rPr>
-        <w:t>Попов</w:t>
+        <w:t>______________ В.С. Попов</w:t>
       </w:r>
     </w:p>
     <w:p>
@@ -613,47 +563,7 @@
           <w:sz w:val="28"/>
           <w:szCs w:val="28"/>
         </w:rPr>
-        <w:t xml:space="preserve">______________ </w:t>
-      </w:r>
-      <w:r>
-        <w:rPr>
-          <w:rFonts w:ascii="Times New Roman" w:eastAsia="Cambria" w:hAnsi="Times New Roman" w:cs="Times New Roman"/>
-          <w:sz w:val="28"/>
-          <w:szCs w:val="28"/>
-        </w:rPr>
-        <w:t>Н</w:t>
-      </w:r>
-      <w:r>
-        <w:rPr>
-          <w:rFonts w:ascii="Times New Roman" w:eastAsia="Cambria" w:hAnsi="Times New Roman" w:cs="Times New Roman"/>
-          <w:sz w:val="28"/>
-          <w:szCs w:val="28"/>
-        </w:rPr>
-        <w:t>.</w:t>
-      </w:r>
-      <w:r>
-        <w:rPr>
-          <w:rFonts w:ascii="Times New Roman" w:eastAsia="Cambria" w:hAnsi="Times New Roman" w:cs="Times New Roman"/>
-          <w:sz w:val="28"/>
-          <w:szCs w:val="28"/>
-        </w:rPr>
-        <w:t xml:space="preserve"> А</w:t>
-      </w:r>
-      <w:r>
-        <w:rPr>
-          <w:rFonts w:ascii="Times New Roman" w:eastAsia="Cambria" w:hAnsi="Times New Roman" w:cs="Times New Roman"/>
-          <w:sz w:val="28"/>
-          <w:szCs w:val="28"/>
-        </w:rPr>
-        <w:t xml:space="preserve">. </w:t>
-      </w:r>
-      <w:r>
-        <w:rPr>
-          <w:rFonts w:ascii="Times New Roman" w:eastAsia="Cambria" w:hAnsi="Times New Roman" w:cs="Times New Roman"/>
-          <w:sz w:val="28"/>
-          <w:szCs w:val="28"/>
-        </w:rPr>
-        <w:t>Агафонов</w:t>
+        <w:t>______________ Н. А. Агафонов</w:t>
       </w:r>
     </w:p>
     <w:p>
@@ -673,31 +583,7 @@
           <w:sz w:val="28"/>
           <w:szCs w:val="28"/>
         </w:rPr>
-        <w:t xml:space="preserve">______________ Н. </w:t>
-      </w:r>
-      <w:r>
-        <w:rPr>
-          <w:rFonts w:ascii="Times New Roman" w:eastAsia="Cambria" w:hAnsi="Times New Roman" w:cs="Times New Roman"/>
-          <w:sz w:val="28"/>
-          <w:szCs w:val="28"/>
-        </w:rPr>
-        <w:t>Н</w:t>
-      </w:r>
-      <w:r>
-        <w:rPr>
-          <w:rFonts w:ascii="Times New Roman" w:eastAsia="Cambria" w:hAnsi="Times New Roman" w:cs="Times New Roman"/>
-          <w:sz w:val="28"/>
-          <w:szCs w:val="28"/>
-        </w:rPr>
-        <w:t xml:space="preserve">. </w:t>
-      </w:r>
-      <w:r>
-        <w:rPr>
-          <w:rFonts w:ascii="Times New Roman" w:eastAsia="Cambria" w:hAnsi="Times New Roman" w:cs="Times New Roman"/>
-          <w:sz w:val="28"/>
-          <w:szCs w:val="28"/>
-        </w:rPr>
-        <w:t>Андреев</w:t>
+        <w:t>______________ Н. Н. Андреев</w:t>
       </w:r>
     </w:p>
     <w:p>
@@ -838,8 +724,170 @@
       </w:r>
       <w:bookmarkEnd w:id="1"/>
     </w:p>
-    <w:p/>
-    <w:p>
+    <w:p>
+      <w:pPr>
+        <w:pStyle w:val="af7"/>
+      </w:pPr>
+      <w:r>
+        <w:rPr>
+          <w:rStyle w:val="afe"/>
+        </w:rPr>
+        <w:t>Протокол встречи</w:t>
+      </w:r>
+      <w:r>
+        <w:t xml:space="preserve"> – это документ, содержащий краткую сводку обсужденных на встрече задач и проблем, указание участников, внесших эти вопросы на рассмотрение, принятые по каждой из них решения и общий вывод по итогам встречи.</w:t>
+      </w:r>
+    </w:p>
+    <w:p>
+      <w:pPr>
+        <w:pStyle w:val="af7"/>
+      </w:pPr>
+      <w:proofErr w:type="spellStart"/>
+      <w:r>
+        <w:rPr>
+          <w:rStyle w:val="afe"/>
+        </w:rPr>
+        <w:t>Репозиторий</w:t>
+      </w:r>
+      <w:proofErr w:type="spellEnd"/>
+      <w:r>
+        <w:t xml:space="preserve"> — это централизованное хранилище, предназначенное для хранения, управле</w:t>
+      </w:r>
+      <w:r>
+        <w:t xml:space="preserve">ния и </w:t>
+      </w:r>
+      <w:r>
+        <w:t>контроля</w:t>
+      </w:r>
+      <w:r>
+        <w:t xml:space="preserve"> версий </w:t>
+      </w:r>
+      <w:r>
+        <w:t xml:space="preserve">исходного кода, конфигурационных файлов, документации и других артефактов, используемых в процессе разработки программного обеспечения. </w:t>
+      </w:r>
+      <w:proofErr w:type="spellStart"/>
+      <w:r>
+        <w:t>Репозиторий</w:t>
+      </w:r>
+      <w:proofErr w:type="spellEnd"/>
+      <w:r>
+        <w:t xml:space="preserve"> обеспечивает доступ к данным для разработчиков, автоматизированных систем сборки и развертывания, а также интеграцию с инструментами управления проектами и контроля версий.</w:t>
+      </w:r>
+    </w:p>
+    <w:p>
+      <w:pPr>
+        <w:pStyle w:val="af7"/>
+      </w:pPr>
+      <w:r>
+        <w:rPr>
+          <w:rStyle w:val="afe"/>
+        </w:rPr>
+        <w:t>Система контроля версий (СКВ)</w:t>
+      </w:r>
+      <w:r>
+        <w:t xml:space="preserve"> — это программный инструмент, предназначенный для управления изменениями в исходном коде, документации и других файлах проекта. СКВ позволяет отслеживать, сохранять и при необходимости откатывать изменения, а также обеспечивает совместную работу нескольких разработчиков, предотвращая конфликты при внесении правок.</w:t>
+      </w:r>
+    </w:p>
+    <w:p>
+      <w:pPr>
+        <w:pStyle w:val="af7"/>
+      </w:pPr>
+      <w:proofErr w:type="spellStart"/>
+      <w:r>
+        <w:rPr>
+          <w:rStyle w:val="afe"/>
+        </w:rPr>
+        <w:t>Таск-трекер</w:t>
+      </w:r>
+      <w:proofErr w:type="spellEnd"/>
+      <w:r>
+        <w:t xml:space="preserve"> — это программная система, предназначенная для управления задачами в рамках проекта. </w:t>
+      </w:r>
+      <w:proofErr w:type="spellStart"/>
+      <w:r>
+        <w:t>Таск-трекер</w:t>
+      </w:r>
+      <w:proofErr w:type="spellEnd"/>
+      <w:r>
+        <w:t xml:space="preserve"> позволяет создавать, распределять, отслеживать и контролировать выполнение задач, устанавливать приоритеты, сроки выполнения и ответственных исполнителей. Он обеспечивает прозрачность рабочего процесса, автоматизацию учёта выполненной работы и интеграцию с другими инструментами управления проектами и разработкой.</w:t>
+      </w:r>
+    </w:p>
+    <w:p>
+      <w:pPr>
+        <w:pStyle w:val="af7"/>
+      </w:pPr>
+      <w:proofErr w:type="spellStart"/>
+      <w:r>
+        <w:rPr>
+          <w:rStyle w:val="afe"/>
+        </w:rPr>
+        <w:t>YouTrack</w:t>
+      </w:r>
+      <w:proofErr w:type="spellEnd"/>
+      <w:r>
+        <w:t xml:space="preserve"> — это система управления задачами и проектами, разработанная компанией </w:t>
+      </w:r>
+      <w:proofErr w:type="spellStart"/>
+      <w:r>
+        <w:t>JetBrains</w:t>
+      </w:r>
+      <w:proofErr w:type="spellEnd"/>
+      <w:r>
+        <w:t xml:space="preserve">. Она предназначена для организации </w:t>
+      </w:r>
+      <w:r>
+        <w:lastRenderedPageBreak/>
+        <w:t xml:space="preserve">рабочего процесса команд разработки и поддержки, обеспечивая трекинг задач, управление спринтами, работу с </w:t>
+      </w:r>
+      <w:proofErr w:type="spellStart"/>
+      <w:r>
+        <w:t>Agile</w:t>
+      </w:r>
+      <w:proofErr w:type="spellEnd"/>
+      <w:r>
+        <w:t>-методол</w:t>
+      </w:r>
+      <w:r>
+        <w:t>огиями (</w:t>
+      </w:r>
+      <w:proofErr w:type="spellStart"/>
+      <w:r>
+        <w:t>Scrum</w:t>
+      </w:r>
+      <w:proofErr w:type="spellEnd"/>
+      <w:r>
+        <w:t xml:space="preserve">, </w:t>
+      </w:r>
+      <w:proofErr w:type="spellStart"/>
+      <w:r>
+        <w:t>Kanban</w:t>
+      </w:r>
+      <w:proofErr w:type="spellEnd"/>
+      <w:r>
+        <w:t>)</w:t>
+      </w:r>
+      <w:r>
+        <w:t>.</w:t>
+      </w:r>
+    </w:p>
+    <w:p>
+      <w:pPr>
+        <w:pStyle w:val="af7"/>
+      </w:pPr>
+      <w:r>
+        <w:rPr>
+          <w:rStyle w:val="afe"/>
+        </w:rPr>
+        <w:t>Фоновый режим работы приложения</w:t>
+      </w:r>
+      <w:r>
+        <w:t xml:space="preserve"> — это режим, в котором программа продолжает выполнять свои функции после закрытия основного окна или его сворачивания. В этом режиме приложение остаётся активным, выполняет автоматические процессы (например, синхронизацию данных, отправку уведомлений или запись аудио) и может взаимодействовать с системой или другими программами без непосредственного участия пользователя.</w:t>
+      </w:r>
+    </w:p>
+    <w:p>
+      <w:pPr>
+        <w:pStyle w:val="af7"/>
+      </w:pPr>
       <w:r>
         <w:br w:type="page"/>
       </w:r>
@@ -847,407 +895,14 @@
     <w:p>
       <w:pPr>
         <w:pStyle w:val="a"/>
+        <w:numPr>
+          <w:ilvl w:val="0"/>
+          <w:numId w:val="11"/>
+        </w:numPr>
       </w:pPr>
       <w:r>
         <w:lastRenderedPageBreak/>
         <w:t>Общие сведения</w:t>
-      </w:r>
-    </w:p>
-    <w:p>
-      <w:pPr>
-        <w:pStyle w:val="a0"/>
-      </w:pPr>
-      <w:bookmarkStart w:id="2" w:name="_Toc3"/>
-      <w:r>
-        <w:t>Полное наименование системы и ее условное обозначение</w:t>
-      </w:r>
-      <w:bookmarkEnd w:id="2"/>
-    </w:p>
-    <w:p>
-      <w:pPr>
-        <w:pStyle w:val="af7"/>
-      </w:pPr>
-      <w:r>
-        <w:t>Полное наименование системы: «</w:t>
-      </w:r>
-      <w:r>
-        <w:t>Анализатор</w:t>
-      </w:r>
-      <w:r>
-        <w:rPr>
-          <w:rFonts w:eastAsia="Cambria" w:cs="Times New Roman"/>
-          <w:color w:val="000000"/>
-          <w:szCs w:val="28"/>
-        </w:rPr>
-        <w:t xml:space="preserve"> деловых встреч</w:t>
-      </w:r>
-      <w:r>
-        <w:t>».</w:t>
-      </w:r>
-    </w:p>
-    <w:p>
-      <w:pPr>
-        <w:pStyle w:val="af7"/>
-      </w:pPr>
-      <w:r>
-        <w:t>Краткое наименование приложения</w:t>
-      </w:r>
-      <w:r>
-        <w:rPr>
-          <w:lang w:val="en-US"/>
-        </w:rPr>
-        <w:t xml:space="preserve">: </w:t>
-      </w:r>
-      <w:r>
-        <w:t>«».</w:t>
-      </w:r>
-    </w:p>
-    <w:p>
-      <w:pPr>
-        <w:pStyle w:val="a0"/>
-      </w:pPr>
-      <w:bookmarkStart w:id="3" w:name="_Toc4"/>
-      <w:r>
-        <w:t>Наименование исполнителя и заказчика приложения</w:t>
-      </w:r>
-      <w:bookmarkEnd w:id="3"/>
-    </w:p>
-    <w:p>
-      <w:pPr>
-        <w:pStyle w:val="af7"/>
-      </w:pPr>
-      <w:r>
-        <w:t>Заказчик: Старший преподаватель Тарасов Вячеслав Сергеевич, Воронежский Государственный Университет, Факультет компьютерных наук, кафедра Программирования и Информационных Технологий.</w:t>
-      </w:r>
-    </w:p>
-    <w:p>
-      <w:pPr>
-        <w:pStyle w:val="af7"/>
-      </w:pPr>
-      <w:r>
-        <w:t>Разработчик: «5» команда группы «9».</w:t>
-      </w:r>
-    </w:p>
-    <w:p>
-      <w:pPr>
-        <w:pStyle w:val="af7"/>
-      </w:pPr>
-      <w:r>
-        <w:t>Состав команды разработчика:</w:t>
-      </w:r>
-    </w:p>
-    <w:p>
-      <w:pPr>
-        <w:pStyle w:val="a4"/>
-        <w:ind w:left="709" w:firstLine="0"/>
-      </w:pPr>
-      <w:r>
-        <w:t xml:space="preserve"> Бондарева Софья Игоревна;</w:t>
-      </w:r>
-    </w:p>
-    <w:p>
-      <w:pPr>
-        <w:pStyle w:val="a4"/>
-        <w:ind w:left="709" w:firstLine="0"/>
-      </w:pPr>
-      <w:r>
-        <w:t xml:space="preserve"> Парамонова Полина Сергеевна;</w:t>
-      </w:r>
-    </w:p>
-    <w:p>
-      <w:pPr>
-        <w:pStyle w:val="a4"/>
-        <w:ind w:left="709" w:firstLine="0"/>
-      </w:pPr>
-      <w:r>
-        <w:t xml:space="preserve"> </w:t>
-      </w:r>
-      <w:r>
-        <w:t>Попов Виталий Сергеевич</w:t>
-      </w:r>
-      <w:r>
-        <w:rPr>
-          <w:lang w:val="en-US"/>
-        </w:rPr>
-        <w:t>;</w:t>
-      </w:r>
-    </w:p>
-    <w:p>
-      <w:pPr>
-        <w:pStyle w:val="a4"/>
-        <w:ind w:left="709" w:firstLine="0"/>
-      </w:pPr>
-      <w:r>
-        <w:t xml:space="preserve"> Агафонов Никита Александрович</w:t>
-      </w:r>
-      <w:r>
-        <w:rPr>
-          <w:lang w:val="en-US"/>
-        </w:rPr>
-        <w:t>;</w:t>
-      </w:r>
-    </w:p>
-    <w:p>
-      <w:pPr>
-        <w:pStyle w:val="a4"/>
-        <w:ind w:left="709" w:firstLine="0"/>
-      </w:pPr>
-      <w:r>
-        <w:t xml:space="preserve"> </w:t>
-      </w:r>
-      <w:r>
-        <w:t xml:space="preserve">Андреев Никита </w:t>
-      </w:r>
-      <w:r>
-        <w:t>Николаевич</w:t>
-      </w:r>
-      <w:r>
-        <w:rPr>
-          <w:lang w:val="en-US"/>
-        </w:rPr>
-        <w:t>;</w:t>
-      </w:r>
-    </w:p>
-    <w:p>
-      <w:pPr>
-        <w:pStyle w:val="a4"/>
-        <w:ind w:left="709" w:firstLine="0"/>
-      </w:pPr>
-      <w:r>
-        <w:t xml:space="preserve"> Воронецкий Константин Владимирович</w:t>
-      </w:r>
-      <w:r>
-        <w:rPr>
-          <w:lang w:val="en-US"/>
-        </w:rPr>
-        <w:t>.</w:t>
-      </w:r>
-    </w:p>
-    <w:p>
-      <w:pPr>
-        <w:pStyle w:val="a0"/>
-      </w:pPr>
-      <w:bookmarkStart w:id="4" w:name="_Toc5"/>
-      <w:r>
-        <w:t>Перечень документов, на основании которых создается приложение</w:t>
-      </w:r>
-      <w:bookmarkEnd w:id="4"/>
-    </w:p>
-    <w:p>
-      <w:pPr>
-        <w:pStyle w:val="af7"/>
-      </w:pPr>
-      <w:r>
-        <w:t>Данное приложение будет создаваться на основании следующих документов:</w:t>
-      </w:r>
-    </w:p>
-    <w:p>
-      <w:pPr>
-        <w:pStyle w:val="a4"/>
-        <w:ind w:left="709" w:firstLine="0"/>
-        <w:rPr>
-          <w:highlight w:val="white"/>
-        </w:rPr>
-      </w:pPr>
-      <w:r>
-        <w:t xml:space="preserve"> </w:t>
-      </w:r>
-      <w:r>
-        <w:rPr>
-          <w:highlight w:val="white"/>
-        </w:rPr>
-        <w:t>Федерального закона от 27.07.2006 N 152-Ф3 "О персональных данных" [1].</w:t>
-      </w:r>
-    </w:p>
-    <w:p>
-      <w:pPr>
-        <w:pStyle w:val="a0"/>
-      </w:pPr>
-      <w:bookmarkStart w:id="5" w:name="_Toc6"/>
-      <w:r>
-        <w:t>Плановый срок начала и окончания работ</w:t>
-      </w:r>
-      <w:bookmarkEnd w:id="5"/>
-    </w:p>
-    <w:p>
-      <w:pPr>
-        <w:pStyle w:val="af7"/>
-      </w:pPr>
-      <w:r>
-        <w:t>Плановый срок начала работ: 2024 года .</w:t>
-      </w:r>
-    </w:p>
-    <w:p>
-      <w:pPr>
-        <w:pStyle w:val="af7"/>
-      </w:pPr>
-      <w:r>
-        <w:t>Плановый срок окончания работ: 10 июня 2024 года.</w:t>
-      </w:r>
-      <w:r>
-        <w:br w:type="page"/>
-      </w:r>
-    </w:p>
-    <w:p>
-      <w:pPr>
-        <w:pStyle w:val="a"/>
-      </w:pPr>
-      <w:r>
-        <w:lastRenderedPageBreak/>
-        <w:t>Цели и назначение создания приложения</w:t>
-      </w:r>
-    </w:p>
-    <w:p>
-      <w:pPr>
-        <w:pStyle w:val="a0"/>
-      </w:pPr>
-      <w:r>
-        <w:t>Цели создания приложения</w:t>
-      </w:r>
-    </w:p>
-    <w:p>
-      <w:pPr>
-        <w:pStyle w:val="af7"/>
-      </w:pPr>
-      <w:r>
-        <w:t>Целями выполнения работ по созданию приложения «» является:</w:t>
-      </w:r>
-    </w:p>
-    <w:p>
-      <w:pPr>
-        <w:pStyle w:val="af7"/>
-      </w:pPr>
-      <w:r>
-        <w:t>— Уменьшение времени, затрачиваемого на организационную работу после деловых встреч;</w:t>
-      </w:r>
-    </w:p>
-    <w:p>
-      <w:pPr>
-        <w:pStyle w:val="af7"/>
-      </w:pPr>
-      <w:r>
-        <w:t xml:space="preserve">— упрощение организации рабочего процесса за счёт автоматического составления </w:t>
-      </w:r>
-      <w:r>
-        <w:t xml:space="preserve">протокола </w:t>
-      </w:r>
-      <w:r>
-        <w:t>встреч;</w:t>
-      </w:r>
-    </w:p>
-    <w:p>
-      <w:pPr>
-        <w:pStyle w:val="af7"/>
-      </w:pPr>
-      <w:r>
-        <w:t>— повышение точности и прозрачности ведения рабочих обсуждений за счёт автоматической ст</w:t>
-      </w:r>
-      <w:r>
-        <w:t>енографирования</w:t>
-      </w:r>
-      <w:r>
-        <w:t>;</w:t>
-      </w:r>
-    </w:p>
-    <w:p>
-      <w:pPr>
-        <w:pStyle w:val="af7"/>
-        <w:rPr>
-          <w:b/>
-        </w:rPr>
-      </w:pPr>
-      <w:r>
-        <w:t>— обеспечение конфиденциальности данных за счёт локальной обработки информации без передачи на внешние серверы</w:t>
-      </w:r>
-    </w:p>
-    <w:p>
-      <w:pPr>
-        <w:pStyle w:val="a0"/>
-      </w:pPr>
-      <w:r>
-        <w:t>Назначение приложения</w:t>
-      </w:r>
-    </w:p>
-    <w:p>
-      <w:pPr>
-        <w:pStyle w:val="af7"/>
-      </w:pPr>
-      <w:r>
-        <w:t>Приложение предоставляет пользователям возможность стенограф</w:t>
-      </w:r>
-      <w:r>
-        <w:t>ировать деловые онлайн-встречи</w:t>
-      </w:r>
-      <w:r>
-        <w:t>,</w:t>
-      </w:r>
-      <w:r>
-        <w:t xml:space="preserve"> формировать краткую сводку с ключевыми моментами</w:t>
-      </w:r>
-      <w:r>
-        <w:t xml:space="preserve"> и назначать исполнителей на задачи</w:t>
-      </w:r>
-      <w:r>
-        <w:t xml:space="preserve">. Пользователи могут получать итоги встречи в виде </w:t>
-      </w:r>
-      <w:r>
-        <w:t xml:space="preserve">протокола </w:t>
-      </w:r>
-      <w:r>
-        <w:t>встреч</w:t>
-      </w:r>
-      <w:r>
-        <w:t xml:space="preserve">, </w:t>
-      </w:r>
-      <w:r>
-        <w:t>редактировать авт</w:t>
-      </w:r>
-      <w:r>
-        <w:t>оматически созданные задачи</w:t>
-      </w:r>
-      <w:r>
-        <w:t>. Также приложение позволяет сохранять стенограммы и сводки локально для последующего просмотра и анализа, а при необходимости — рассылать итоги встречи коллегам по электронной почте. Обработка данных выполняется локально, что обеспечивает высокий уровень конфиденциальности.</w:t>
-      </w:r>
-    </w:p>
-    <w:p>
-      <w:pPr>
-        <w:rPr>
-          <w:rFonts w:ascii="Times New Roman" w:hAnsi="Times New Roman"/>
-          <w:color w:val="000000" w:themeColor="text1"/>
-          <w:sz w:val="28"/>
-        </w:rPr>
-      </w:pPr>
-      <w:r>
-        <w:br w:type="page"/>
-      </w:r>
-    </w:p>
-    <w:p>
-      <w:pPr>
-        <w:pStyle w:val="a"/>
-      </w:pPr>
-      <w:r>
-        <w:lastRenderedPageBreak/>
-        <w:t>Требования к структуре приложения в целом</w:t>
-      </w:r>
-    </w:p>
-    <w:p>
-      <w:pPr>
-        <w:pStyle w:val="af7"/>
-      </w:pPr>
-      <w:r>
-        <w:t>Работа системы будет представлять из себя дес</w:t>
-      </w:r>
-      <w:r>
-        <w:t>к</w:t>
-      </w:r>
-      <w:r>
-        <w:t>топ</w:t>
-      </w:r>
-      <w:r>
-        <w:t>ное приложение.</w:t>
-      </w:r>
-      <w:r>
-        <w:t xml:space="preserve"> </w:t>
       </w:r>
     </w:p>
     <w:p>
@@ -1258,6 +913,491 @@
           <w:numId w:val="11"/>
         </w:numPr>
       </w:pPr>
+      <w:bookmarkStart w:id="2" w:name="_Toc3"/>
+      <w:r>
+        <w:t>Полное наименование системы и ее условное обозначение</w:t>
+      </w:r>
+      <w:bookmarkEnd w:id="2"/>
+    </w:p>
+    <w:p>
+      <w:pPr>
+        <w:pStyle w:val="af7"/>
+      </w:pPr>
+      <w:r>
+        <w:t>Полное наименование системы: «Анализатор</w:t>
+      </w:r>
+      <w:r>
+        <w:rPr>
+          <w:rFonts w:eastAsia="Cambria" w:cs="Times New Roman"/>
+          <w:color w:val="000000"/>
+          <w:szCs w:val="28"/>
+        </w:rPr>
+        <w:t xml:space="preserve"> деловых встреч</w:t>
+      </w:r>
+      <w:r>
+        <w:t>».</w:t>
+      </w:r>
+    </w:p>
+    <w:p>
+      <w:pPr>
+        <w:pStyle w:val="af7"/>
+      </w:pPr>
+      <w:r>
+        <w:t>Краткое наименование приложения</w:t>
+      </w:r>
+      <w:r>
+        <w:rPr>
+          <w:lang w:val="en-US"/>
+        </w:rPr>
+        <w:t xml:space="preserve">: </w:t>
+      </w:r>
+      <w:r>
+        <w:t>«</w:t>
+      </w:r>
+      <w:proofErr w:type="spellStart"/>
+      <w:r>
+        <w:rPr>
+          <w:rStyle w:val="afe"/>
+          <w:b w:val="0"/>
+        </w:rPr>
+        <w:t>MeetSense</w:t>
+      </w:r>
+      <w:proofErr w:type="spellEnd"/>
+      <w:r>
+        <w:t>».</w:t>
+      </w:r>
+    </w:p>
+    <w:p>
+      <w:pPr>
+        <w:pStyle w:val="a0"/>
+        <w:numPr>
+          <w:ilvl w:val="1"/>
+          <w:numId w:val="11"/>
+        </w:numPr>
+      </w:pPr>
+      <w:bookmarkStart w:id="3" w:name="_Toc4"/>
+      <w:r>
+        <w:t>Наименование исполнителя и заказчика приложения</w:t>
+      </w:r>
+      <w:bookmarkEnd w:id="3"/>
+    </w:p>
+    <w:p>
+      <w:pPr>
+        <w:pStyle w:val="af7"/>
+      </w:pPr>
+      <w:r>
+        <w:t>Заказчик: Старший преподаватель Тарасов Вячеслав Сергеевич, Воронежский Государственный Университет, Факультет компьютерных наук, кафедра Программирования и Информационных Технологий.</w:t>
+      </w:r>
+    </w:p>
+    <w:p>
+      <w:pPr>
+        <w:pStyle w:val="af7"/>
+      </w:pPr>
+      <w:r>
+        <w:t>Разработчик: «5» команда группы «9».</w:t>
+      </w:r>
+    </w:p>
+    <w:p>
+      <w:pPr>
+        <w:pStyle w:val="af7"/>
+      </w:pPr>
+      <w:r>
+        <w:t>Состав команды разработчика:</w:t>
+      </w:r>
+    </w:p>
+    <w:p>
+      <w:pPr>
+        <w:pStyle w:val="a3"/>
+        <w:ind w:left="709" w:firstLine="0"/>
+      </w:pPr>
+      <w:r>
+        <w:t xml:space="preserve"> Бондарева Софья Игоревна;</w:t>
+      </w:r>
+    </w:p>
+    <w:p>
+      <w:pPr>
+        <w:pStyle w:val="a3"/>
+        <w:ind w:left="709" w:firstLine="0"/>
+      </w:pPr>
+      <w:r>
+        <w:t xml:space="preserve"> Парамонова Полина Сергеевна;</w:t>
+      </w:r>
+    </w:p>
+    <w:p>
+      <w:pPr>
+        <w:pStyle w:val="a3"/>
+        <w:ind w:left="709" w:firstLine="0"/>
+      </w:pPr>
+      <w:r>
+        <w:t xml:space="preserve"> Попов Виталий Сергеевич</w:t>
+      </w:r>
+      <w:r>
+        <w:rPr>
+          <w:lang w:val="en-US"/>
+        </w:rPr>
+        <w:t>;</w:t>
+      </w:r>
+    </w:p>
+    <w:p>
+      <w:pPr>
+        <w:pStyle w:val="a3"/>
+        <w:ind w:left="709" w:firstLine="0"/>
+      </w:pPr>
+      <w:r>
+        <w:t xml:space="preserve"> Агафонов Никита Александрович</w:t>
+      </w:r>
+      <w:r>
+        <w:rPr>
+          <w:lang w:val="en-US"/>
+        </w:rPr>
+        <w:t>;</w:t>
+      </w:r>
+    </w:p>
+    <w:p>
+      <w:pPr>
+        <w:pStyle w:val="a3"/>
+        <w:ind w:left="709" w:firstLine="0"/>
+      </w:pPr>
+      <w:r>
+        <w:t xml:space="preserve"> Андреев Никита Николаевич</w:t>
+      </w:r>
+      <w:r>
+        <w:rPr>
+          <w:lang w:val="en-US"/>
+        </w:rPr>
+        <w:t>;</w:t>
+      </w:r>
+    </w:p>
+    <w:p>
+      <w:pPr>
+        <w:pStyle w:val="a3"/>
+        <w:ind w:left="709" w:firstLine="0"/>
+      </w:pPr>
+      <w:r>
+        <w:t xml:space="preserve"> Воронецкий Константин Владимирович</w:t>
+      </w:r>
+      <w:r>
+        <w:rPr>
+          <w:lang w:val="en-US"/>
+        </w:rPr>
+        <w:t>.</w:t>
+      </w:r>
+    </w:p>
+    <w:p>
+      <w:pPr>
+        <w:pStyle w:val="a0"/>
+        <w:numPr>
+          <w:ilvl w:val="1"/>
+          <w:numId w:val="11"/>
+        </w:numPr>
+      </w:pPr>
+      <w:bookmarkStart w:id="4" w:name="_Toc5"/>
+      <w:r>
+        <w:t>Перечень документов, на основании которых создается приложение</w:t>
+      </w:r>
+      <w:bookmarkEnd w:id="4"/>
+    </w:p>
+    <w:p>
+      <w:pPr>
+        <w:pStyle w:val="af7"/>
+      </w:pPr>
+      <w:r>
+        <w:t>Данное приложение будет создаваться на основании следующих документов:</w:t>
+      </w:r>
+    </w:p>
+    <w:p>
+      <w:pPr>
+        <w:pStyle w:val="a3"/>
+        <w:ind w:left="709" w:firstLine="0"/>
+        <w:rPr>
+          <w:highlight w:val="white"/>
+        </w:rPr>
+      </w:pPr>
+      <w:r>
+        <w:t xml:space="preserve"> </w:t>
+      </w:r>
+      <w:r>
+        <w:rPr>
+          <w:highlight w:val="white"/>
+        </w:rPr>
+        <w:t>Федерального закона от 27.07.2006 N 152-Ф3 "О персональных данных" [1].</w:t>
+      </w:r>
+    </w:p>
+    <w:p>
+      <w:pPr>
+        <w:pStyle w:val="a0"/>
+        <w:numPr>
+          <w:ilvl w:val="1"/>
+          <w:numId w:val="11"/>
+        </w:numPr>
+      </w:pPr>
+      <w:bookmarkStart w:id="5" w:name="_Toc6"/>
+      <w:r>
+        <w:t>Плановый срок начала и окончания работ</w:t>
+      </w:r>
+      <w:bookmarkEnd w:id="5"/>
+    </w:p>
+    <w:p>
+      <w:pPr>
+        <w:pStyle w:val="af7"/>
+      </w:pPr>
+      <w:r>
+        <w:t>Плановый срок начала работ: 202</w:t>
+      </w:r>
+      <w:r>
+        <w:t>5</w:t>
+      </w:r>
+      <w:r>
+        <w:t xml:space="preserve"> </w:t>
+      </w:r>
+      <w:proofErr w:type="gramStart"/>
+      <w:r>
+        <w:t>года .</w:t>
+      </w:r>
+      <w:proofErr w:type="gramEnd"/>
+    </w:p>
+    <w:p>
+      <w:pPr>
+        <w:pStyle w:val="af7"/>
+      </w:pPr>
+      <w:r>
+        <w:t>Плановый ср</w:t>
+      </w:r>
+      <w:r>
+        <w:t>ок окончания работ: 10 июня 2025</w:t>
+      </w:r>
+      <w:r>
+        <w:t xml:space="preserve"> года.</w:t>
+      </w:r>
+      <w:r>
+        <w:br w:type="page"/>
+      </w:r>
+    </w:p>
+    <w:p>
+      <w:pPr>
+        <w:pStyle w:val="a"/>
+        <w:numPr>
+          <w:ilvl w:val="0"/>
+          <w:numId w:val="11"/>
+        </w:numPr>
+      </w:pPr>
+      <w:r>
+        <w:lastRenderedPageBreak/>
+        <w:t>Цели и назначение создания приложения</w:t>
+      </w:r>
+    </w:p>
+    <w:p>
+      <w:pPr>
+        <w:pStyle w:val="a0"/>
+        <w:numPr>
+          <w:ilvl w:val="1"/>
+          <w:numId w:val="11"/>
+        </w:numPr>
+      </w:pPr>
+      <w:r>
+        <w:t>Цели создания приложения</w:t>
+      </w:r>
+    </w:p>
+    <w:p>
+      <w:pPr>
+        <w:pStyle w:val="af7"/>
+      </w:pPr>
+      <w:r>
+        <w:t>Целями выполнения работ по созданию приложения «» является:</w:t>
+      </w:r>
+    </w:p>
+    <w:p>
+      <w:pPr>
+        <w:pStyle w:val="af7"/>
+      </w:pPr>
+      <w:r>
+        <w:t>— Уменьшение времени, затрачиваемого на организационную работу после деловых встреч;</w:t>
+      </w:r>
+    </w:p>
+    <w:p>
+      <w:pPr>
+        <w:pStyle w:val="af7"/>
+      </w:pPr>
+      <w:r>
+        <w:t>— упрощение организации рабочего процесса за счёт автоматического составления протокола встреч;</w:t>
+      </w:r>
+    </w:p>
+    <w:p>
+      <w:pPr>
+        <w:pStyle w:val="af7"/>
+      </w:pPr>
+      <w:r>
+        <w:t>— повышение точности и прозрачности ведения рабочих обсуждений за счёт автоматической стенографирования;</w:t>
+      </w:r>
+    </w:p>
+    <w:p>
+      <w:pPr>
+        <w:pStyle w:val="af7"/>
+        <w:rPr>
+          <w:b/>
+        </w:rPr>
+      </w:pPr>
+      <w:r>
+        <w:t>— обеспечение конфиденциальности данных за счёт локальной обработки информации без передачи на внешние серверы</w:t>
+      </w:r>
+    </w:p>
+    <w:p>
+      <w:pPr>
+        <w:pStyle w:val="a0"/>
+        <w:numPr>
+          <w:ilvl w:val="1"/>
+          <w:numId w:val="11"/>
+        </w:numPr>
+      </w:pPr>
+      <w:r>
+        <w:t>Назначение приложения</w:t>
+      </w:r>
+    </w:p>
+    <w:p>
+      <w:pPr>
+        <w:pStyle w:val="af7"/>
+      </w:pPr>
+      <w:r>
+        <w:t>Приложение предоставляет пользователям возможность стенографировать деловые онлайн-встречи, формировать краткую сводку с ключевыми моментами и назначать исполнителей на задачи. Пользователи могут получать итоги встречи в виде протокола встреч, редактировать автоматически созданные задачи. Также приложение позволяет сохранять стенограммы и сводки локально для последующего просмотра и анализа, а при необходимости — рассылать итоги встречи коллегам по электронной почте. Обработка данных выполняется локально, что обеспечивает высокий уровень конфиденциальности.</w:t>
+      </w:r>
+    </w:p>
+    <w:p>
+      <w:r>
+        <w:br w:type="page"/>
+      </w:r>
+    </w:p>
+    <w:p>
+      <w:pPr>
+        <w:pStyle w:val="a"/>
+      </w:pPr>
+      <w:r>
+        <w:lastRenderedPageBreak/>
+        <w:t>Характеристика объекта автоматизации</w:t>
+      </w:r>
+    </w:p>
+    <w:p>
+      <w:pPr>
+        <w:pStyle w:val="a0"/>
+      </w:pPr>
+      <w:r>
+        <w:t>Краткие сведения об объекте автоматизации</w:t>
+      </w:r>
+    </w:p>
+    <w:p>
+      <w:pPr>
+        <w:pStyle w:val="af7"/>
+      </w:pPr>
+      <w:r>
+        <w:t>«</w:t>
+      </w:r>
+      <w:proofErr w:type="spellStart"/>
+      <w:r>
+        <w:rPr>
+          <w:rStyle w:val="afe"/>
+          <w:b w:val="0"/>
+        </w:rPr>
+        <w:t>MeetSense</w:t>
+      </w:r>
+      <w:proofErr w:type="spellEnd"/>
+      <w:r>
+        <w:t>» представляет собой настольное приложение, предназначенное для создания стенограмм, протокола встречи и создания задач по видеозаписям деловых встреч, проводимых онлайн.</w:t>
+      </w:r>
+    </w:p>
+    <w:p>
+      <w:pPr>
+        <w:pStyle w:val="a0"/>
+      </w:pPr>
+      <w:r>
+        <w:t>Сведения об условиях эксплуатации объекта автоматизации и характеристиках окружающей среды</w:t>
+      </w:r>
+    </w:p>
+    <w:p>
+      <w:pPr>
+        <w:pStyle w:val="af7"/>
+      </w:pPr>
+      <w:r>
+        <w:t xml:space="preserve">Корректное функционирование настольного приложения должно быть обеспечено для устройств с операционной системой </w:t>
+      </w:r>
+      <w:proofErr w:type="spellStart"/>
+      <w:r>
+        <w:t>Windows</w:t>
+      </w:r>
+      <w:proofErr w:type="spellEnd"/>
+      <w:r>
+        <w:t xml:space="preserve"> 10, </w:t>
+      </w:r>
+      <w:proofErr w:type="spellStart"/>
+      <w:r>
+        <w:t>m</w:t>
+      </w:r>
+      <w:r>
+        <w:t>acOS</w:t>
+      </w:r>
+      <w:proofErr w:type="spellEnd"/>
+      <w:r>
+        <w:t xml:space="preserve"> </w:t>
+      </w:r>
+      <w:proofErr w:type="spellStart"/>
+      <w:r>
+        <w:t>Sonoma</w:t>
+      </w:r>
+      <w:proofErr w:type="spellEnd"/>
+      <w:r>
+        <w:t xml:space="preserve"> (14) и </w:t>
+      </w:r>
+      <w:proofErr w:type="spellStart"/>
+      <w:r>
+        <w:t>Ubuntu</w:t>
+      </w:r>
+      <w:proofErr w:type="spellEnd"/>
+      <w:r>
+        <w:t xml:space="preserve"> 24.04.</w:t>
+      </w:r>
+      <w:r>
+        <w:br w:type="page"/>
+      </w:r>
+    </w:p>
+    <w:p>
+      <w:pPr>
+        <w:rPr>
+          <w:rFonts w:ascii="Times New Roman" w:hAnsi="Times New Roman"/>
+          <w:color w:val="000000" w:themeColor="text1"/>
+          <w:sz w:val="28"/>
+        </w:rPr>
+      </w:pPr>
+    </w:p>
+    <w:p>
+      <w:pPr>
+        <w:pStyle w:val="a"/>
+        <w:numPr>
+          <w:ilvl w:val="0"/>
+          <w:numId w:val="11"/>
+        </w:numPr>
+      </w:pPr>
+      <w:r>
+        <w:t>Требования к автоматизированной системе</w:t>
+      </w:r>
+    </w:p>
+    <w:p>
+      <w:pPr>
+        <w:pStyle w:val="a0"/>
+      </w:pPr>
+      <w:r>
+        <w:t>Требования к структуре АС в целом</w:t>
+      </w:r>
+    </w:p>
+    <w:p>
+      <w:pPr>
+        <w:pStyle w:val="af7"/>
+      </w:pPr>
+      <w:r>
+        <w:t>Работа системы будет представлять из себя настольное приложение, состоящее из модулей.</w:t>
+      </w:r>
+    </w:p>
+    <w:p>
+      <w:pPr>
+        <w:pStyle w:val="af2"/>
+      </w:pPr>
       <w:bookmarkStart w:id="6" w:name="_Toc11"/>
       <w:r>
         <w:t>Перечень подсистем, их назначение и основные характеристики</w:t>
@@ -1266,62 +1406,509 @@
     </w:p>
     <w:p>
       <w:pPr>
-        <w:pStyle w:val="a1"/>
+        <w:pStyle w:val="af7"/>
+        <w:rPr>
+          <w:lang w:val="ru-RU"/>
+        </w:rPr>
+      </w:pPr>
+      <w:r>
+        <w:t xml:space="preserve">Модуль </w:t>
+      </w:r>
+      <w:r>
+        <w:t>преобразования видео</w:t>
+      </w:r>
+      <w:r>
+        <w:t xml:space="preserve"> </w:t>
+      </w:r>
+      <w:r>
+        <w:t xml:space="preserve">является </w:t>
+      </w:r>
+      <w:r>
+        <w:t xml:space="preserve">разрабатываемым </w:t>
+      </w:r>
+      <w:r>
+        <w:t>и предоставляет возможность загрузить запись встреч</w:t>
+      </w:r>
+      <w:r>
+        <w:t xml:space="preserve">и в видеофайле и выделить из неё только аудио составляющую. При этом, </w:t>
+      </w:r>
+      <w:r>
+        <w:t>поддерживайся</w:t>
+      </w:r>
+      <w:r>
+        <w:t xml:space="preserve"> следующие форматы видеофайлов</w:t>
+      </w:r>
+      <w:r>
+        <w:rPr>
+          <w:lang w:val="ru-RU"/>
+        </w:rPr>
+        <w:t xml:space="preserve">: </w:t>
+      </w:r>
+      <w:r>
+        <w:t>Поддерживаются следующие форматы видеофайлов: MP4, MKV, MOV, AVI.</w:t>
+      </w:r>
+    </w:p>
+    <w:p>
+      <w:pPr>
+        <w:pStyle w:val="af7"/>
+      </w:pPr>
+      <w:r>
+        <w:t xml:space="preserve">Модуль работы с видео является </w:t>
+      </w:r>
+      <w:r>
+        <w:t xml:space="preserve">интеграционными и </w:t>
+      </w:r>
+      <w:r>
+        <w:t xml:space="preserve">предоставляет </w:t>
+      </w:r>
+      <w:r>
+        <w:t>возможность</w:t>
+      </w:r>
+      <w:r>
+        <w:t xml:space="preserve"> преобразовать</w:t>
+      </w:r>
+      <w:r>
+        <w:t xml:space="preserve"> аудио, которое было получено в результате работы подсистемы преобразования</w:t>
+      </w:r>
+      <w:r>
+        <w:t xml:space="preserve">, </w:t>
+      </w:r>
+      <w:r>
+        <w:t xml:space="preserve">в текст. </w:t>
+      </w:r>
+    </w:p>
+    <w:p>
+      <w:pPr>
+        <w:pStyle w:val="af7"/>
+      </w:pPr>
+      <w:r>
+        <w:t xml:space="preserve">Модуль </w:t>
+      </w:r>
+      <w:r>
+        <w:t xml:space="preserve">обработки стенограммы </w:t>
+      </w:r>
+      <w:r>
+        <w:t xml:space="preserve">является </w:t>
+      </w:r>
+      <w:r>
+        <w:t>разрабатываемым</w:t>
+      </w:r>
+      <w:r>
+        <w:t xml:space="preserve"> и предоставляет возможность </w:t>
+      </w:r>
+      <w:r>
+        <w:t>отредактировать текст,</w:t>
+      </w:r>
+      <w:r>
+        <w:t xml:space="preserve"> </w:t>
+      </w:r>
+      <w:r>
+        <w:t>который</w:t>
+      </w:r>
+      <w:r>
+        <w:t xml:space="preserve"> было получено в результате работы </w:t>
+      </w:r>
+      <w:r>
+        <w:t>подсистемы стенографирования</w:t>
+      </w:r>
+      <w:r>
+        <w:t xml:space="preserve">. </w:t>
+      </w:r>
+    </w:p>
+    <w:p>
+      <w:pPr>
+        <w:pStyle w:val="af7"/>
+      </w:pPr>
+      <w:r>
+        <w:t xml:space="preserve">Модуль протоколирования является </w:t>
+      </w:r>
+      <w:r>
+        <w:t>интеграционным</w:t>
+      </w:r>
+      <w:r>
+        <w:t>. Он предоставляет возможность создать протокол встречи</w:t>
+      </w:r>
+      <w:r>
+        <w:t xml:space="preserve"> по созданной </w:t>
+      </w:r>
+      <w:r>
+        <w:t xml:space="preserve">модулями стенографирования и обработки стенограммы результатов стенограмме </w:t>
+      </w:r>
+      <w:r>
+        <w:t>и отредактировать его</w:t>
+      </w:r>
+      <w:r>
+        <w:t xml:space="preserve">. </w:t>
+      </w:r>
+    </w:p>
+    <w:p>
+      <w:pPr>
+        <w:pStyle w:val="af7"/>
+      </w:pPr>
+      <w:r>
+        <w:t>Модуль</w:t>
+      </w:r>
+      <w:r>
+        <w:t xml:space="preserve"> формирования</w:t>
+      </w:r>
+      <w:r>
+        <w:t xml:space="preserve"> задач является </w:t>
+      </w:r>
+      <w:r>
+        <w:t>интеграционным</w:t>
+      </w:r>
+      <w:r>
+        <w:t>. Он предоставляет в</w:t>
+      </w:r>
+      <w:r>
+        <w:t>озможность выделить и сформулировать задачи</w:t>
+      </w:r>
+      <w:r>
+        <w:t xml:space="preserve"> с помощью обработки </w:t>
+      </w:r>
+      <w:r>
+        <w:t xml:space="preserve">результатов подсистем стенографирования и обработки стенограммы, </w:t>
+      </w:r>
+      <w:r>
+        <w:t xml:space="preserve">также возможность пользователю задать исполнителя </w:t>
+      </w:r>
+      <w:r>
+        <w:t xml:space="preserve">для каждой из </w:t>
+      </w:r>
+      <w:r>
+        <w:t>задач</w:t>
+      </w:r>
+      <w:r>
+        <w:t xml:space="preserve"> и сроки её ис</w:t>
+      </w:r>
+      <w:r>
+        <w:t>полнения.</w:t>
+      </w:r>
+    </w:p>
+    <w:p>
+      <w:pPr>
+        <w:pStyle w:val="af7"/>
+      </w:pPr>
+      <w:r>
+        <w:lastRenderedPageBreak/>
+        <w:t>Модуль задач является разрабатываемым. Он предоставляет возможность пользователю указать адреса электронной почты, на которые он хотел бы отправить в отдельности, все, или же в комбинациях результаты работы модулей стенографирования, протоколирования, задач</w:t>
+      </w:r>
+      <w:r>
+        <w:t>, и отредактировать тему и содержание сформированного электронного письма</w:t>
+      </w:r>
+      <w:r>
+        <w:t>.</w:t>
+      </w:r>
+    </w:p>
+    <w:p>
+      <w:pPr>
+        <w:pStyle w:val="af7"/>
+      </w:pPr>
+      <w:r>
+        <w:t xml:space="preserve">Модуль задач является разрабатываемым. Он предоставляет возможность пользователю </w:t>
+      </w:r>
+      <w:r>
+        <w:t xml:space="preserve">сохранить на устройстве, на котором работает приложение данные об участниках встреч и результаты работы </w:t>
+      </w:r>
+      <w:r>
+        <w:t>модулей стенографирования, протоколирования, задач</w:t>
+      </w:r>
+      <w:r>
+        <w:t>.</w:t>
+      </w:r>
+    </w:p>
+    <w:p>
+      <w:pPr>
+        <w:pStyle w:val="af7"/>
+      </w:pPr>
+      <w:r>
+        <w:t xml:space="preserve">Информационное взаимодействие между модулями системы должно осуществляться с помощью передачи данных, </w:t>
+      </w:r>
+      <w:r>
+        <w:t xml:space="preserve">…. Продумать, как именно </w:t>
+      </w:r>
+      <w:r>
+        <w:t>сообщение</w:t>
+      </w:r>
+      <w:r>
+        <w:t xml:space="preserve"> осуществлять</w:t>
+      </w:r>
+      <w:r>
+        <w:t xml:space="preserve">ся </w:t>
+      </w:r>
+      <w:proofErr w:type="spellStart"/>
+      <w:r>
+        <w:t>ет</w:t>
+      </w:r>
+      <w:proofErr w:type="spellEnd"/>
+    </w:p>
+    <w:p>
+      <w:pPr>
+        <w:pStyle w:val="a0"/>
+        <w:numPr>
+          <w:ilvl w:val="1"/>
+          <w:numId w:val="11"/>
+        </w:numPr>
+      </w:pPr>
+      <w:bookmarkStart w:id="7" w:name="_Toc17"/>
+      <w:r>
+        <w:t>Требования к функциям</w:t>
+      </w:r>
+      <w:r>
+        <w:t xml:space="preserve"> (задачам)</w:t>
+      </w:r>
+      <w:r>
+        <w:t>, выполняемыми приложением</w:t>
+      </w:r>
+      <w:bookmarkEnd w:id="7"/>
+    </w:p>
+    <w:p>
+      <w:pPr>
+        <w:pStyle w:val="af7"/>
+        <w:rPr>
+          <w:lang w:val="ru-RU"/>
+        </w:rPr>
+      </w:pPr>
+      <w:r>
+        <w:t>К разрабатываемой системе выдвигается следующий список требований</w:t>
+      </w:r>
+      <w:r>
+        <w:rPr>
+          <w:lang w:val="ru-RU"/>
+        </w:rPr>
+        <w:t>:</w:t>
+      </w:r>
+    </w:p>
+    <w:p>
+      <w:pPr>
+        <w:pStyle w:val="a3"/>
+        <w:rPr>
+          <w:lang w:val="ru-RU"/>
+        </w:rPr>
+      </w:pPr>
+      <w:r>
+        <w:t>Возможность выполнять обработку видео файлов и текста в фоновом режиме</w:t>
+      </w:r>
+    </w:p>
+    <w:p>
+      <w:pPr>
+        <w:pStyle w:val="af7"/>
+      </w:pPr>
+      <w:r>
+        <w:t xml:space="preserve">К разрабатываемой подсистеме </w:t>
+      </w:r>
+      <w:r>
+        <w:t xml:space="preserve">работы с видео </w:t>
+      </w:r>
+      <w:r>
+        <w:t>выдвигаются следующие функциональные требования:</w:t>
+      </w:r>
+    </w:p>
+    <w:p>
+      <w:pPr>
+        <w:pStyle w:val="a3"/>
+        <w:rPr>
+          <w:lang w:val="ru-RU"/>
+        </w:rPr>
+      </w:pPr>
+      <w:r>
+        <w:t xml:space="preserve"> возможность загрузить </w:t>
+      </w:r>
+      <w:r>
+        <w:t>файл в одном из форматов MP4, MKV, MOV, AVI</w:t>
+      </w:r>
+      <w:r>
+        <w:rPr>
+          <w:lang w:val="ru-RU"/>
+        </w:rPr>
+        <w:t>;</w:t>
+      </w:r>
+    </w:p>
+    <w:p>
+      <w:pPr>
+        <w:pStyle w:val="a3"/>
+      </w:pPr>
+      <w:r>
+        <w:t xml:space="preserve"> выделить аудио составляющую из видео</w:t>
+      </w:r>
+      <w:r>
+        <w:t>.</w:t>
+      </w:r>
+    </w:p>
+    <w:p>
+      <w:pPr>
+        <w:pStyle w:val="af2"/>
+        <w:numPr>
+          <w:ilvl w:val="2"/>
+          <w:numId w:val="19"/>
+        </w:numPr>
+      </w:pPr>
+      <w:r>
+        <w:t xml:space="preserve">Требования к </w:t>
+      </w:r>
+      <w:r>
+        <w:t>м</w:t>
+      </w:r>
+      <w:r>
+        <w:t>одулю</w:t>
+      </w:r>
+      <w:r>
+        <w:t xml:space="preserve"> </w:t>
+      </w:r>
+      <w:r>
+        <w:t>стенографирования</w:t>
+      </w:r>
+    </w:p>
+    <w:p>
+      <w:pPr>
+        <w:pStyle w:val="af7"/>
+      </w:pPr>
+      <w:r>
+        <w:t xml:space="preserve">К </w:t>
+      </w:r>
+      <w:r>
+        <w:t>интеграционной</w:t>
+      </w:r>
+      <w:r>
+        <w:t xml:space="preserve"> подсистеме </w:t>
+      </w:r>
+      <w:r>
+        <w:t>стенографирования</w:t>
+      </w:r>
+      <w:r>
+        <w:t xml:space="preserve"> выдвигаются следующие функциональные требования:</w:t>
+      </w:r>
+    </w:p>
+    <w:p>
+      <w:pPr>
+        <w:pStyle w:val="a3"/>
+      </w:pPr>
+      <w:r>
+        <w:t xml:space="preserve"> </w:t>
+      </w:r>
+      <w:r>
+        <w:t>возможность преобразовать аудио в текст;</w:t>
+      </w:r>
+    </w:p>
+    <w:p>
+      <w:pPr>
+        <w:pStyle w:val="a3"/>
+      </w:pPr>
+      <w:r>
+        <w:lastRenderedPageBreak/>
+        <w:t xml:space="preserve"> </w:t>
+      </w:r>
+      <w:r>
+        <w:t>возм</w:t>
+      </w:r>
+      <w:r>
+        <w:t>ожность разделить текст по репликам</w:t>
+      </w:r>
+      <w:r>
+        <w:t>.</w:t>
+      </w:r>
+    </w:p>
+    <w:p>
+      <w:pPr>
+        <w:pStyle w:val="af2"/>
         <w:numPr>
           <w:ilvl w:val="2"/>
           <w:numId w:val="11"/>
         </w:numPr>
       </w:pPr>
-      <w:bookmarkStart w:id="7" w:name="_Toc12"/>
-      <w:r>
-        <w:t xml:space="preserve">Модуль </w:t>
-      </w:r>
-      <w:bookmarkEnd w:id="7"/>
-      <w:r>
-        <w:t>стенографирования</w:t>
+      <w:bookmarkStart w:id="8" w:name="_Toc19"/>
+      <w:r>
+        <w:t xml:space="preserve">Требования к </w:t>
+      </w:r>
+      <w:bookmarkEnd w:id="8"/>
+      <w:r>
+        <w:t xml:space="preserve">модулю </w:t>
+      </w:r>
+      <w:r>
+        <w:t xml:space="preserve">обработки </w:t>
+      </w:r>
+      <w:r>
+        <w:t>стенограммы</w:t>
       </w:r>
     </w:p>
     <w:p>
       <w:pPr>
         <w:pStyle w:val="af7"/>
+      </w:pPr>
+      <w:r>
+        <w:t xml:space="preserve">К разрабатываемой подсистеме </w:t>
+      </w:r>
+      <w:r>
+        <w:t xml:space="preserve">обработки </w:t>
+      </w:r>
+      <w:r>
+        <w:t>стенограммы</w:t>
+      </w:r>
+      <w:r>
+        <w:t xml:space="preserve"> выдвигается следующий список функциональных требований: </w:t>
+      </w:r>
+    </w:p>
+    <w:p>
+      <w:pPr>
+        <w:pStyle w:val="a3"/>
+        <w:ind w:left="709" w:firstLine="0"/>
+      </w:pPr>
+      <w:r>
+        <w:t xml:space="preserve"> </w:t>
+      </w:r>
+      <w:r>
+        <w:t>предоставление</w:t>
+      </w:r>
+      <w:r>
+        <w:t xml:space="preserve"> возможности </w:t>
+      </w:r>
+      <w:r>
+        <w:t>отредактировать текст стенограммы</w:t>
+      </w:r>
+      <w:r>
+        <w:t xml:space="preserve"> встречи</w:t>
+      </w:r>
+      <w:r>
         <w:rPr>
           <w:lang w:val="ru-RU"/>
         </w:rPr>
-      </w:pPr>
-      <w:r>
-        <w:t xml:space="preserve">Модуль </w:t>
-      </w:r>
-      <w:r>
-        <w:t>стенографирования</w:t>
-      </w:r>
-      <w:r>
-        <w:t xml:space="preserve"> является разрабатываемым предоставляет возможность получить стенограмму встречи с использованием нейронной сети, осуществляющей преобразование речи в текст, которая была загружена как видео в одном из следующих форматов: </w:t>
+        <w:t>;</w:t>
+      </w:r>
+    </w:p>
+    <w:p>
+      <w:pPr>
+        <w:pStyle w:val="a3"/>
+        <w:ind w:left="709" w:firstLine="0"/>
+      </w:pPr>
+      <w:r>
+        <w:t xml:space="preserve"> предоставление возможности </w:t>
+      </w:r>
+      <w:r>
+        <w:t>указать</w:t>
+      </w:r>
+      <w:r>
+        <w:t xml:space="preserve"> конкретных участников встречи с учетом разделения текста на реплики</w:t>
       </w:r>
       <w:r>
         <w:rPr>
           <w:lang w:val="ru-RU"/>
         </w:rPr>
-        <w:t>mp4, mkv ...</w:t>
-      </w:r>
-    </w:p>
-    <w:p>
-      <w:pPr>
-        <w:pStyle w:val="a1"/>
+        <w:t>.</w:t>
+      </w:r>
+    </w:p>
+    <w:p>
+      <w:pPr>
+        <w:pStyle w:val="af2"/>
         <w:numPr>
           <w:ilvl w:val="2"/>
           <w:numId w:val="11"/>
         </w:numPr>
       </w:pPr>
-      <w:bookmarkStart w:id="8" w:name="_Toc13"/>
-      <w:r>
-        <w:t>Модуль</w:t>
-      </w:r>
-      <w:r>
-        <w:t xml:space="preserve"> </w:t>
-      </w:r>
-      <w:bookmarkEnd w:id="8"/>
-      <w:r>
-        <w:t xml:space="preserve">протоколирования </w:t>
+      <w:r>
+        <w:t xml:space="preserve">Требования к </w:t>
+      </w:r>
+      <w:r>
+        <w:t>модулю протоколирования</w:t>
       </w:r>
     </w:p>
     <w:p>
@@ -1329,37 +1916,58 @@
         <w:pStyle w:val="af7"/>
       </w:pPr>
       <w:r>
-        <w:t>Модуль протоколирования является разрабатываемым. Он предоставляет возможность создать протокол встречи</w:t>
+        <w:t xml:space="preserve">К </w:t>
+      </w:r>
+      <w:r>
+        <w:t>интеграционной</w:t>
+      </w:r>
+      <w:r>
+        <w:t xml:space="preserve"> подсистеме стенограммы выдвигается следующий список функциональных требований: </w:t>
+      </w:r>
+    </w:p>
+    <w:p>
+      <w:pPr>
+        <w:pStyle w:val="a3"/>
+        <w:ind w:left="709" w:firstLine="0"/>
+      </w:pPr>
+      <w:r>
+        <w:t xml:space="preserve"> предоставление возможности отредактировать текст стенограммы встречи</w:t>
       </w:r>
       <w:r>
         <w:rPr>
           <w:lang w:val="ru-RU"/>
         </w:rPr>
-        <w:t>[</w:t>
-      </w:r>
-      <w:r>
-        <w:t>пока что под протоколом понимаем то, что вынесем в список терминов, или включу сюда</w:t>
+        <w:t>;</w:t>
+      </w:r>
+    </w:p>
+    <w:p>
+      <w:pPr>
+        <w:pStyle w:val="a3"/>
+        <w:ind w:left="709" w:firstLine="0"/>
+      </w:pPr>
+      <w:r>
+        <w:t xml:space="preserve"> предоставление возможности выставить конкретных участников встречи с учетом разделения текста на реплики</w:t>
       </w:r>
       <w:r>
         <w:rPr>
           <w:lang w:val="ru-RU"/>
         </w:rPr>
-        <w:t>]</w:t>
-      </w:r>
-      <w:r>
-        <w:t xml:space="preserve">. </w:t>
-      </w:r>
-    </w:p>
-    <w:p>
-      <w:pPr>
-        <w:pStyle w:val="a1"/>
+        <w:t>.</w:t>
+      </w:r>
+    </w:p>
+    <w:p>
+      <w:pPr>
+        <w:pStyle w:val="af2"/>
         <w:numPr>
           <w:ilvl w:val="2"/>
           <w:numId w:val="11"/>
         </w:numPr>
       </w:pPr>
       <w:r>
-        <w:t xml:space="preserve">Модуль </w:t>
+        <w:t xml:space="preserve">Требования к модулю </w:t>
+      </w:r>
+      <w:r>
+        <w:t xml:space="preserve">формирования </w:t>
       </w:r>
       <w:r>
         <w:t>задач</w:t>
@@ -1370,118 +1978,264 @@
         <w:pStyle w:val="af7"/>
       </w:pPr>
       <w:r>
-        <w:t>Модуль задач является разрабатываемым. Он предоставляет возможность сформулировать задачу</w:t>
+        <w:t>К интеграционной</w:t>
+      </w:r>
+      <w:r>
+        <w:t xml:space="preserve"> подсистеме </w:t>
+      </w:r>
+      <w:r>
+        <w:t xml:space="preserve">формирования задач </w:t>
+      </w:r>
+      <w:r>
+        <w:t xml:space="preserve">выдвигается следующий список функциональных требований: </w:t>
+      </w:r>
+    </w:p>
+    <w:p>
+      <w:pPr>
+        <w:pStyle w:val="a3"/>
+      </w:pPr>
+      <w:r>
+        <w:t>в</w:t>
+      </w:r>
+      <w:r>
+        <w:t>ыделение конкретных задач из стенограммы встречи</w:t>
       </w:r>
       <w:r>
         <w:rPr>
           <w:lang w:val="ru-RU"/>
         </w:rPr>
-        <w:t>[</w:t>
-      </w:r>
-      <w:r>
-        <w:t>входит ли в это её помимо постановки ещё что-то</w:t>
+        <w:t>;</w:t>
+      </w:r>
+    </w:p>
+    <w:p>
+      <w:pPr>
+        <w:pStyle w:val="a3"/>
+      </w:pPr>
+      <w:r>
+        <w:t>у</w:t>
+      </w:r>
+      <w:r>
+        <w:t>казание конкретных исполнителей и сроков выполнения для сформированных задач.</w:t>
+      </w:r>
+    </w:p>
+    <w:p>
+      <w:pPr>
+        <w:pStyle w:val="af2"/>
+      </w:pPr>
+      <w:r>
+        <w:t xml:space="preserve">Требования к </w:t>
+      </w:r>
+      <w:r>
+        <w:t xml:space="preserve">модулю </w:t>
+      </w:r>
+      <w:r>
+        <w:t>рассылки результатов</w:t>
+      </w:r>
+    </w:p>
+    <w:p>
+      <w:pPr>
+        <w:pStyle w:val="af7"/>
+      </w:pPr>
+      <w:r>
+        <w:t xml:space="preserve">К разрабатываемой подсистеме </w:t>
+      </w:r>
+      <w:r>
+        <w:t>рассылки результатов</w:t>
+      </w:r>
+      <w:r>
+        <w:t xml:space="preserve"> </w:t>
+      </w:r>
+      <w:r>
+        <w:t xml:space="preserve">выдвигается следующий список функциональных требований: </w:t>
+      </w:r>
+    </w:p>
+    <w:p>
+      <w:pPr>
+        <w:pStyle w:val="a3"/>
+      </w:pPr>
+      <w:r>
+        <w:lastRenderedPageBreak/>
+        <w:t xml:space="preserve"> </w:t>
+      </w:r>
+      <w:r>
+        <w:t xml:space="preserve">предоставление </w:t>
+      </w:r>
+      <w:r>
+        <w:t>в</w:t>
+      </w:r>
+      <w:r>
+        <w:t>озможности</w:t>
+      </w:r>
+      <w:r>
+        <w:t xml:space="preserve"> сформировать электронное письмо</w:t>
       </w:r>
       <w:r>
         <w:rPr>
           <w:lang w:val="ru-RU"/>
         </w:rPr>
-        <w:t>?]</w:t>
-      </w:r>
-      <w:r>
-        <w:t xml:space="preserve"> с помощью обработки полученной модулем стенограммы</w:t>
+        <w:t>;</w:t>
+      </w:r>
+    </w:p>
+    <w:p>
+      <w:pPr>
+        <w:pStyle w:val="a3"/>
+      </w:pPr>
+      <w:r>
+        <w:t>предоставление возможности указания конкретных адресов почты и отправка писем на них</w:t>
       </w:r>
       <w:r>
         <w:rPr>
           <w:lang w:val="ru-RU"/>
         </w:rPr>
-        <w:t>[</w:t>
-      </w:r>
-      <w:r>
-        <w:t>или же сделать так, что стенограмму – её текст – можно подгрузить откуда угодно</w:t>
+        <w:t>;</w:t>
+      </w:r>
+    </w:p>
+    <w:p>
+      <w:pPr>
+        <w:pStyle w:val="a3"/>
+      </w:pPr>
+      <w:r>
+        <w:t xml:space="preserve"> </w:t>
+      </w:r>
+      <w:r>
+        <w:t xml:space="preserve">предоставление возможности </w:t>
+      </w:r>
+      <w:r>
+        <w:t>редактировать текст электронного письма</w:t>
       </w:r>
       <w:r>
         <w:rPr>
           <w:lang w:val="ru-RU"/>
         </w:rPr>
-        <w:t xml:space="preserve">; </w:t>
-      </w:r>
-      <w:r>
-        <w:t xml:space="preserve">про прочих равных, с учетом того, что стенограмма представляет из себя не обработанный </w:t>
-      </w:r>
-      <w:r>
+        <w:t>;</w:t>
+      </w:r>
+    </w:p>
+    <w:p>
+      <w:pPr>
+        <w:pStyle w:val="a3"/>
+      </w:pPr>
+      <w:r>
+        <w:t>предоставление возможности</w:t>
+      </w:r>
+      <w:r>
+        <w:t xml:space="preserve"> выбора того, какие из конечных результатов работы подсистем обработки стенограммы, протоколирования и задач будут включены в письмо.</w:t>
+      </w:r>
+      <w:r>
+        <w:t xml:space="preserve"> </w:t>
+      </w:r>
+    </w:p>
+    <w:p>
+      <w:pPr>
+        <w:pStyle w:val="af2"/>
+      </w:pPr>
+      <w:r>
+        <w:t xml:space="preserve">Требования к модулю </w:t>
+      </w:r>
+      <w:r>
+        <w:t xml:space="preserve">хранения </w:t>
+      </w:r>
+      <w:r>
+        <w:t>информации</w:t>
+      </w:r>
+    </w:p>
+    <w:p>
+      <w:pPr>
+        <w:pStyle w:val="af7"/>
+      </w:pPr>
+      <w:r>
+        <w:t xml:space="preserve">К разрабатываемой подсистеме </w:t>
+      </w:r>
+      <w:r>
+        <w:t xml:space="preserve">хранения информации </w:t>
+      </w:r>
+      <w:r>
+        <w:t xml:space="preserve">выдвигается следующий список функциональных требований: </w:t>
+      </w:r>
+    </w:p>
+    <w:p>
+      <w:pPr>
+        <w:pStyle w:val="a3"/>
         <w:rPr>
           <w:lang w:val="ru-RU"/>
         </w:rPr>
-        <w:t xml:space="preserve">llm </w:t>
-      </w:r>
-      <w:r>
-        <w:t>текст, то это не очень важно. Главное – чтобы были чётко выражены говорящие.</w:t>
+      </w:pPr>
+      <w:r>
+        <w:t>-</w:t>
+      </w:r>
+      <w:r>
+        <w:t>предоставление возможности</w:t>
+      </w:r>
+      <w:r>
+        <w:t xml:space="preserve"> получить внесённые ранее данные об участниках</w:t>
+      </w:r>
+      <w:r>
+        <w:t xml:space="preserve"> конференции</w:t>
       </w:r>
       <w:r>
         <w:rPr>
           <w:lang w:val="ru-RU"/>
         </w:rPr>
-        <w:t>]</w:t>
-      </w:r>
-      <w:r>
-        <w:t xml:space="preserve">, а так же возможность пользователю задать исполнителя задачи и сроки её выполнения </w:t>
-      </w:r>
-    </w:p>
-    <w:p>
-      <w:pPr>
-        <w:pStyle w:val="a1"/>
+        <w:t>;</w:t>
+      </w:r>
+    </w:p>
+    <w:p>
+      <w:pPr>
+        <w:pStyle w:val="a3"/>
+      </w:pPr>
+      <w:r>
+        <w:t xml:space="preserve">- </w:t>
+      </w:r>
+      <w:r>
+        <w:t>предоставление</w:t>
+      </w:r>
+      <w:r>
+        <w:t xml:space="preserve"> </w:t>
+      </w:r>
+      <w:r>
+        <w:t>возможности</w:t>
+      </w:r>
+      <w:r>
+        <w:t xml:space="preserve"> сохраня</w:t>
+      </w:r>
+      <w:r>
+        <w:t xml:space="preserve">ть и </w:t>
+      </w:r>
+      <w:r>
+        <w:t>получать ранее сохранённые</w:t>
+      </w:r>
+      <w:r>
+        <w:t xml:space="preserve"> результаты работы подсистем обработки </w:t>
+      </w:r>
+      <w:r>
+        <w:t>стенограммы</w:t>
+      </w:r>
+      <w:r>
+        <w:t xml:space="preserve">, </w:t>
+      </w:r>
+      <w:r>
+        <w:t>протоколирования</w:t>
+      </w:r>
+      <w:r>
+        <w:t xml:space="preserve"> и</w:t>
+      </w:r>
+      <w:r>
+        <w:t xml:space="preserve"> задач. </w:t>
+      </w:r>
+    </w:p>
+    <w:p>
+      <w:r>
+        <w:br w:type="page"/>
+      </w:r>
+    </w:p>
+    <w:p>
+      <w:pPr>
+        <w:pStyle w:val="a"/>
         <w:numPr>
-          <w:ilvl w:val="2"/>
+          <w:ilvl w:val="0"/>
           <w:numId w:val="11"/>
         </w:numPr>
       </w:pPr>
       <w:r>
-        <w:t xml:space="preserve"> </w:t>
-      </w:r>
-      <w:bookmarkStart w:id="9" w:name="_Toc16"/>
-      <w:r>
-        <w:t>Требования к способам и средствам обеспечения информационного взаимодействия компонентов системы</w:t>
-      </w:r>
-      <w:bookmarkEnd w:id="9"/>
-    </w:p>
-    <w:p>
-      <w:pPr>
-        <w:pStyle w:val="af7"/>
-      </w:pPr>
-      <w:r>
-        <w:t xml:space="preserve"> Информационное взаимодействие между </w:t>
-      </w:r>
-      <w:r>
-        <w:t xml:space="preserve">модулями </w:t>
-      </w:r>
-      <w:r>
-        <w:t>системы д</w:t>
-      </w:r>
-      <w:r>
-        <w:t>олжно осуществляться с помощью передачи данных, которыек либо загружает..</w:t>
-      </w:r>
-      <w:bookmarkStart w:id="10" w:name="_GoBack"/>
-      <w:bookmarkEnd w:id="10"/>
-      <w:r>
-        <w:t>.</w:t>
-      </w:r>
-    </w:p>
-    <w:p>
-      <w:pPr>
-        <w:pStyle w:val="af7"/>
-      </w:pPr>
-    </w:p>
-    <w:p>
-      <w:r>
-        <w:lastRenderedPageBreak/>
-        <w:br w:type="page"/>
-      </w:r>
-    </w:p>
-    <w:p>
-      <w:pPr>
-        <w:pStyle w:val="a"/>
-      </w:pPr>
-      <w:r>
         <w:lastRenderedPageBreak/>
         <w:t>Состав и содержание работ по созданию системы</w:t>
       </w:r>
@@ -1496,7 +2250,7 @@
     </w:p>
     <w:p>
       <w:pPr>
-        <w:pStyle w:val="a4"/>
+        <w:pStyle w:val="a3"/>
         <w:ind w:left="709" w:firstLine="0"/>
       </w:pPr>
       <w:r>
@@ -1505,7 +2259,7 @@
     </w:p>
     <w:p>
       <w:pPr>
-        <w:pStyle w:val="a4"/>
+        <w:pStyle w:val="a3"/>
         <w:ind w:left="709" w:firstLine="0"/>
       </w:pPr>
       <w:r>
@@ -1514,7 +2268,7 @@
     </w:p>
     <w:p>
       <w:pPr>
-        <w:pStyle w:val="a4"/>
+        <w:pStyle w:val="a3"/>
         <w:ind w:left="709" w:firstLine="0"/>
       </w:pPr>
       <w:r>
@@ -1523,7 +2277,7 @@
     </w:p>
     <w:p>
       <w:pPr>
-        <w:pStyle w:val="a4"/>
+        <w:pStyle w:val="a3"/>
         <w:ind w:left="709" w:firstLine="0"/>
       </w:pPr>
       <w:r>
@@ -1532,22 +2286,77 @@
     </w:p>
     <w:p>
       <w:pPr>
-        <w:pStyle w:val="a4"/>
+        <w:pStyle w:val="a3"/>
         <w:ind w:left="709" w:firstLine="0"/>
       </w:pPr>
       <w:r>
         <w:t xml:space="preserve"> разработка рабочего проекта, состоящего из написания, отладки и корректировки программного кода;</w:t>
       </w:r>
-    </w:p>
-    <w:p>
-      <w:pPr>
-        <w:pStyle w:val="a4"/>
-        <w:ind w:left="709" w:firstLine="0"/>
+      <w:bookmarkStart w:id="9" w:name="_GoBack"/>
+      <w:bookmarkEnd w:id="9"/>
+    </w:p>
+    <w:p>
+      <w:pPr>
+        <w:pStyle w:val="a3"/>
       </w:pPr>
       <w:r>
         <w:t xml:space="preserve"> проведение тестирования и доработка продукта по замечаниям и предложениям.</w:t>
       </w:r>
     </w:p>
+    <w:p>
+      <w:r>
+        <w:br w:type="page"/>
+      </w:r>
+    </w:p>
+    <w:p>
+      <w:pPr>
+        <w:pStyle w:val="a"/>
+      </w:pPr>
+      <w:r>
+        <w:lastRenderedPageBreak/>
+        <w:t xml:space="preserve">Порядок разработки </w:t>
+      </w:r>
+      <w:r>
+        <w:t>автоматизированной</w:t>
+      </w:r>
+      <w:r>
+        <w:t xml:space="preserve"> системы</w:t>
+      </w:r>
+    </w:p>
+    <w:p>
+      <w:pPr>
+        <w:pStyle w:val="af7"/>
+      </w:pPr>
+      <w:r>
+        <w:t xml:space="preserve">Результаты разработки можно видеть на сайте github.com в </w:t>
+      </w:r>
+      <w:proofErr w:type="spellStart"/>
+      <w:r>
+        <w:t>репозитории</w:t>
+      </w:r>
+      <w:proofErr w:type="spellEnd"/>
+      <w:r>
+        <w:t xml:space="preserve"> команды разработчиков. Разработчики должны использовать его для хранения кода.</w:t>
+      </w:r>
+    </w:p>
+    <w:p>
+      <w:pPr>
+        <w:pStyle w:val="af7"/>
+      </w:pPr>
+      <w:r>
+        <w:t xml:space="preserve">Для распределения задач должен быть использован </w:t>
+      </w:r>
+      <w:proofErr w:type="spellStart"/>
+      <w:r>
+        <w:t>TaskTracker</w:t>
+      </w:r>
+      <w:proofErr w:type="spellEnd"/>
+      <w:r>
+        <w:t>.</w:t>
+      </w:r>
+    </w:p>
+    <w:p/>
+    <w:p/>
     <w:p>
       <w:pPr>
         <w:rPr>
@@ -1556,7 +2365,21 @@
           <w:sz w:val="28"/>
         </w:rPr>
       </w:pPr>
-      <w:r>
+    </w:p>
+    <w:p>
+      <w:pPr>
+        <w:rPr>
+          <w:rFonts w:ascii="Times New Roman" w:hAnsi="Times New Roman"/>
+          <w:color w:val="000000" w:themeColor="text1"/>
+          <w:sz w:val="28"/>
+        </w:rPr>
+      </w:pPr>
+      <w:r>
+        <w:rPr>
+          <w:rFonts w:ascii="Times New Roman" w:hAnsi="Times New Roman"/>
+          <w:color w:val="000000" w:themeColor="text1"/>
+          <w:sz w:val="28"/>
+        </w:rPr>
         <w:br w:type="page"/>
       </w:r>
     </w:p>
@@ -1569,12 +2392,12 @@
         </w:numPr>
         <w:ind w:left="1072" w:hanging="363"/>
       </w:pPr>
-      <w:bookmarkStart w:id="11" w:name="_Toc41"/>
+      <w:bookmarkStart w:id="10" w:name="_Toc41"/>
       <w:r>
         <w:lastRenderedPageBreak/>
         <w:t>Порядок контроля и приемки системы</w:t>
       </w:r>
-      <w:bookmarkEnd w:id="11"/>
+      <w:bookmarkEnd w:id="10"/>
     </w:p>
     <w:p>
       <w:pPr>
@@ -1586,50 +2409,317 @@
     </w:p>
     <w:p>
       <w:pPr>
-        <w:pStyle w:val="a4"/>
+        <w:pStyle w:val="a3"/>
         <w:ind w:left="709" w:firstLine="0"/>
       </w:pPr>
       <w:r>
-        <w:t xml:space="preserve"> 1 аттестация (</w:t>
-      </w:r>
-      <w:r>
-        <w:t>конец</w:t>
-      </w:r>
-      <w:r>
+        <w:t xml:space="preserve"> 1 аттестация (конец марта 2024) – предоставлены ссылки и доступ к </w:t>
+      </w:r>
+      <w:proofErr w:type="spellStart"/>
+      <w:r>
+        <w:t>репозиторию</w:t>
+      </w:r>
+      <w:proofErr w:type="spellEnd"/>
+      <w:r>
+        <w:t xml:space="preserve"> на </w:t>
+      </w:r>
+      <w:proofErr w:type="spellStart"/>
+      <w:r>
+        <w:t>GitHub</w:t>
+      </w:r>
+      <w:proofErr w:type="spellEnd"/>
+      <w:r>
+        <w:t xml:space="preserve">, к задачам проекта в </w:t>
+      </w:r>
+      <w:proofErr w:type="spellStart"/>
+      <w:r>
+        <w:t>таск</w:t>
+      </w:r>
+      <w:proofErr w:type="spellEnd"/>
+      <w:r>
+        <w:t xml:space="preserve">-менеджере </w:t>
+      </w:r>
+      <w:proofErr w:type="spellStart"/>
+      <w:r>
+        <w:t>YouTrack</w:t>
+      </w:r>
+      <w:proofErr w:type="spellEnd"/>
+      <w:r>
+        <w:t xml:space="preserve">, к макетам </w:t>
+      </w:r>
+      <w:proofErr w:type="spellStart"/>
+      <w:r>
+        <w:t>Figma</w:t>
+      </w:r>
+      <w:proofErr w:type="spellEnd"/>
+      <w:r>
+        <w:t>, готовое техническое задание по проекту, виде-презентация проекта и сопроводительное письмо;</w:t>
+      </w:r>
+    </w:p>
+    <w:p>
+      <w:pPr>
+        <w:pStyle w:val="a3"/>
+        <w:ind w:left="709" w:firstLine="0"/>
+      </w:pPr>
+      <w:r>
+        <w:t xml:space="preserve"> 2 аттестация (конец апреля 2024) – написана большая часть программного кода приложения, разработка программного кода, проведено тестирование системы;</w:t>
+      </w:r>
+    </w:p>
+    <w:p>
+      <w:pPr>
+        <w:pStyle w:val="a3"/>
+        <w:ind w:left="709" w:firstLine="0"/>
+      </w:pPr>
+      <w:r>
+        <w:t xml:space="preserve"> 3 аттестация (конец мая 2024) – разработан курсовой проект, выполнены завершающие работы по доработке приложения, предоставлена готовая система.</w:t>
+      </w:r>
+    </w:p>
+    <w:p>
+      <w:r>
+        <w:br w:type="page"/>
+      </w:r>
+    </w:p>
+    <w:p>
+      <w:pPr>
+        <w:pStyle w:val="a"/>
+      </w:pPr>
+      <w:r>
+        <w:lastRenderedPageBreak/>
+        <w:t xml:space="preserve">Требования к составу и содержанию </w:t>
+      </w:r>
+      <w:r>
+        <w:t>раут</w:t>
+      </w:r>
+      <w:r>
+        <w:t xml:space="preserve"> по </w:t>
+      </w:r>
+      <w:r>
+        <w:t>подготовке</w:t>
+      </w:r>
+      <w:r>
+        <w:t xml:space="preserve"> объекта автоматизации к вводу </w:t>
+      </w:r>
+      <w:r>
+        <w:t>автоматизированной</w:t>
+      </w:r>
+      <w:r>
+        <w:t xml:space="preserve"> системы в действие</w:t>
+      </w:r>
+    </w:p>
+    <w:p>
+      <w:pPr>
+        <w:pStyle w:val="af7"/>
+        <w:rPr>
+          <w:lang w:eastAsia="ja-JP"/>
+        </w:rPr>
+      </w:pPr>
+      <w:r>
+        <w:rPr>
+          <w:lang w:eastAsia="ja-JP"/>
+        </w:rPr>
+        <w:t>Для установки настольного приложения под каждую из поддерживаемых платформ будет подготовлен соответствующий установочный файл:</w:t>
+      </w:r>
+    </w:p>
+    <w:p>
+      <w:pPr>
+        <w:pStyle w:val="a3"/>
+        <w:rPr>
+          <w:lang w:eastAsia="ja-JP"/>
+        </w:rPr>
+      </w:pPr>
+      <w:r>
+        <w:rPr>
+          <w:lang w:eastAsia="ja-JP"/>
+        </w:rPr>
+        <w:t xml:space="preserve">для </w:t>
+      </w:r>
+      <w:proofErr w:type="spellStart"/>
+      <w:r>
+        <w:rPr>
+          <w:bCs/>
+          <w:lang w:eastAsia="ja-JP"/>
+        </w:rPr>
+        <w:t>Windows</w:t>
+      </w:r>
+      <w:proofErr w:type="spellEnd"/>
+      <w:r>
+        <w:rPr>
+          <w:bCs/>
+          <w:lang w:eastAsia="ja-JP"/>
+        </w:rPr>
+        <w:t xml:space="preserve"> 10</w:t>
+      </w:r>
+      <w:r>
+        <w:rPr>
+          <w:lang w:eastAsia="ja-JP"/>
+        </w:rPr>
+        <w:t xml:space="preserve"> – файл с расширением </w:t>
+      </w:r>
+      <w:r>
+        <w:rPr>
+          <w:b/>
+          <w:bCs/>
+          <w:lang w:eastAsia="ja-JP"/>
+        </w:rPr>
+        <w:t>.</w:t>
+      </w:r>
+      <w:proofErr w:type="spellStart"/>
+      <w:r>
+        <w:rPr>
+          <w:bCs/>
+          <w:lang w:eastAsia="ja-JP"/>
+        </w:rPr>
+        <w:t>exe</w:t>
+      </w:r>
+      <w:proofErr w:type="spellEnd"/>
+      <w:r>
+        <w:rPr>
+          <w:lang w:eastAsia="ja-JP"/>
+        </w:rPr>
+        <w:t>;</w:t>
+      </w:r>
+    </w:p>
+    <w:p>
+      <w:pPr>
+        <w:pStyle w:val="a3"/>
+        <w:rPr>
+          <w:lang w:eastAsia="ja-JP"/>
+        </w:rPr>
+      </w:pPr>
+      <w:r>
+        <w:rPr>
+          <w:lang w:eastAsia="ja-JP"/>
+        </w:rPr>
+        <w:t xml:space="preserve">для </w:t>
+      </w:r>
+      <w:proofErr w:type="spellStart"/>
+      <w:r>
+        <w:rPr>
+          <w:bCs/>
+          <w:lang w:eastAsia="ja-JP"/>
+        </w:rPr>
+        <w:t>macOS</w:t>
+      </w:r>
+      <w:proofErr w:type="spellEnd"/>
+      <w:r>
+        <w:rPr>
+          <w:bCs/>
+          <w:lang w:eastAsia="ja-JP"/>
+        </w:rPr>
         <w:t xml:space="preserve"> </w:t>
       </w:r>
-      <w:r>
-        <w:t>марта 2024) – предоставлены ссылки и доступ к репозиторию на GitHub, к доске Miro с функциональной схемой работы мобильного приложения, к задачам проекта в таск-менеджере YouTrack, к макетам Figma, готовое техническое задание по проекту, виде-презентация проекта и сопроводительное письмо;</w:t>
-      </w:r>
-    </w:p>
-    <w:p>
-      <w:pPr>
-        <w:pStyle w:val="a4"/>
-        <w:ind w:left="709" w:firstLine="0"/>
-      </w:pPr>
-      <w:r>
-        <w:t xml:space="preserve"> 2 аттестация (конец апреля 2024) – написана большая часть программного кода приложения, развёрнута БД и настроено её взаимодействие с back-end частью системы, проведена отладка и доработка программного кода, проведено тестирование системы;</w:t>
-      </w:r>
-    </w:p>
-    <w:p>
-      <w:pPr>
-        <w:pStyle w:val="a4"/>
-        <w:ind w:left="709" w:firstLine="0"/>
-      </w:pPr>
-      <w:r>
-        <w:t xml:space="preserve"> 3 аттестация (конец мая 2024) – разработан курсовой проект, выполнены завершающие работы по доработке приложения, предоставлена готовая система.</w:t>
-      </w:r>
-    </w:p>
-    <w:p>
-      <w:pPr>
-        <w:rPr>
-          <w:rFonts w:ascii="Times New Roman" w:hAnsi="Times New Roman"/>
-          <w:color w:val="000000" w:themeColor="text1"/>
-          <w:sz w:val="28"/>
-        </w:rPr>
-      </w:pPr>
-      <w:r>
-        <w:br w:type="page"/>
+      <w:proofErr w:type="spellStart"/>
+      <w:r>
+        <w:rPr>
+          <w:bCs/>
+          <w:lang w:eastAsia="ja-JP"/>
+        </w:rPr>
+        <w:t>Sonoma</w:t>
+      </w:r>
+      <w:proofErr w:type="spellEnd"/>
+      <w:r>
+        <w:rPr>
+          <w:bCs/>
+          <w:lang w:eastAsia="ja-JP"/>
+        </w:rPr>
+        <w:t xml:space="preserve"> (14)</w:t>
+      </w:r>
+      <w:r>
+        <w:rPr>
+          <w:lang w:eastAsia="ja-JP"/>
+        </w:rPr>
+        <w:t xml:space="preserve"> – файл с </w:t>
+      </w:r>
+      <w:r>
+        <w:rPr>
+          <w:lang w:eastAsia="ja-JP"/>
+        </w:rPr>
+        <w:t xml:space="preserve">расширением. </w:t>
+      </w:r>
+      <w:proofErr w:type="spellStart"/>
+      <w:r>
+        <w:rPr>
+          <w:lang w:eastAsia="ja-JP"/>
+        </w:rPr>
+        <w:t>dmg</w:t>
+      </w:r>
+      <w:proofErr w:type="spellEnd"/>
+      <w:r>
+        <w:rPr>
+          <w:lang w:eastAsia="ja-JP"/>
+        </w:rPr>
+        <w:t>;</w:t>
+      </w:r>
+    </w:p>
+    <w:p>
+      <w:pPr>
+        <w:pStyle w:val="a3"/>
+        <w:rPr>
+          <w:lang w:eastAsia="ja-JP"/>
+        </w:rPr>
+      </w:pPr>
+      <w:r>
+        <w:rPr>
+          <w:lang w:eastAsia="ja-JP"/>
+        </w:rPr>
+        <w:t xml:space="preserve">для </w:t>
+      </w:r>
+      <w:proofErr w:type="spellStart"/>
+      <w:r>
+        <w:rPr>
+          <w:bCs/>
+          <w:lang w:eastAsia="ja-JP"/>
+        </w:rPr>
+        <w:t>Ubuntu</w:t>
+      </w:r>
+      <w:proofErr w:type="spellEnd"/>
+      <w:r>
+        <w:rPr>
+          <w:bCs/>
+          <w:lang w:eastAsia="ja-JP"/>
+        </w:rPr>
+        <w:t xml:space="preserve"> 24.04</w:t>
+      </w:r>
+      <w:r>
+        <w:rPr>
+          <w:lang w:eastAsia="ja-JP"/>
+        </w:rPr>
+        <w:t xml:space="preserve"> – файл с </w:t>
+      </w:r>
+      <w:proofErr w:type="gramStart"/>
+      <w:r>
+        <w:rPr>
+          <w:lang w:eastAsia="ja-JP"/>
+        </w:rPr>
+        <w:t>расширением</w:t>
+      </w:r>
+      <w:r>
+        <w:rPr>
+          <w:lang w:eastAsia="ja-JP"/>
+        </w:rPr>
+        <w:t xml:space="preserve"> </w:t>
+      </w:r>
+      <w:r>
+        <w:rPr>
+          <w:lang w:eastAsia="ja-JP"/>
+        </w:rPr>
+        <w:t>.</w:t>
+      </w:r>
+      <w:proofErr w:type="spellStart"/>
+      <w:proofErr w:type="gramEnd"/>
+      <w:r>
+        <w:rPr>
+          <w:bCs/>
+          <w:lang w:eastAsia="ja-JP"/>
+        </w:rPr>
+        <w:t>deb</w:t>
+      </w:r>
+      <w:proofErr w:type="spellEnd"/>
+      <w:r>
+        <w:rPr>
+          <w:lang w:eastAsia="ja-JP"/>
+        </w:rPr>
+        <w:t>.</w:t>
       </w:r>
     </w:p>
     <w:p>
@@ -1637,6 +2727,7 @@
         <w:pStyle w:val="af7"/>
       </w:pPr>
     </w:p>
+    <w:p/>
     <w:sectPr>
       <w:footerReference w:type="default" r:id="rId7"/>
       <w:pgSz w:w="11906" w:h="16838"/>
@@ -1704,7 +2795,7 @@
           <w:rPr>
             <w:noProof/>
           </w:rPr>
-          <w:t>5</w:t>
+          <w:t>14</w:t>
         </w:r>
         <w:r>
           <w:fldChar w:fldCharType="end"/>
@@ -1935,7 +3026,7 @@
   <w:abstractNum w:abstractNumId="10" w15:restartNumberingAfterBreak="0">
     <w:nsid w:val="079C1F31"/>
     <w:multiLevelType w:val="multilevel"/>
-    <w:tmpl w:val="664CDB08"/>
+    <w:tmpl w:val="13F03A96"/>
     <w:lvl w:ilvl="0">
       <w:start w:val="1"/>
       <w:numFmt w:val="decimal"/>
@@ -1974,7 +3065,6 @@
       <w:start w:val="1"/>
       <w:numFmt w:val="decimal"/>
       <w:lvlRestart w:val="1"/>
-      <w:pStyle w:val="a1"/>
       <w:suff w:val="space"/>
       <w:lvlText w:val="%1.%2.%3"/>
       <w:lvlJc w:val="left"/>
@@ -2064,13 +3154,274 @@
     </w:lvl>
   </w:abstractNum>
   <w:abstractNum w:abstractNumId="11" w15:restartNumberingAfterBreak="0">
+    <w:nsid w:val="09012D44"/>
+    <w:multiLevelType w:val="multilevel"/>
+    <w:tmpl w:val="97146FC0"/>
+    <w:lvl w:ilvl="0">
+      <w:start w:val="1"/>
+      <w:numFmt w:val="bullet"/>
+      <w:lvlText w:val=""/>
+      <w:lvlJc w:val="left"/>
+      <w:pPr>
+        <w:tabs>
+          <w:tab w:val="num" w:pos="720"/>
+        </w:tabs>
+        <w:ind w:left="720" w:hanging="360"/>
+      </w:pPr>
+      <w:rPr>
+        <w:rFonts w:ascii="Symbol" w:hAnsi="Symbol" w:hint="default"/>
+        <w:sz w:val="20"/>
+      </w:rPr>
+    </w:lvl>
+    <w:lvl w:ilvl="1" w:tentative="1">
+      <w:start w:val="1"/>
+      <w:numFmt w:val="bullet"/>
+      <w:lvlText w:val="o"/>
+      <w:lvlJc w:val="left"/>
+      <w:pPr>
+        <w:tabs>
+          <w:tab w:val="num" w:pos="1440"/>
+        </w:tabs>
+        <w:ind w:left="1440" w:hanging="360"/>
+      </w:pPr>
+      <w:rPr>
+        <w:rFonts w:ascii="Courier New" w:hAnsi="Courier New" w:hint="default"/>
+        <w:sz w:val="20"/>
+      </w:rPr>
+    </w:lvl>
+    <w:lvl w:ilvl="2" w:tentative="1">
+      <w:start w:val="1"/>
+      <w:numFmt w:val="bullet"/>
+      <w:lvlText w:val=""/>
+      <w:lvlJc w:val="left"/>
+      <w:pPr>
+        <w:tabs>
+          <w:tab w:val="num" w:pos="2160"/>
+        </w:tabs>
+        <w:ind w:left="2160" w:hanging="360"/>
+      </w:pPr>
+      <w:rPr>
+        <w:rFonts w:ascii="Wingdings" w:hAnsi="Wingdings" w:hint="default"/>
+        <w:sz w:val="20"/>
+      </w:rPr>
+    </w:lvl>
+    <w:lvl w:ilvl="3" w:tentative="1">
+      <w:start w:val="1"/>
+      <w:numFmt w:val="bullet"/>
+      <w:lvlText w:val=""/>
+      <w:lvlJc w:val="left"/>
+      <w:pPr>
+        <w:tabs>
+          <w:tab w:val="num" w:pos="2880"/>
+        </w:tabs>
+        <w:ind w:left="2880" w:hanging="360"/>
+      </w:pPr>
+      <w:rPr>
+        <w:rFonts w:ascii="Wingdings" w:hAnsi="Wingdings" w:hint="default"/>
+        <w:sz w:val="20"/>
+      </w:rPr>
+    </w:lvl>
+    <w:lvl w:ilvl="4" w:tentative="1">
+      <w:start w:val="1"/>
+      <w:numFmt w:val="bullet"/>
+      <w:lvlText w:val=""/>
+      <w:lvlJc w:val="left"/>
+      <w:pPr>
+        <w:tabs>
+          <w:tab w:val="num" w:pos="3600"/>
+        </w:tabs>
+        <w:ind w:left="3600" w:hanging="360"/>
+      </w:pPr>
+      <w:rPr>
+        <w:rFonts w:ascii="Wingdings" w:hAnsi="Wingdings" w:hint="default"/>
+        <w:sz w:val="20"/>
+      </w:rPr>
+    </w:lvl>
+    <w:lvl w:ilvl="5" w:tentative="1">
+      <w:start w:val="1"/>
+      <w:numFmt w:val="bullet"/>
+      <w:lvlText w:val=""/>
+      <w:lvlJc w:val="left"/>
+      <w:pPr>
+        <w:tabs>
+          <w:tab w:val="num" w:pos="4320"/>
+        </w:tabs>
+        <w:ind w:left="4320" w:hanging="360"/>
+      </w:pPr>
+      <w:rPr>
+        <w:rFonts w:ascii="Wingdings" w:hAnsi="Wingdings" w:hint="default"/>
+        <w:sz w:val="20"/>
+      </w:rPr>
+    </w:lvl>
+    <w:lvl w:ilvl="6" w:tentative="1">
+      <w:start w:val="1"/>
+      <w:numFmt w:val="bullet"/>
+      <w:lvlText w:val=""/>
+      <w:lvlJc w:val="left"/>
+      <w:pPr>
+        <w:tabs>
+          <w:tab w:val="num" w:pos="5040"/>
+        </w:tabs>
+        <w:ind w:left="5040" w:hanging="360"/>
+      </w:pPr>
+      <w:rPr>
+        <w:rFonts w:ascii="Wingdings" w:hAnsi="Wingdings" w:hint="default"/>
+        <w:sz w:val="20"/>
+      </w:rPr>
+    </w:lvl>
+    <w:lvl w:ilvl="7" w:tentative="1">
+      <w:start w:val="1"/>
+      <w:numFmt w:val="bullet"/>
+      <w:lvlText w:val=""/>
+      <w:lvlJc w:val="left"/>
+      <w:pPr>
+        <w:tabs>
+          <w:tab w:val="num" w:pos="5760"/>
+        </w:tabs>
+        <w:ind w:left="5760" w:hanging="360"/>
+      </w:pPr>
+      <w:rPr>
+        <w:rFonts w:ascii="Wingdings" w:hAnsi="Wingdings" w:hint="default"/>
+        <w:sz w:val="20"/>
+      </w:rPr>
+    </w:lvl>
+    <w:lvl w:ilvl="8" w:tentative="1">
+      <w:start w:val="1"/>
+      <w:numFmt w:val="bullet"/>
+      <w:lvlText w:val=""/>
+      <w:lvlJc w:val="left"/>
+      <w:pPr>
+        <w:tabs>
+          <w:tab w:val="num" w:pos="6480"/>
+        </w:tabs>
+        <w:ind w:left="6480" w:hanging="360"/>
+      </w:pPr>
+      <w:rPr>
+        <w:rFonts w:ascii="Wingdings" w:hAnsi="Wingdings" w:hint="default"/>
+        <w:sz w:val="20"/>
+      </w:rPr>
+    </w:lvl>
+  </w:abstractNum>
+  <w:abstractNum w:abstractNumId="12" w15:restartNumberingAfterBreak="0">
+    <w:nsid w:val="0B347CA9"/>
+    <w:multiLevelType w:val="hybridMultilevel"/>
+    <w:tmpl w:val="8F2646D0"/>
+    <w:lvl w:ilvl="0" w:tplc="C874C49E">
+      <w:numFmt w:val="bullet"/>
+      <w:lvlText w:val="-"/>
+      <w:lvlJc w:val="left"/>
+      <w:pPr>
+        <w:ind w:left="1080" w:hanging="360"/>
+      </w:pPr>
+      <w:rPr>
+        <w:rFonts w:ascii="Times New Roman" w:eastAsiaTheme="minorHAnsi" w:hAnsi="Times New Roman" w:cs="Times New Roman" w:hint="default"/>
+      </w:rPr>
+    </w:lvl>
+    <w:lvl w:ilvl="1" w:tplc="04190003" w:tentative="1">
+      <w:start w:val="1"/>
+      <w:numFmt w:val="bullet"/>
+      <w:lvlText w:val="o"/>
+      <w:lvlJc w:val="left"/>
+      <w:pPr>
+        <w:ind w:left="1800" w:hanging="360"/>
+      </w:pPr>
+      <w:rPr>
+        <w:rFonts w:ascii="Courier New" w:hAnsi="Courier New" w:cs="Courier New" w:hint="default"/>
+      </w:rPr>
+    </w:lvl>
+    <w:lvl w:ilvl="2" w:tplc="04190005" w:tentative="1">
+      <w:start w:val="1"/>
+      <w:numFmt w:val="bullet"/>
+      <w:lvlText w:val=""/>
+      <w:lvlJc w:val="left"/>
+      <w:pPr>
+        <w:ind w:left="2520" w:hanging="360"/>
+      </w:pPr>
+      <w:rPr>
+        <w:rFonts w:ascii="Wingdings" w:hAnsi="Wingdings" w:hint="default"/>
+      </w:rPr>
+    </w:lvl>
+    <w:lvl w:ilvl="3" w:tplc="04190001" w:tentative="1">
+      <w:start w:val="1"/>
+      <w:numFmt w:val="bullet"/>
+      <w:lvlText w:val=""/>
+      <w:lvlJc w:val="left"/>
+      <w:pPr>
+        <w:ind w:left="3240" w:hanging="360"/>
+      </w:pPr>
+      <w:rPr>
+        <w:rFonts w:ascii="Symbol" w:hAnsi="Symbol" w:hint="default"/>
+      </w:rPr>
+    </w:lvl>
+    <w:lvl w:ilvl="4" w:tplc="04190003" w:tentative="1">
+      <w:start w:val="1"/>
+      <w:numFmt w:val="bullet"/>
+      <w:lvlText w:val="o"/>
+      <w:lvlJc w:val="left"/>
+      <w:pPr>
+        <w:ind w:left="3960" w:hanging="360"/>
+      </w:pPr>
+      <w:rPr>
+        <w:rFonts w:ascii="Courier New" w:hAnsi="Courier New" w:cs="Courier New" w:hint="default"/>
+      </w:rPr>
+    </w:lvl>
+    <w:lvl w:ilvl="5" w:tplc="04190005" w:tentative="1">
+      <w:start w:val="1"/>
+      <w:numFmt w:val="bullet"/>
+      <w:lvlText w:val=""/>
+      <w:lvlJc w:val="left"/>
+      <w:pPr>
+        <w:ind w:left="4680" w:hanging="360"/>
+      </w:pPr>
+      <w:rPr>
+        <w:rFonts w:ascii="Wingdings" w:hAnsi="Wingdings" w:hint="default"/>
+      </w:rPr>
+    </w:lvl>
+    <w:lvl w:ilvl="6" w:tplc="04190001" w:tentative="1">
+      <w:start w:val="1"/>
+      <w:numFmt w:val="bullet"/>
+      <w:lvlText w:val=""/>
+      <w:lvlJc w:val="left"/>
+      <w:pPr>
+        <w:ind w:left="5400" w:hanging="360"/>
+      </w:pPr>
+      <w:rPr>
+        <w:rFonts w:ascii="Symbol" w:hAnsi="Symbol" w:hint="default"/>
+      </w:rPr>
+    </w:lvl>
+    <w:lvl w:ilvl="7" w:tplc="04190003" w:tentative="1">
+      <w:start w:val="1"/>
+      <w:numFmt w:val="bullet"/>
+      <w:lvlText w:val="o"/>
+      <w:lvlJc w:val="left"/>
+      <w:pPr>
+        <w:ind w:left="6120" w:hanging="360"/>
+      </w:pPr>
+      <w:rPr>
+        <w:rFonts w:ascii="Courier New" w:hAnsi="Courier New" w:cs="Courier New" w:hint="default"/>
+      </w:rPr>
+    </w:lvl>
+    <w:lvl w:ilvl="8" w:tplc="04190005" w:tentative="1">
+      <w:start w:val="1"/>
+      <w:numFmt w:val="bullet"/>
+      <w:lvlText w:val=""/>
+      <w:lvlJc w:val="left"/>
+      <w:pPr>
+        <w:ind w:left="6840" w:hanging="360"/>
+      </w:pPr>
+      <w:rPr>
+        <w:rFonts w:ascii="Wingdings" w:hAnsi="Wingdings" w:hint="default"/>
+      </w:rPr>
+    </w:lvl>
+  </w:abstractNum>
+  <w:abstractNum w:abstractNumId="13" w15:restartNumberingAfterBreak="0">
     <w:nsid w:val="12CF34C5"/>
     <w:multiLevelType w:val="multilevel"/>
     <w:tmpl w:val="30BAD1EC"/>
     <w:lvl w:ilvl="0">
       <w:start w:val="1"/>
       <w:numFmt w:val="russianLower"/>
-      <w:pStyle w:val="a2"/>
+      <w:pStyle w:val="a1"/>
       <w:lvlText w:val="%1)"/>
       <w:lvlJc w:val="left"/>
       <w:pPr>
@@ -2158,14 +3509,14 @@
       </w:pPr>
     </w:lvl>
   </w:abstractNum>
-  <w:abstractNum w:abstractNumId="12" w15:restartNumberingAfterBreak="0">
+  <w:abstractNum w:abstractNumId="14" w15:restartNumberingAfterBreak="0">
     <w:nsid w:val="4FDC6CD9"/>
     <w:multiLevelType w:val="multilevel"/>
     <w:tmpl w:val="191CC596"/>
     <w:lvl w:ilvl="0">
       <w:start w:val="1"/>
       <w:numFmt w:val="bullet"/>
-      <w:pStyle w:val="a3"/>
+      <w:pStyle w:val="a2"/>
       <w:lvlText w:val="–"/>
       <w:lvlJc w:val="left"/>
       <w:pPr>
@@ -2272,14 +3623,14 @@
       </w:rPr>
     </w:lvl>
   </w:abstractNum>
-  <w:abstractNum w:abstractNumId="13" w15:restartNumberingAfterBreak="0">
+  <w:abstractNum w:abstractNumId="15" w15:restartNumberingAfterBreak="0">
     <w:nsid w:val="799D4EB6"/>
     <w:multiLevelType w:val="multilevel"/>
     <w:tmpl w:val="D4E26582"/>
     <w:lvl w:ilvl="0">
       <w:start w:val="1"/>
       <w:numFmt w:val="bullet"/>
-      <w:pStyle w:val="a4"/>
+      <w:pStyle w:val="a3"/>
       <w:lvlText w:val="—"/>
       <w:lvlJc w:val="left"/>
       <w:pPr>
@@ -2386,14 +3737,14 @@
       </w:rPr>
     </w:lvl>
   </w:abstractNum>
-  <w:abstractNum w:abstractNumId="14" w15:restartNumberingAfterBreak="0">
+  <w:abstractNum w:abstractNumId="16" w15:restartNumberingAfterBreak="0">
     <w:nsid w:val="7C627FDC"/>
     <w:multiLevelType w:val="multilevel"/>
     <w:tmpl w:val="DC2408D2"/>
     <w:lvl w:ilvl="0">
       <w:start w:val="1"/>
       <w:numFmt w:val="decimal"/>
-      <w:pStyle w:val="a5"/>
+      <w:pStyle w:val="a4"/>
       <w:suff w:val="space"/>
       <w:lvlText w:val="Рисунок %1"/>
       <w:lvlJc w:val="left"/>
@@ -2512,7 +3863,7 @@
     <w:abstractNumId w:val="10"/>
   </w:num>
   <w:num w:numId="12">
-    <w:abstractNumId w:val="14"/>
+    <w:abstractNumId w:val="16"/>
   </w:num>
   <w:num w:numId="13">
     <w:abstractNumId w:val="10"/>
@@ -2524,13 +3875,13 @@
     <w:abstractNumId w:val="10"/>
   </w:num>
   <w:num w:numId="16">
-    <w:abstractNumId w:val="13"/>
+    <w:abstractNumId w:val="15"/>
   </w:num>
   <w:num w:numId="17">
-    <w:abstractNumId w:val="12"/>
+    <w:abstractNumId w:val="14"/>
   </w:num>
   <w:num w:numId="18">
-    <w:abstractNumId w:val="11"/>
+    <w:abstractNumId w:val="13"/>
   </w:num>
   <w:num w:numId="19">
     <w:abstractNumId w:val="10"/>
@@ -2561,6 +3912,12 @@
     <w:lvlOverride w:ilvl="8">
       <w:startOverride w:val="1"/>
     </w:lvlOverride>
+  </w:num>
+  <w:num w:numId="20">
+    <w:abstractNumId w:val="12"/>
+  </w:num>
+  <w:num w:numId="21">
+    <w:abstractNumId w:val="11"/>
   </w:num>
 </w:numbering>
 </file>
@@ -2951,7 +4308,7 @@
     <w:lsdException w:name="List Table 6 Colorful Accent 6" w:uiPriority="51"/>
     <w:lsdException w:name="List Table 7 Colorful Accent 6" w:uiPriority="52"/>
   </w:latentStyles>
-  <w:style w:type="paragraph" w:default="1" w:styleId="a6">
+  <w:style w:type="paragraph" w:default="1" w:styleId="a5">
     <w:name w:val="Normal"/>
     <w:rsid w:val="0040770D"/>
     <w:rPr>
@@ -2959,13 +4316,13 @@
       <w:lang w:eastAsia="en-US"/>
     </w:rPr>
   </w:style>
-  <w:style w:type="character" w:default="1" w:styleId="a7">
+  <w:style w:type="character" w:default="1" w:styleId="a6">
     <w:name w:val="Default Paragraph Font"/>
     <w:uiPriority w:val="1"/>
     <w:semiHidden/>
     <w:unhideWhenUsed/>
   </w:style>
-  <w:style w:type="table" w:default="1" w:styleId="a8">
+  <w:style w:type="table" w:default="1" w:styleId="a7">
     <w:name w:val="Normal Table"/>
     <w:uiPriority w:val="99"/>
     <w:semiHidden/>
@@ -2980,7 +4337,7 @@
       </w:tblCellMar>
     </w:tblPr>
   </w:style>
-  <w:style w:type="numbering" w:default="1" w:styleId="a9">
+  <w:style w:type="numbering" w:default="1" w:styleId="a8">
     <w:name w:val="No List"/>
     <w:uiPriority w:val="99"/>
     <w:semiHidden/>
@@ -2988,7 +4345,7 @@
   </w:style>
   <w:style w:type="paragraph" w:styleId="HTML">
     <w:name w:val="HTML Preformatted"/>
-    <w:basedOn w:val="a6"/>
+    <w:basedOn w:val="a5"/>
     <w:link w:val="HTML0"/>
     <w:uiPriority w:val="99"/>
     <w:semiHidden/>
@@ -3023,7 +4380,7 @@
   </w:style>
   <w:style w:type="character" w:customStyle="1" w:styleId="HTML0">
     <w:name w:val="Стандартный HTML Знак"/>
-    <w:basedOn w:val="a7"/>
+    <w:basedOn w:val="a6"/>
     <w:link w:val="HTML"/>
     <w:uiPriority w:val="99"/>
     <w:semiHidden/>
@@ -3034,10 +4391,10 @@
       <w:szCs w:val="20"/>
     </w:rPr>
   </w:style>
-  <w:style w:type="paragraph" w:customStyle="1" w:styleId="aa">
+  <w:style w:type="paragraph" w:customStyle="1" w:styleId="a9">
     <w:name w:val="$_Абзац курсив"/>
-    <w:basedOn w:val="a6"/>
-    <w:next w:val="a6"/>
+    <w:basedOn w:val="a5"/>
+    <w:next w:val="a5"/>
     <w:rsid w:val="003D0252"/>
     <w:pPr>
       <w:spacing w:after="0" w:line="360" w:lineRule="auto"/>
@@ -3123,11 +4480,11 @@
       <w:lang w:val="en-US"/>
     </w:rPr>
   </w:style>
-  <w:style w:type="paragraph" w:styleId="ab">
+  <w:style w:type="paragraph" w:styleId="aa">
     <w:name w:val="Intense Quote"/>
-    <w:basedOn w:val="a6"/>
-    <w:next w:val="a6"/>
-    <w:link w:val="ac"/>
+    <w:basedOn w:val="a5"/>
+    <w:next w:val="a5"/>
+    <w:link w:val="ab"/>
     <w:uiPriority w:val="30"/>
     <w:qFormat/>
     <w:rsid w:val="003D0252"/>
@@ -3145,9 +4502,9 @@
       <w:i/>
     </w:rPr>
   </w:style>
-  <w:style w:type="character" w:customStyle="1" w:styleId="ac">
+  <w:style w:type="character" w:customStyle="1" w:styleId="ab">
     <w:name w:val="Выделенная цитата Знак"/>
-    <w:link w:val="ab"/>
+    <w:link w:val="aa"/>
     <w:uiPriority w:val="30"/>
     <w:rsid w:val="003D0252"/>
     <w:rPr>
@@ -3157,9 +4514,9 @@
       <w:lang w:eastAsia="en-US"/>
     </w:rPr>
   </w:style>
-  <w:style w:type="character" w:styleId="ad">
+  <w:style w:type="character" w:styleId="ac">
     <w:name w:val="Hyperlink"/>
-    <w:basedOn w:val="a7"/>
+    <w:basedOn w:val="a6"/>
     <w:uiPriority w:val="99"/>
     <w:unhideWhenUsed/>
     <w:rsid w:val="003D0252"/>
@@ -3170,8 +4527,8 @@
   </w:style>
   <w:style w:type="paragraph" w:customStyle="1" w:styleId="a">
     <w:name w:val="Глава"/>
-    <w:basedOn w:val="a6"/>
-    <w:next w:val="a6"/>
+    <w:basedOn w:val="a5"/>
+    <w:next w:val="a5"/>
     <w:qFormat/>
     <w:rsid w:val="003D0252"/>
     <w:pPr>
@@ -3189,10 +4546,10 @@
       <w:sz w:val="28"/>
     </w:rPr>
   </w:style>
-  <w:style w:type="paragraph" w:customStyle="1" w:styleId="a5">
+  <w:style w:type="paragraph" w:customStyle="1" w:styleId="a4">
     <w:name w:val="Название рисунка"/>
-    <w:basedOn w:val="a6"/>
-    <w:next w:val="a6"/>
+    <w:basedOn w:val="a5"/>
+    <w:next w:val="a5"/>
     <w:qFormat/>
     <w:rsid w:val="003D0252"/>
     <w:pPr>
@@ -3210,7 +4567,7 @@
   </w:style>
   <w:style w:type="paragraph" w:customStyle="1" w:styleId="a0">
     <w:name w:val="Параграф"/>
-    <w:basedOn w:val="a6"/>
+    <w:basedOn w:val="a5"/>
     <w:qFormat/>
     <w:rsid w:val="003D0252"/>
     <w:pPr>
@@ -3234,10 +4591,10 @@
       <w:szCs w:val="28"/>
     </w:rPr>
   </w:style>
-  <w:style w:type="paragraph" w:styleId="ae">
+  <w:style w:type="paragraph" w:styleId="ad">
     <w:name w:val="table of figures"/>
-    <w:basedOn w:val="a6"/>
-    <w:next w:val="a6"/>
+    <w:basedOn w:val="a5"/>
+    <w:next w:val="a5"/>
     <w:uiPriority w:val="99"/>
     <w:unhideWhenUsed/>
     <w:rsid w:val="003D0252"/>
@@ -3245,11 +4602,11 @@
       <w:spacing w:after="0"/>
     </w:pPr>
   </w:style>
-  <w:style w:type="paragraph" w:styleId="af">
+  <w:style w:type="paragraph" w:styleId="ae">
     <w:name w:val="Subtitle"/>
-    <w:basedOn w:val="a6"/>
-    <w:next w:val="a6"/>
-    <w:link w:val="af0"/>
+    <w:basedOn w:val="a5"/>
+    <w:next w:val="a5"/>
+    <w:link w:val="af"/>
     <w:uiPriority w:val="11"/>
     <w:qFormat/>
     <w:rsid w:val="003D0252"/>
@@ -3261,10 +4618,10 @@
       <w:szCs w:val="24"/>
     </w:rPr>
   </w:style>
-  <w:style w:type="character" w:customStyle="1" w:styleId="af0">
+  <w:style w:type="character" w:customStyle="1" w:styleId="af">
     <w:name w:val="Подзаголовок Знак"/>
-    <w:basedOn w:val="a7"/>
-    <w:link w:val="af"/>
+    <w:basedOn w:val="a6"/>
+    <w:link w:val="ae"/>
     <w:uiPriority w:val="11"/>
     <w:rsid w:val="003D0252"/>
     <w:rPr>
@@ -3274,9 +4631,9 @@
       <w:lang w:eastAsia="en-US"/>
     </w:rPr>
   </w:style>
-  <w:style w:type="paragraph" w:customStyle="1" w:styleId="af1">
+  <w:style w:type="paragraph" w:customStyle="1" w:styleId="af0">
     <w:name w:val="Подпункт"/>
-    <w:basedOn w:val="a6"/>
+    <w:basedOn w:val="a5"/>
     <w:link w:val="character"/>
     <w:qFormat/>
     <w:rsid w:val="003D0252"/>
@@ -3293,7 +4650,7 @@
   </w:style>
   <w:style w:type="character" w:customStyle="1" w:styleId="character">
     <w:name w:val="Подпункт_character"/>
-    <w:link w:val="af1"/>
+    <w:link w:val="af0"/>
     <w:rsid w:val="003D0252"/>
     <w:rPr>
       <w:rFonts w:ascii="Times New Roman" w:eastAsiaTheme="minorHAnsi" w:hAnsi="Times New Roman"/>
@@ -3303,7 +4660,7 @@
       <w:lang w:eastAsia="en-US"/>
     </w:rPr>
   </w:style>
-  <w:style w:type="paragraph" w:customStyle="1" w:styleId="af2">
+  <w:style w:type="paragraph" w:customStyle="1" w:styleId="af1">
     <w:name w:val="Приложение"/>
     <w:qFormat/>
     <w:rsid w:val="003D0252"/>
@@ -3330,9 +4687,10 @@
       <w:lang w:eastAsia="ru-RU"/>
     </w:rPr>
   </w:style>
-  <w:style w:type="paragraph" w:customStyle="1" w:styleId="a1">
+  <w:style w:type="paragraph" w:customStyle="1" w:styleId="af2">
     <w:name w:val="Пункт"/>
-    <w:basedOn w:val="a6"/>
+    <w:basedOn w:val="a5"/>
+    <w:autoRedefine/>
     <w:qFormat/>
     <w:rsid w:val="003D0252"/>
     <w:pPr>
@@ -3352,7 +4710,7 @@
   </w:style>
   <w:style w:type="paragraph" w:customStyle="1" w:styleId="af3">
     <w:name w:val="Рисунок"/>
-    <w:next w:val="a5"/>
+    <w:next w:val="a4"/>
     <w:qFormat/>
     <w:rsid w:val="003D0252"/>
     <w:pPr>
@@ -3367,7 +4725,7 @@
   </w:style>
   <w:style w:type="table" w:styleId="af4">
     <w:name w:val="Table Grid"/>
-    <w:basedOn w:val="a8"/>
+    <w:basedOn w:val="a7"/>
     <w:uiPriority w:val="59"/>
     <w:rsid w:val="003D0252"/>
     <w:pPr>
@@ -3390,7 +4748,7 @@
       </w:tblBorders>
     </w:tblPr>
   </w:style>
-  <w:style w:type="paragraph" w:customStyle="1" w:styleId="a4">
+  <w:style w:type="paragraph" w:customStyle="1" w:styleId="a3">
     <w:name w:val="Списки"/>
     <w:qFormat/>
     <w:rsid w:val="003D0252"/>
@@ -3417,9 +4775,9 @@
       <w:lang w:eastAsia="en-US"/>
     </w:rPr>
   </w:style>
-  <w:style w:type="paragraph" w:customStyle="1" w:styleId="a3">
+  <w:style w:type="paragraph" w:customStyle="1" w:styleId="a2">
     <w:name w:val="Список курсовой"/>
-    <w:basedOn w:val="a6"/>
+    <w:basedOn w:val="a5"/>
     <w:qFormat/>
     <w:rsid w:val="003D0252"/>
     <w:pPr>
@@ -3435,9 +4793,9 @@
       <w:sz w:val="28"/>
     </w:rPr>
   </w:style>
-  <w:style w:type="paragraph" w:customStyle="1" w:styleId="a2">
+  <w:style w:type="paragraph" w:customStyle="1" w:styleId="a1">
     <w:name w:val="Список курсовой буквы"/>
-    <w:basedOn w:val="a6"/>
+    <w:basedOn w:val="a5"/>
     <w:qFormat/>
     <w:rsid w:val="003D0252"/>
     <w:pPr>
@@ -3455,7 +4813,7 @@
   </w:style>
   <w:style w:type="table" w:styleId="-4">
     <w:name w:val="List Table 4"/>
-    <w:basedOn w:val="a8"/>
+    <w:basedOn w:val="a7"/>
     <w:uiPriority w:val="99"/>
     <w:rsid w:val="003D0252"/>
     <w:pPr>
@@ -3532,7 +4890,7 @@
   </w:style>
   <w:style w:type="table" w:styleId="5">
     <w:name w:val="Plain Table 5"/>
-    <w:basedOn w:val="a8"/>
+    <w:basedOn w:val="a7"/>
     <w:uiPriority w:val="99"/>
     <w:rsid w:val="003D0252"/>
     <w:pPr>
@@ -3631,7 +4989,7 @@
   </w:style>
   <w:style w:type="table" w:styleId="-3">
     <w:name w:val="Grid Table 3"/>
-    <w:basedOn w:val="a8"/>
+    <w:basedOn w:val="a7"/>
     <w:uiPriority w:val="99"/>
     <w:rsid w:val="003D0252"/>
     <w:pPr>
@@ -3743,7 +5101,7 @@
   </w:style>
   <w:style w:type="table" w:styleId="-40">
     <w:name w:val="Grid Table 4"/>
-    <w:basedOn w:val="a8"/>
+    <w:basedOn w:val="a7"/>
     <w:uiPriority w:val="59"/>
     <w:rsid w:val="003D0252"/>
     <w:pPr>
@@ -3833,7 +5191,7 @@
   </w:style>
   <w:style w:type="table" w:styleId="-7">
     <w:name w:val="Grid Table 7 Colorful"/>
-    <w:basedOn w:val="a8"/>
+    <w:basedOn w:val="a7"/>
     <w:uiPriority w:val="99"/>
     <w:rsid w:val="003D0252"/>
     <w:pPr>
@@ -3956,7 +5314,7 @@
   </w:style>
   <w:style w:type="paragraph" w:styleId="af5">
     <w:name w:val="endnote text"/>
-    <w:basedOn w:val="a6"/>
+    <w:basedOn w:val="a5"/>
     <w:link w:val="af6"/>
     <w:uiPriority w:val="99"/>
     <w:semiHidden/>
@@ -3983,7 +5341,7 @@
   </w:style>
   <w:style w:type="paragraph" w:customStyle="1" w:styleId="af7">
     <w:name w:val="Текст курсовой"/>
-    <w:basedOn w:val="a6"/>
+    <w:basedOn w:val="a5"/>
     <w:qFormat/>
     <w:rsid w:val="003D0252"/>
     <w:pPr>
@@ -3999,7 +5357,7 @@
   </w:style>
   <w:style w:type="paragraph" w:styleId="af8">
     <w:name w:val="footnote text"/>
-    <w:basedOn w:val="a6"/>
+    <w:basedOn w:val="a5"/>
     <w:link w:val="af9"/>
     <w:uiPriority w:val="99"/>
     <w:semiHidden/>
@@ -4026,8 +5384,8 @@
   </w:style>
   <w:style w:type="paragraph" w:styleId="2">
     <w:name w:val="Quote"/>
-    <w:basedOn w:val="a6"/>
-    <w:next w:val="a6"/>
+    <w:basedOn w:val="a5"/>
+    <w:next w:val="a5"/>
     <w:link w:val="20"/>
     <w:uiPriority w:val="29"/>
     <w:qFormat/>
@@ -4052,7 +5410,7 @@
   </w:style>
   <w:style w:type="paragraph" w:styleId="afa">
     <w:name w:val="header"/>
-    <w:basedOn w:val="a6"/>
+    <w:basedOn w:val="a5"/>
     <w:link w:val="afb"/>
     <w:uiPriority w:val="99"/>
     <w:unhideWhenUsed/>
@@ -4067,7 +5425,7 @@
   </w:style>
   <w:style w:type="character" w:customStyle="1" w:styleId="afb">
     <w:name w:val="Верхний колонтитул Знак"/>
-    <w:basedOn w:val="a7"/>
+    <w:basedOn w:val="a6"/>
     <w:link w:val="afa"/>
     <w:uiPriority w:val="99"/>
     <w:rsid w:val="00D74095"/>
@@ -4078,7 +5436,7 @@
   </w:style>
   <w:style w:type="paragraph" w:styleId="afc">
     <w:name w:val="footer"/>
-    <w:basedOn w:val="a6"/>
+    <w:basedOn w:val="a5"/>
     <w:link w:val="afd"/>
     <w:uiPriority w:val="99"/>
     <w:unhideWhenUsed/>
@@ -4093,13 +5451,41 @@
   </w:style>
   <w:style w:type="character" w:customStyle="1" w:styleId="afd">
     <w:name w:val="Нижний колонтитул Знак"/>
-    <w:basedOn w:val="a7"/>
+    <w:basedOn w:val="a6"/>
     <w:link w:val="afc"/>
     <w:uiPriority w:val="99"/>
     <w:rsid w:val="00D74095"/>
     <w:rPr>
       <w:rFonts w:eastAsiaTheme="minorHAnsi"/>
       <w:lang w:eastAsia="en-US"/>
+    </w:rPr>
+  </w:style>
+  <w:style w:type="character" w:styleId="afe">
+    <w:name w:val="Strong"/>
+    <w:basedOn w:val="a6"/>
+    <w:uiPriority w:val="22"/>
+    <w:qFormat/>
+    <w:rsid w:val="00A309E2"/>
+    <w:rPr>
+      <w:b/>
+      <w:bCs/>
+    </w:rPr>
+  </w:style>
+  <w:style w:type="paragraph" w:styleId="aff">
+    <w:name w:val="Normal (Web)"/>
+    <w:basedOn w:val="a5"/>
+    <w:uiPriority w:val="99"/>
+    <w:semiHidden/>
+    <w:unhideWhenUsed/>
+    <w:rsid w:val="00641260"/>
+    <w:pPr>
+      <w:spacing w:before="100" w:beforeAutospacing="1" w:after="100" w:afterAutospacing="1" w:line="240" w:lineRule="auto"/>
+    </w:pPr>
+    <w:rPr>
+      <w:rFonts w:ascii="Times New Roman" w:eastAsia="Times New Roman" w:hAnsi="Times New Roman" w:cs="Times New Roman"/>
+      <w:sz w:val="24"/>
+      <w:szCs w:val="24"/>
+      <w:lang w:eastAsia="ja-JP"/>
     </w:rPr>
   </w:style>
 </w:styles>

</xml_diff>

<commit_message>
Adds definitions in corresponding section; adds chapters
</commit_message>
<xml_diff>
--- a/Documents/Техническое_задание.docx
+++ b/Documents/Техническое_задание.docx
@@ -751,19 +751,7 @@
       </w:r>
       <w:proofErr w:type="spellEnd"/>
       <w:r>
-        <w:t xml:space="preserve"> — это централизованное хранилище, предназначенное для хранения, управле</w:t>
-      </w:r>
-      <w:r>
-        <w:t xml:space="preserve">ния и </w:t>
-      </w:r>
-      <w:r>
-        <w:t>контроля</w:t>
-      </w:r>
-      <w:r>
-        <w:t xml:space="preserve"> версий </w:t>
-      </w:r>
-      <w:r>
-        <w:t xml:space="preserve">исходного кода, конфигурационных файлов, документации и других артефактов, используемых в процессе разработки программного обеспечения. </w:t>
+        <w:t xml:space="preserve"> — это централизованное хранилище, предназначенное для хранения, управления и контроля версий исходного кода, конфигурационных файлов, документации и других артефактов, используемых в процессе разработки программного обеспечения. </w:t>
       </w:r>
       <w:proofErr w:type="spellStart"/>
       <w:r>
@@ -809,7 +797,7 @@
       </w:r>
       <w:proofErr w:type="spellEnd"/>
       <w:r>
-        <w:t xml:space="preserve"> позволяет создавать, распределять, отслеживать и контролировать выполнение задач, устанавливать приоритеты, сроки выполнения и ответственных исполнителей. Он обеспечивает прозрачность рабочего процесса, автоматизацию учёта выполненной работы и интеграцию с другими инструментами управления проектами и разработкой.</w:t>
+        <w:t xml:space="preserve"> позволяет создавать, распределять, отслеживать и контролировать выполнение задач, устанавливать приоритеты, сроки выполнения и ответственных исполнителей. </w:t>
       </w:r>
     </w:p>
     <w:p>
@@ -821,58 +809,278 @@
         <w:rPr>
           <w:rStyle w:val="afe"/>
         </w:rPr>
-        <w:t>YouTrack</w:t>
+        <w:t>YouGile</w:t>
       </w:r>
       <w:proofErr w:type="spellEnd"/>
       <w:r>
-        <w:t xml:space="preserve"> — это система управления задачами и проектами, разработанная компанией </w:t>
+        <w:t xml:space="preserve"> — это </w:t>
       </w:r>
       <w:proofErr w:type="spellStart"/>
       <w:r>
-        <w:t>JetBrains</w:t>
+        <w:t>таск-трекер</w:t>
       </w:r>
       <w:proofErr w:type="spellEnd"/>
       <w:r>
-        <w:t xml:space="preserve">. Она предназначена для организации </w:t>
-      </w:r>
-      <w:r>
+        <w:t>, основанный на принципах гибкой разработки (</w:t>
+      </w:r>
+      <w:proofErr w:type="spellStart"/>
+      <w:r>
+        <w:t>Agile</w:t>
+      </w:r>
+      <w:proofErr w:type="spellEnd"/>
+      <w:r>
+        <w:t>), обеспечивающая визуальное представление задач, автоматизацию рабочих процессов и совместную работу команды в режиме реального времени.</w:t>
+      </w:r>
+    </w:p>
+    <w:p>
+      <w:pPr>
+        <w:pStyle w:val="af7"/>
+        <w:rPr>
+          <w:lang w:eastAsia="ja-JP"/>
+        </w:rPr>
+      </w:pPr>
+      <w:r>
+        <w:rPr>
+          <w:b/>
+          <w:lang w:eastAsia="ja-JP"/>
+        </w:rPr>
+        <w:t>А</w:t>
+      </w:r>
+      <w:r>
+        <w:rPr>
+          <w:b/>
+          <w:lang w:eastAsia="ja-JP"/>
+        </w:rPr>
+        <w:t>рхитектура</w:t>
+      </w:r>
+      <w:r>
+        <w:rPr>
+          <w:lang w:eastAsia="ja-JP"/>
+        </w:rPr>
+        <w:t xml:space="preserve"> — это организация компонентов приложения и определение их взаимодействий для эффективного выполнения задач.</w:t>
+      </w:r>
+    </w:p>
+    <w:p>
+      <w:pPr>
+        <w:pStyle w:val="af7"/>
+      </w:pPr>
+      <w:proofErr w:type="spellStart"/>
+      <w:r>
+        <w:rPr>
+          <w:rStyle w:val="afe"/>
+        </w:rPr>
         <w:lastRenderedPageBreak/>
-        <w:t xml:space="preserve">рабочего процесса команд разработки и поддержки, обеспечивая трекинг задач, управление спринтами, работу с </w:t>
-      </w:r>
+        <w:t>Figma</w:t>
+      </w:r>
+      <w:proofErr w:type="spellEnd"/>
+      <w:r>
+        <w:t xml:space="preserve"> — это облачная платформа для создания макетов дизайна приложений, а также инструмент для организации рабочего процесса и совместной работы команды в реальном времени.</w:t>
+      </w:r>
+    </w:p>
+    <w:p>
+      <w:pPr>
+        <w:pStyle w:val="af7"/>
+        <w:rPr>
+          <w:b/>
+          <w:bCs/>
+        </w:rPr>
+      </w:pPr>
       <w:proofErr w:type="spellStart"/>
       <w:r>
-        <w:t>Agile</w:t>
+        <w:rPr>
+          <w:rStyle w:val="afe"/>
+        </w:rPr>
+        <w:t>Ubuntu</w:t>
       </w:r>
       <w:proofErr w:type="spellEnd"/>
       <w:r>
-        <w:t>-методол</w:t>
-      </w:r>
-      <w:r>
-        <w:t>огиями (</w:t>
+        <w:t xml:space="preserve"> — это операционная система на базе ядра </w:t>
       </w:r>
       <w:proofErr w:type="spellStart"/>
       <w:r>
-        <w:t>Scrum</w:t>
+        <w:t>Linux</w:t>
       </w:r>
       <w:proofErr w:type="spellEnd"/>
       <w:r>
-        <w:t xml:space="preserve">, </w:t>
+        <w:t xml:space="preserve">, разработанная компанией </w:t>
       </w:r>
       <w:proofErr w:type="spellStart"/>
       <w:r>
-        <w:t>Kanban</w:t>
+        <w:t>Canonical</w:t>
       </w:r>
       <w:proofErr w:type="spellEnd"/>
       <w:r>
+        <w:t xml:space="preserve"> и распространяемая с открытым исходным кодом.</w:t>
+      </w:r>
+    </w:p>
+    <w:p>
+      <w:pPr>
+        <w:pStyle w:val="af7"/>
+        <w:rPr>
+          <w:color w:val="000000"/>
+          <w:shd w:val="clear" w:color="auto" w:fill="FFFFFF"/>
+        </w:rPr>
+      </w:pPr>
+      <w:proofErr w:type="spellStart"/>
+      <w:r>
+        <w:rPr>
+          <w:b/>
+          <w:bCs/>
+          <w:color w:val="000000"/>
+          <w:shd w:val="clear" w:color="auto" w:fill="FFFFFF"/>
+        </w:rPr>
+        <w:t>Java</w:t>
+      </w:r>
+      <w:proofErr w:type="spellEnd"/>
+      <w:r>
+        <w:rPr>
+          <w:b/>
+          <w:bCs/>
+          <w:color w:val="000000"/>
+          <w:shd w:val="clear" w:color="auto" w:fill="FFFFFF"/>
+        </w:rPr>
+        <w:t xml:space="preserve"> – </w:t>
+      </w:r>
+      <w:r>
+        <w:rPr>
+          <w:color w:val="000000"/>
+          <w:shd w:val="clear" w:color="auto" w:fill="FFFFFF"/>
+        </w:rPr>
+        <w:t xml:space="preserve">строго типизированный объектно-ориентированный язык программирования общего назначения, разработанный компанией </w:t>
+      </w:r>
+      <w:proofErr w:type="spellStart"/>
+      <w:r>
+        <w:rPr>
+          <w:color w:val="000000"/>
+          <w:shd w:val="clear" w:color="auto" w:fill="FFFFFF"/>
+        </w:rPr>
+        <w:t>Sun</w:t>
+      </w:r>
+      <w:proofErr w:type="spellEnd"/>
+      <w:r>
+        <w:rPr>
+          <w:color w:val="000000"/>
+          <w:shd w:val="clear" w:color="auto" w:fill="FFFFFF"/>
+        </w:rPr>
+        <w:t xml:space="preserve"> </w:t>
+      </w:r>
+      <w:proofErr w:type="spellStart"/>
+      <w:r>
+        <w:rPr>
+          <w:color w:val="000000"/>
+          <w:shd w:val="clear" w:color="auto" w:fill="FFFFFF"/>
+        </w:rPr>
+        <w:t>Microsystems</w:t>
+      </w:r>
+      <w:proofErr w:type="spellEnd"/>
+      <w:r>
+        <w:rPr>
+          <w:color w:val="000000"/>
+          <w:shd w:val="clear" w:color="auto" w:fill="FFFFFF"/>
+        </w:rPr>
+        <w:t>.</w:t>
+      </w:r>
+    </w:p>
+    <w:p>
+      <w:pPr>
+        <w:pStyle w:val="af7"/>
+        <w:rPr>
+          <w:color w:val="000000"/>
+          <w:shd w:val="clear" w:color="auto" w:fill="FFFFFF"/>
+        </w:rPr>
+      </w:pPr>
+      <w:r>
+        <w:rPr>
+          <w:rStyle w:val="afe"/>
+        </w:rPr>
+        <w:t>Стенограмма</w:t>
+      </w:r>
+      <w:r>
+        <w:t xml:space="preserve"> — это текстовый документ, содержащий дословную запись устной речи, полученную путем расшифровки аудио- или видеозаписи выступления, беседы, с</w:t>
+      </w:r>
+      <w:r>
+        <w:t>овещания.</w:t>
+      </w:r>
+    </w:p>
+    <w:p>
+      <w:pPr>
+        <w:pStyle w:val="af7"/>
+      </w:pPr>
+      <w:r>
+        <w:rPr>
+          <w:rStyle w:val="afe"/>
+        </w:rPr>
+        <w:t>Искусственная интеллектуальная система (ИИ-система)</w:t>
+      </w:r>
+      <w:r>
+        <w:t xml:space="preserve"> — это программно-аппаратный комплекс, способный выполнять задачи, требующие интеллектуальной деятельности, такие как анализ данных, распознавание образов, обработка естественного языка, прогнозирование и принятие решений. Такие системы основаны на методах машинного обучения, нейронных сетях и алгоритмах обработки информации, что позволяет им адаптироваться к новым условиям и обучаться на основе накопленного опыта</w:t>
+      </w:r>
+      <w:r>
+        <w:t>.</w:t>
+      </w:r>
+    </w:p>
+    <w:p>
+      <w:pPr>
+        <w:pStyle w:val="af7"/>
+      </w:pPr>
+      <w:r>
+        <w:rPr>
+          <w:b/>
+        </w:rPr>
+        <w:t xml:space="preserve">Большая языковая модель (LLM, </w:t>
+      </w:r>
+      <w:proofErr w:type="spellStart"/>
+      <w:r>
+        <w:rPr>
+          <w:b/>
+        </w:rPr>
+        <w:t>Large</w:t>
+      </w:r>
+      <w:proofErr w:type="spellEnd"/>
+      <w:r>
+        <w:rPr>
+          <w:b/>
+        </w:rPr>
+        <w:t xml:space="preserve"> </w:t>
+      </w:r>
+      <w:proofErr w:type="spellStart"/>
+      <w:r>
+        <w:rPr>
+          <w:b/>
+        </w:rPr>
+        <w:t>Language</w:t>
+      </w:r>
+      <w:proofErr w:type="spellEnd"/>
+      <w:r>
+        <w:rPr>
+          <w:b/>
+        </w:rPr>
+        <w:t xml:space="preserve"> </w:t>
+      </w:r>
+      <w:proofErr w:type="spellStart"/>
+      <w:r>
+        <w:rPr>
+          <w:b/>
+        </w:rPr>
+        <w:t>Model</w:t>
+      </w:r>
+      <w:proofErr w:type="spellEnd"/>
+      <w:r>
+        <w:rPr>
+          <w:b/>
+        </w:rPr>
         <w:t>)</w:t>
       </w:r>
       <w:r>
-        <w:t>.</w:t>
+        <w:t xml:space="preserve"> — это класс искусственных интеллектуальных систем, предназначенных для обработки, генерации и анализа текстовой информации на естественном языке.</w:t>
       </w:r>
     </w:p>
     <w:p>
       <w:pPr>
         <w:pStyle w:val="af7"/>
+        <w:rPr>
+          <w:lang w:val="ru-RU"/>
+        </w:rPr>
       </w:pPr>
       <w:r>
         <w:rPr>
@@ -881,7 +1089,25 @@
         <w:t>Фоновый режим работы приложения</w:t>
       </w:r>
       <w:r>
-        <w:t xml:space="preserve"> — это режим, в котором программа продолжает выполнять свои функции после закрытия основного окна или его сворачивания. В этом режиме приложение остаётся активным, выполняет автоматические процессы (например, синхронизацию данных, отправку уведомлений или запись аудио) и может взаимодействовать с системой или другими программами без непосредственного участия пользователя.</w:t>
+        <w:t xml:space="preserve"> — это режим, в котором программа продолжает выполнять свои функции после закрытия основного окна или его сворачивания. В этом режиме приложение остаётся активным, выполняет автоматические процессы (например, </w:t>
+      </w:r>
+      <w:r>
+        <w:t xml:space="preserve">выделение </w:t>
+      </w:r>
+      <w:r>
+        <w:t>аудио</w:t>
+      </w:r>
+      <w:r>
+        <w:t xml:space="preserve"> </w:t>
+      </w:r>
+      <w:r>
+        <w:t>составляющей</w:t>
+      </w:r>
+      <w:r>
+        <w:t xml:space="preserve"> из видео</w:t>
+      </w:r>
+      <w:r>
+        <w:t>).</w:t>
       </w:r>
     </w:p>
     <w:p>
@@ -1007,7 +1233,7 @@
     </w:p>
     <w:p>
       <w:pPr>
-        <w:pStyle w:val="a3"/>
+        <w:pStyle w:val="a4"/>
         <w:ind w:left="709" w:firstLine="0"/>
       </w:pPr>
       <w:r>
@@ -1016,7 +1242,7 @@
     </w:p>
     <w:p>
       <w:pPr>
-        <w:pStyle w:val="a3"/>
+        <w:pStyle w:val="a4"/>
         <w:ind w:left="709" w:firstLine="0"/>
       </w:pPr>
       <w:r>
@@ -1025,7 +1251,7 @@
     </w:p>
     <w:p>
       <w:pPr>
-        <w:pStyle w:val="a3"/>
+        <w:pStyle w:val="a4"/>
         <w:ind w:left="709" w:firstLine="0"/>
       </w:pPr>
       <w:r>
@@ -1040,7 +1266,7 @@
     </w:p>
     <w:p>
       <w:pPr>
-        <w:pStyle w:val="a3"/>
+        <w:pStyle w:val="a4"/>
         <w:ind w:left="709" w:firstLine="0"/>
       </w:pPr>
       <w:r>
@@ -1055,7 +1281,7 @@
     </w:p>
     <w:p>
       <w:pPr>
-        <w:pStyle w:val="a3"/>
+        <w:pStyle w:val="a4"/>
         <w:ind w:left="709" w:firstLine="0"/>
       </w:pPr>
       <w:r>
@@ -1070,7 +1296,7 @@
     </w:p>
     <w:p>
       <w:pPr>
-        <w:pStyle w:val="a3"/>
+        <w:pStyle w:val="a4"/>
         <w:ind w:left="709" w:firstLine="0"/>
       </w:pPr>
       <w:r>
@@ -1107,7 +1333,7 @@
     </w:p>
     <w:p>
       <w:pPr>
-        <w:pStyle w:val="a3"/>
+        <w:pStyle w:val="a4"/>
         <w:ind w:left="709" w:firstLine="0"/>
         <w:rPr>
           <w:highlight w:val="white"/>
@@ -1211,7 +1437,10 @@
         <w:pStyle w:val="af7"/>
       </w:pPr>
       <w:r>
-        <w:t>— Уменьшение времени, затрачиваемого на организационную работу после деловых встреч;</w:t>
+        <w:t>— у</w:t>
+      </w:r>
+      <w:r>
+        <w:t>меньшение времени, затрачиваемого на организационную работу после деловых встреч;</w:t>
       </w:r>
     </w:p>
     <w:p>
@@ -1328,10 +1557,7 @@
       </w:r>
       <w:proofErr w:type="spellStart"/>
       <w:r>
-        <w:t>m</w:t>
-      </w:r>
-      <w:r>
-        <w:t>acOS</w:t>
+        <w:t>macOS</w:t>
       </w:r>
       <w:proofErr w:type="spellEnd"/>
       <w:r>
@@ -1396,7 +1622,7 @@
     </w:p>
     <w:p>
       <w:pPr>
-        <w:pStyle w:val="af2"/>
+        <w:pStyle w:val="a1"/>
       </w:pPr>
       <w:bookmarkStart w:id="6" w:name="_Toc11"/>
       <w:r>
@@ -1407,149 +1633,92 @@
     <w:p>
       <w:pPr>
         <w:pStyle w:val="af7"/>
-        <w:rPr>
-          <w:lang w:val="ru-RU"/>
-        </w:rPr>
       </w:pPr>
       <w:r>
         <w:t xml:space="preserve">Модуль </w:t>
       </w:r>
       <w:r>
-        <w:t>преобразования видео</w:t>
+        <w:t xml:space="preserve">преобразования видео </w:t>
+      </w:r>
+      <w:r>
+        <w:t xml:space="preserve">является </w:t>
+      </w:r>
+      <w:r>
+        <w:t xml:space="preserve">разрабатываемым </w:t>
+      </w:r>
+      <w:r>
+        <w:t>и предоставляет возможность загрузить запись встреч</w:t>
+      </w:r>
+      <w:r>
+        <w:t xml:space="preserve">и в видеофайле и выделить из неё только аудио составляющую. При этом, </w:t>
+      </w:r>
+      <w:r>
+        <w:t>поддерживайся</w:t>
+      </w:r>
+      <w:r>
+        <w:t xml:space="preserve"> следующие форматы видеофайлов: Поддерживаются следующие форматы видеофайлов: MP4, MKV, MOV, AVI.</w:t>
+      </w:r>
+    </w:p>
+    <w:p>
+      <w:pPr>
+        <w:pStyle w:val="af7"/>
+      </w:pPr>
+      <w:r>
+        <w:t>Модуль работы с видео является интеграционными и предоставляет возможность преобразовать аудио, которое было получено в результате работы подсистемы преобразования</w:t>
+      </w:r>
+      <w:r>
+        <w:t xml:space="preserve">, </w:t>
+      </w:r>
+      <w:r>
+        <w:t xml:space="preserve">в текст. </w:t>
+      </w:r>
+    </w:p>
+    <w:p>
+      <w:pPr>
+        <w:pStyle w:val="af7"/>
+      </w:pPr>
+      <w:r>
+        <w:t xml:space="preserve">Модуль обработки стенограммы является разрабатываемым и предоставляет возможность отредактировать текст, который было получено в результате работы подсистемы стенографирования. </w:t>
+      </w:r>
+    </w:p>
+    <w:p>
+      <w:pPr>
+        <w:pStyle w:val="af7"/>
+      </w:pPr>
+      <w:r>
+        <w:t xml:space="preserve">Модуль протоколирования является </w:t>
+      </w:r>
+      <w:r>
+        <w:t>интеграционным</w:t>
+      </w:r>
+      <w:r>
+        <w:t>. Он предоставляет возможность создать протокол встречи</w:t>
+      </w:r>
+      <w:r>
+        <w:t xml:space="preserve"> по созданной </w:t>
+      </w:r>
+      <w:r>
+        <w:t xml:space="preserve">модулями стенографирования и обработки стенограммы результатов стенограмме </w:t>
+      </w:r>
+      <w:r>
+        <w:t>и отредактировать его</w:t>
+      </w:r>
+      <w:r>
+        <w:t xml:space="preserve">. </w:t>
+      </w:r>
+    </w:p>
+    <w:p>
+      <w:pPr>
+        <w:pStyle w:val="af7"/>
+      </w:pPr>
+      <w:r>
+        <w:t>Модуль</w:t>
       </w:r>
       <w:r>
         <w:t xml:space="preserve"> </w:t>
       </w:r>
       <w:r>
-        <w:t xml:space="preserve">является </w:t>
-      </w:r>
-      <w:r>
-        <w:t xml:space="preserve">разрабатываемым </w:t>
-      </w:r>
-      <w:r>
-        <w:t>и предоставляет возможность загрузить запись встреч</w:t>
-      </w:r>
-      <w:r>
-        <w:t xml:space="preserve">и в видеофайле и выделить из неё только аудио составляющую. При этом, </w:t>
-      </w:r>
-      <w:r>
-        <w:t>поддерживайся</w:t>
-      </w:r>
-      <w:r>
-        <w:t xml:space="preserve"> следующие форматы видеофайлов</w:t>
-      </w:r>
-      <w:r>
-        <w:rPr>
-          <w:lang w:val="ru-RU"/>
-        </w:rPr>
-        <w:t xml:space="preserve">: </w:t>
-      </w:r>
-      <w:r>
-        <w:t>Поддерживаются следующие форматы видеофайлов: MP4, MKV, MOV, AVI.</w:t>
-      </w:r>
-    </w:p>
-    <w:p>
-      <w:pPr>
-        <w:pStyle w:val="af7"/>
-      </w:pPr>
-      <w:r>
-        <w:t xml:space="preserve">Модуль работы с видео является </w:t>
-      </w:r>
-      <w:r>
-        <w:t xml:space="preserve">интеграционными и </w:t>
-      </w:r>
-      <w:r>
-        <w:t xml:space="preserve">предоставляет </w:t>
-      </w:r>
-      <w:r>
-        <w:t>возможность</w:t>
-      </w:r>
-      <w:r>
-        <w:t xml:space="preserve"> преобразовать</w:t>
-      </w:r>
-      <w:r>
-        <w:t xml:space="preserve"> аудио, которое было получено в результате работы подсистемы преобразования</w:t>
-      </w:r>
-      <w:r>
-        <w:t xml:space="preserve">, </w:t>
-      </w:r>
-      <w:r>
-        <w:t xml:space="preserve">в текст. </w:t>
-      </w:r>
-    </w:p>
-    <w:p>
-      <w:pPr>
-        <w:pStyle w:val="af7"/>
-      </w:pPr>
-      <w:r>
-        <w:t xml:space="preserve">Модуль </w:t>
-      </w:r>
-      <w:r>
-        <w:t xml:space="preserve">обработки стенограммы </w:t>
-      </w:r>
-      <w:r>
-        <w:t xml:space="preserve">является </w:t>
-      </w:r>
-      <w:r>
-        <w:t>разрабатываемым</w:t>
-      </w:r>
-      <w:r>
-        <w:t xml:space="preserve"> и предоставляет возможность </w:t>
-      </w:r>
-      <w:r>
-        <w:t>отредактировать текст,</w:t>
-      </w:r>
-      <w:r>
-        <w:t xml:space="preserve"> </w:t>
-      </w:r>
-      <w:r>
-        <w:t>который</w:t>
-      </w:r>
-      <w:r>
-        <w:t xml:space="preserve"> было получено в результате работы </w:t>
-      </w:r>
-      <w:r>
-        <w:t>подсистемы стенографирования</w:t>
-      </w:r>
-      <w:r>
-        <w:t xml:space="preserve">. </w:t>
-      </w:r>
-    </w:p>
-    <w:p>
-      <w:pPr>
-        <w:pStyle w:val="af7"/>
-      </w:pPr>
-      <w:r>
-        <w:t xml:space="preserve">Модуль протоколирования является </w:t>
-      </w:r>
-      <w:r>
-        <w:t>интеграционным</w:t>
-      </w:r>
-      <w:r>
-        <w:t>. Он предоставляет возможность создать протокол встречи</w:t>
-      </w:r>
-      <w:r>
-        <w:t xml:space="preserve"> по созданной </w:t>
-      </w:r>
-      <w:r>
-        <w:t xml:space="preserve">модулями стенографирования и обработки стенограммы результатов стенограмме </w:t>
-      </w:r>
-      <w:r>
-        <w:t>и отредактировать его</w:t>
-      </w:r>
-      <w:r>
-        <w:t xml:space="preserve">. </w:t>
-      </w:r>
-    </w:p>
-    <w:p>
-      <w:pPr>
-        <w:pStyle w:val="af7"/>
-      </w:pPr>
-      <w:r>
-        <w:t>Модуль</w:t>
-      </w:r>
-      <w:r>
-        <w:t xml:space="preserve"> формирования</w:t>
+        <w:t>формулировки</w:t>
       </w:r>
       <w:r>
         <w:t xml:space="preserve"> задач является </w:t>
@@ -1608,10 +1777,7 @@
         <w:t xml:space="preserve">Модуль задач является разрабатываемым. Он предоставляет возможность пользователю </w:t>
       </w:r>
       <w:r>
-        <w:t xml:space="preserve">сохранить на устройстве, на котором работает приложение данные об участниках встреч и результаты работы </w:t>
-      </w:r>
-      <w:r>
-        <w:t>модулей стенографирования, протоколирования, задач</w:t>
+        <w:t>сохранить на устройстве, на котором работает приложение данные об участниках встреч и результаты работы модулей стенографирования, протоколирования, задач</w:t>
       </w:r>
       <w:r>
         <w:t>.</w:t>
@@ -1622,25 +1788,8 @@
         <w:pStyle w:val="af7"/>
       </w:pPr>
       <w:r>
-        <w:t xml:space="preserve">Информационное взаимодействие между модулями системы должно осуществляться с помощью передачи данных, </w:t>
-      </w:r>
-      <w:r>
-        <w:t xml:space="preserve">…. Продумать, как именно </w:t>
-      </w:r>
-      <w:r>
-        <w:t>сообщение</w:t>
-      </w:r>
-      <w:r>
-        <w:t xml:space="preserve"> осуществлять</w:t>
-      </w:r>
-      <w:r>
-        <w:t xml:space="preserve">ся </w:t>
-      </w:r>
-      <w:proofErr w:type="spellStart"/>
-      <w:r>
-        <w:t>ет</w:t>
-      </w:r>
-      <w:proofErr w:type="spellEnd"/>
+        <w:t>Информационное взаимодействие между модулями системы должно происходить через текст, сформированный в процессе работы самих модулей, а также в результате взаимодействия пользователя с этими результатами.</w:t>
+      </w:r>
     </w:p>
     <w:p>
       <w:pPr>
@@ -1665,71 +1814,170 @@
     <w:p>
       <w:pPr>
         <w:pStyle w:val="af7"/>
+      </w:pPr>
+      <w:r>
+        <w:t>К разрабатываемой системе выдвигается следующий список требований:</w:t>
+      </w:r>
+    </w:p>
+    <w:p>
+      <w:pPr>
+        <w:pStyle w:val="a4"/>
+      </w:pPr>
+      <w:r>
+        <w:t>в</w:t>
+      </w:r>
+      <w:r>
+        <w:t>озможность выполнять обработку видео файлов и текста в фоновом режиме</w:t>
+      </w:r>
+      <w:r>
+        <w:t>;</w:t>
+      </w:r>
+    </w:p>
+    <w:p>
+      <w:pPr>
+        <w:pStyle w:val="a4"/>
+      </w:pPr>
+      <w:r>
+        <w:t>п</w:t>
+      </w:r>
+      <w:r>
+        <w:t>редоставление возможности</w:t>
+      </w:r>
+      <w:r>
+        <w:t xml:space="preserve"> пользователю сохраня</w:t>
+      </w:r>
+      <w:r>
+        <w:t>ть и редактировать результаты</w:t>
+      </w:r>
+      <w:r>
+        <w:t xml:space="preserve"> </w:t>
+      </w:r>
+      <w:r>
+        <w:t xml:space="preserve">модулей, результат работы которых </w:t>
+      </w:r>
+      <w:r>
+        <w:t>представляет</w:t>
+      </w:r>
+      <w:r>
+        <w:t xml:space="preserve"> </w:t>
+      </w:r>
+      <w:r>
+        <w:t>текст</w:t>
+      </w:r>
+      <w:r>
         <w:rPr>
           <w:lang w:val="ru-RU"/>
         </w:rPr>
-      </w:pPr>
-      <w:r>
-        <w:t>К разрабатываемой системе выдвигается следующий список требований</w:t>
+        <w:t>;</w:t>
+      </w:r>
+    </w:p>
+    <w:p>
+      <w:pPr>
+        <w:pStyle w:val="a4"/>
+      </w:pPr>
+      <w:r>
+        <w:t>работа</w:t>
+      </w:r>
+      <w:r>
+        <w:t xml:space="preserve"> всех модулей, кроме модуля почты, осуществляется</w:t>
+      </w:r>
+      <w:r>
+        <w:t xml:space="preserve"> полностью на пользовательском настольном компьютере, который находится под управлением одной из </w:t>
+      </w:r>
+      <w:r>
+        <w:t>следующих</w:t>
+      </w:r>
+      <w:r>
+        <w:t xml:space="preserve"> версий операционных систем</w:t>
       </w:r>
       <w:r>
         <w:rPr>
           <w:lang w:val="ru-RU"/>
         </w:rPr>
-        <w:t>:</w:t>
-      </w:r>
-    </w:p>
-    <w:p>
-      <w:pPr>
-        <w:pStyle w:val="a3"/>
-        <w:rPr>
-          <w:lang w:val="ru-RU"/>
-        </w:rPr>
-      </w:pPr>
-      <w:r>
-        <w:t>Возможность выполнять обработку видео файлов и текста в фоновом режиме</w:t>
-      </w:r>
-    </w:p>
-    <w:p>
-      <w:pPr>
-        <w:pStyle w:val="af7"/>
-      </w:pPr>
-      <w:r>
-        <w:t xml:space="preserve">К разрабатываемой подсистеме </w:t>
-      </w:r>
-      <w:r>
-        <w:t xml:space="preserve">работы с видео </w:t>
-      </w:r>
-      <w:r>
-        <w:t>выдвигаются следующие функциональные требования:</w:t>
-      </w:r>
-    </w:p>
-    <w:p>
-      <w:pPr>
-        <w:pStyle w:val="a3"/>
-        <w:rPr>
-          <w:lang w:val="ru-RU"/>
-        </w:rPr>
-      </w:pPr>
-      <w:r>
-        <w:t xml:space="preserve"> возможность загрузить </w:t>
-      </w:r>
-      <w:r>
-        <w:t>файл в одном из форматов MP4, MKV, MOV, AVI</w:t>
-      </w:r>
-      <w:r>
-        <w:rPr>
-          <w:lang w:val="ru-RU"/>
-        </w:rPr>
-        <w:t>;</w:t>
-      </w:r>
-    </w:p>
-    <w:p>
-      <w:pPr>
-        <w:pStyle w:val="a3"/>
-      </w:pPr>
-      <w:r>
-        <w:t xml:space="preserve"> выделить аудио составляющую из видео</w:t>
+        <w:t xml:space="preserve">: </w:t>
+      </w:r>
+      <w:proofErr w:type="spellStart"/>
+      <w:r>
+        <w:rPr>
+          <w:bCs/>
+          <w:lang w:eastAsia="ja-JP"/>
+        </w:rPr>
+        <w:t>Windows</w:t>
+      </w:r>
+      <w:proofErr w:type="spellEnd"/>
+      <w:r>
+        <w:rPr>
+          <w:bCs/>
+          <w:lang w:eastAsia="ja-JP"/>
+        </w:rPr>
+        <w:t xml:space="preserve"> 10</w:t>
+      </w:r>
+      <w:r>
+        <w:rPr>
+          <w:bCs/>
+          <w:lang w:eastAsia="ja-JP"/>
+        </w:rPr>
+        <w:t xml:space="preserve">, </w:t>
+      </w:r>
+      <w:proofErr w:type="spellStart"/>
+      <w:r>
+        <w:rPr>
+          <w:bCs/>
+          <w:lang w:eastAsia="ja-JP"/>
+        </w:rPr>
+        <w:t>macOS</w:t>
+      </w:r>
+      <w:proofErr w:type="spellEnd"/>
+      <w:r>
+        <w:rPr>
+          <w:bCs/>
+          <w:lang w:eastAsia="ja-JP"/>
+        </w:rPr>
+        <w:t xml:space="preserve"> </w:t>
+      </w:r>
+      <w:proofErr w:type="spellStart"/>
+      <w:r>
+        <w:rPr>
+          <w:bCs/>
+          <w:lang w:eastAsia="ja-JP"/>
+        </w:rPr>
+        <w:t>Sonom</w:t>
+      </w:r>
+      <w:proofErr w:type="spellEnd"/>
+      <w:r>
+        <w:rPr>
+          <w:bCs/>
+          <w:lang w:eastAsia="ja-JP"/>
+        </w:rPr>
+        <w:t>,</w:t>
+      </w:r>
+      <w:r>
+        <w:rPr>
+          <w:lang w:eastAsia="ja-JP"/>
+        </w:rPr>
+        <w:t xml:space="preserve"> </w:t>
+      </w:r>
+      <w:proofErr w:type="spellStart"/>
+      <w:r>
+        <w:rPr>
+          <w:bCs/>
+          <w:lang w:eastAsia="ja-JP"/>
+        </w:rPr>
+        <w:t>Ubuntu</w:t>
+      </w:r>
+      <w:proofErr w:type="spellEnd"/>
+      <w:r>
+        <w:rPr>
+          <w:bCs/>
+          <w:lang w:eastAsia="ja-JP"/>
+        </w:rPr>
+        <w:t xml:space="preserve"> 24.04</w:t>
+      </w:r>
+      <w:r>
+        <w:t xml:space="preserve">. </w:t>
+      </w:r>
+      <w:r>
+        <w:t>Требования к модулю стенографирования</w:t>
       </w:r>
       <w:r>
         <w:t>.</w:t>
@@ -1737,13 +1985,82 @@
     </w:p>
     <w:p>
       <w:pPr>
-        <w:pStyle w:val="af2"/>
+        <w:rPr>
+          <w:rFonts w:ascii="Times New Roman" w:hAnsi="Times New Roman"/>
+          <w:sz w:val="28"/>
+        </w:rPr>
+      </w:pPr>
+      <w:r>
+        <w:br w:type="page"/>
+      </w:r>
+    </w:p>
+    <w:p>
+      <w:pPr>
+        <w:pStyle w:val="a1"/>
         <w:numPr>
           <w:ilvl w:val="2"/>
           <w:numId w:val="19"/>
         </w:numPr>
       </w:pPr>
       <w:r>
+        <w:lastRenderedPageBreak/>
+        <w:t xml:space="preserve">Требования к модулю </w:t>
+      </w:r>
+      <w:r>
+        <w:t>работы с видео</w:t>
+      </w:r>
+    </w:p>
+    <w:p>
+      <w:pPr>
+        <w:pStyle w:val="af7"/>
+      </w:pPr>
+      <w:r>
+        <w:t xml:space="preserve">К разрабатываемой подсистеме </w:t>
+      </w:r>
+      <w:r>
+        <w:t xml:space="preserve">работы с видео </w:t>
+      </w:r>
+      <w:r>
+        <w:t>выдвигаются следующие функциональные требования:</w:t>
+      </w:r>
+    </w:p>
+    <w:p>
+      <w:pPr>
+        <w:pStyle w:val="a4"/>
+      </w:pPr>
+      <w:r>
+        <w:t xml:space="preserve"> возможность загрузить </w:t>
+      </w:r>
+      <w:r>
+        <w:t>файл в одном из форматов MP4, MKV, MOV, AVI;</w:t>
+      </w:r>
+    </w:p>
+    <w:p>
+      <w:pPr>
+        <w:pStyle w:val="a4"/>
+      </w:pPr>
+      <w:r>
+        <w:t xml:space="preserve"> выделить аудио составляющую из</w:t>
+      </w:r>
+      <w:r>
+        <w:t xml:space="preserve"> загруженного</w:t>
+      </w:r>
+      <w:r>
+        <w:t xml:space="preserve"> видео</w:t>
+      </w:r>
+      <w:r>
+        <w:t>.</w:t>
+      </w:r>
+    </w:p>
+    <w:p>
+      <w:pPr>
+        <w:pStyle w:val="a1"/>
+        <w:numPr>
+          <w:ilvl w:val="2"/>
+          <w:numId w:val="19"/>
+        </w:numPr>
+      </w:pPr>
+      <w:r>
         <w:t xml:space="preserve">Требования к </w:t>
       </w:r>
       <w:r>
@@ -1770,18 +2087,12 @@
         <w:t>интеграционной</w:t>
       </w:r>
       <w:r>
-        <w:t xml:space="preserve"> подсистеме </w:t>
-      </w:r>
-      <w:r>
-        <w:t>стенографирования</w:t>
-      </w:r>
-      <w:r>
-        <w:t xml:space="preserve"> выдвигаются следующие функциональные требования:</w:t>
-      </w:r>
-    </w:p>
-    <w:p>
-      <w:pPr>
-        <w:pStyle w:val="a3"/>
+        <w:t xml:space="preserve"> подсистеме стенографирования выдвигаются следующие функциональные требования:</w:t>
+      </w:r>
+    </w:p>
+    <w:p>
+      <w:pPr>
+        <w:pStyle w:val="a4"/>
       </w:pPr>
       <w:r>
         <w:t xml:space="preserve"> </w:t>
@@ -1792,10 +2103,9 @@
     </w:p>
     <w:p>
       <w:pPr>
-        <w:pStyle w:val="a3"/>
-      </w:pPr>
-      <w:r>
-        <w:lastRenderedPageBreak/>
+        <w:pStyle w:val="a4"/>
+      </w:pPr>
+      <w:r>
         <w:t xml:space="preserve"> </w:t>
       </w:r>
       <w:r>
@@ -1810,7 +2120,7 @@
     </w:p>
     <w:p>
       <w:pPr>
-        <w:pStyle w:val="af2"/>
+        <w:pStyle w:val="a1"/>
         <w:numPr>
           <w:ilvl w:val="2"/>
           <w:numId w:val="11"/>
@@ -1850,7 +2160,7 @@
     </w:p>
     <w:p>
       <w:pPr>
-        <w:pStyle w:val="a3"/>
+        <w:pStyle w:val="a4"/>
         <w:ind w:left="709" w:firstLine="0"/>
       </w:pPr>
       <w:r>
@@ -1869,15 +2179,12 @@
         <w:t xml:space="preserve"> встречи</w:t>
       </w:r>
       <w:r>
-        <w:rPr>
-          <w:lang w:val="ru-RU"/>
-        </w:rPr>
         <w:t>;</w:t>
       </w:r>
     </w:p>
     <w:p>
       <w:pPr>
-        <w:pStyle w:val="a3"/>
+        <w:pStyle w:val="a4"/>
         <w:ind w:left="709" w:firstLine="0"/>
       </w:pPr>
       <w:r>
@@ -1890,15 +2197,12 @@
         <w:t xml:space="preserve"> конкретных участников встречи с учетом разделения текста на реплики</w:t>
       </w:r>
       <w:r>
-        <w:rPr>
-          <w:lang w:val="ru-RU"/>
-        </w:rPr>
         <w:t>.</w:t>
       </w:r>
     </w:p>
     <w:p>
       <w:pPr>
-        <w:pStyle w:val="af2"/>
+        <w:pStyle w:val="a1"/>
         <w:numPr>
           <w:ilvl w:val="2"/>
           <w:numId w:val="11"/>
@@ -1927,37 +2231,73 @@
     </w:p>
     <w:p>
       <w:pPr>
-        <w:pStyle w:val="a3"/>
+        <w:pStyle w:val="af7"/>
+        <w:rPr>
+          <w:lang w:val="ru-RU"/>
+        </w:rPr>
+      </w:pPr>
+      <w:r>
+        <w:t>- предоставление возможности сформировать протокол встречи по её стенограмме</w:t>
+      </w:r>
+      <w:r>
+        <w:rPr>
+          <w:lang w:val="ru-RU"/>
+        </w:rPr>
+        <w:t>;</w:t>
+      </w:r>
+    </w:p>
+    <w:p>
+      <w:pPr>
+        <w:pStyle w:val="a4"/>
         <w:ind w:left="709" w:firstLine="0"/>
       </w:pPr>
       <w:r>
-        <w:t xml:space="preserve"> предоставление возможности отредактировать текст стенограммы встречи</w:t>
-      </w:r>
-      <w:r>
-        <w:rPr>
-          <w:lang w:val="ru-RU"/>
-        </w:rPr>
-        <w:t>;</w:t>
-      </w:r>
-    </w:p>
-    <w:p>
-      <w:pPr>
-        <w:pStyle w:val="a3"/>
+        <w:lastRenderedPageBreak/>
+        <w:t xml:space="preserve"> предоставление возможности отредактировать текст </w:t>
+      </w:r>
+      <w:r>
+        <w:t>протокола</w:t>
+      </w:r>
+      <w:r>
+        <w:t xml:space="preserve"> встречи;</w:t>
+      </w:r>
+    </w:p>
+    <w:p>
+      <w:pPr>
+        <w:pStyle w:val="a4"/>
         <w:ind w:left="709" w:firstLine="0"/>
       </w:pPr>
       <w:r>
-        <w:t xml:space="preserve"> предоставление возможности выставить конкретных участников встречи с учетом разделения текста на реплики</w:t>
-      </w:r>
-      <w:r>
-        <w:rPr>
-          <w:lang w:val="ru-RU"/>
-        </w:rPr>
+        <w:t xml:space="preserve"> предоставление возможности</w:t>
+      </w:r>
+      <w:r>
+        <w:t xml:space="preserve"> </w:t>
+      </w:r>
+      <w:r>
+        <w:t>пользователю</w:t>
+      </w:r>
+      <w:r>
+        <w:t xml:space="preserve"> выставить исполнителей</w:t>
+      </w:r>
+      <w:r>
+        <w:t xml:space="preserve"> </w:t>
+      </w:r>
+      <w:r>
+        <w:t xml:space="preserve">для </w:t>
+      </w:r>
+      <w:r>
+        <w:t>выделенных</w:t>
+      </w:r>
+      <w:r>
+        <w:t xml:space="preserve"> задач</w:t>
+      </w:r>
+      <w:r>
         <w:t>.</w:t>
       </w:r>
     </w:p>
     <w:p>
       <w:pPr>
-        <w:pStyle w:val="af2"/>
+        <w:pStyle w:val="a1"/>
         <w:numPr>
           <w:ilvl w:val="2"/>
           <w:numId w:val="11"/>
@@ -1967,7 +2307,10 @@
         <w:t xml:space="preserve">Требования к модулю </w:t>
       </w:r>
       <w:r>
-        <w:t xml:space="preserve">формирования </w:t>
+        <w:t>формулировки</w:t>
+      </w:r>
+      <w:r>
+        <w:t xml:space="preserve"> </w:t>
       </w:r>
       <w:r>
         <w:t>задач</w:t>
@@ -1984,7 +2327,10 @@
         <w:t xml:space="preserve"> подсистеме </w:t>
       </w:r>
       <w:r>
-        <w:t xml:space="preserve">формирования задач </w:t>
+        <w:t>формулировки</w:t>
+      </w:r>
+      <w:r>
+        <w:t xml:space="preserve"> задач </w:t>
       </w:r>
       <w:r>
         <w:t xml:space="preserve">выдвигается следующий список функциональных требований: </w:t>
@@ -1992,8 +2338,25 @@
     </w:p>
     <w:p>
       <w:pPr>
-        <w:pStyle w:val="a3"/>
-      </w:pPr>
+        <w:pStyle w:val="a4"/>
+      </w:pPr>
+      <w:r>
+        <w:t xml:space="preserve">предоставление возможности выделить формулировки задач </w:t>
+      </w:r>
+      <w:r>
+        <w:t>из стенограммы встречи;</w:t>
+      </w:r>
+    </w:p>
+    <w:p>
+      <w:pPr>
+        <w:pStyle w:val="a4"/>
+      </w:pPr>
+      <w:r>
+        <w:t xml:space="preserve"> </w:t>
+      </w:r>
+      <w:r>
+        <w:t xml:space="preserve">предоставление возможности редактировать </w:t>
+      </w:r>
       <w:r>
         <w:t>в</w:t>
       </w:r>
@@ -2001,226 +2364,407 @@
         <w:t>ыделение конкретных задач из стенограммы встречи</w:t>
       </w:r>
       <w:r>
+        <w:t>;</w:t>
+      </w:r>
+    </w:p>
+    <w:p>
+      <w:pPr>
+        <w:pStyle w:val="a4"/>
+      </w:pPr>
+      <w:r>
+        <w:t xml:space="preserve"> </w:t>
+      </w:r>
+      <w:r>
+        <w:t>у</w:t>
+      </w:r>
+      <w:r>
+        <w:t>казание конкретных исполнителей и сроков выполнения для сформированных задач.</w:t>
+      </w:r>
+    </w:p>
+    <w:p>
+      <w:pPr>
+        <w:pStyle w:val="a1"/>
+      </w:pPr>
+      <w:r>
+        <w:t>Требования к модулю рассылки результатов</w:t>
+      </w:r>
+    </w:p>
+    <w:p>
+      <w:pPr>
+        <w:pStyle w:val="af7"/>
+      </w:pPr>
+      <w:r>
+        <w:t xml:space="preserve">К разрабатываемой подсистеме </w:t>
+      </w:r>
+      <w:r>
+        <w:t xml:space="preserve">рассылки результатов </w:t>
+      </w:r>
+      <w:r>
+        <w:t xml:space="preserve">выдвигается следующий список функциональных требований: </w:t>
+      </w:r>
+    </w:p>
+    <w:p>
+      <w:pPr>
+        <w:pStyle w:val="a4"/>
+      </w:pPr>
+      <w:r>
+        <w:t xml:space="preserve"> </w:t>
+      </w:r>
+      <w:r>
+        <w:t xml:space="preserve">предоставление </w:t>
+      </w:r>
+      <w:r>
+        <w:t>в</w:t>
+      </w:r>
+      <w:r>
+        <w:t>озможности</w:t>
+      </w:r>
+      <w:r>
+        <w:t xml:space="preserve"> сформировать электронное письмо</w:t>
+      </w:r>
+      <w:r>
+        <w:t>;</w:t>
+      </w:r>
+    </w:p>
+    <w:p>
+      <w:pPr>
+        <w:pStyle w:val="a4"/>
+      </w:pPr>
+      <w:r>
+        <w:t>предоставление возможности указания конкретных адресов почты и отправка писем на них;</w:t>
+      </w:r>
+    </w:p>
+    <w:p>
+      <w:pPr>
+        <w:pStyle w:val="a4"/>
+      </w:pPr>
+      <w:r>
+        <w:t xml:space="preserve"> </w:t>
+      </w:r>
+      <w:r>
+        <w:t>предоставление возможности редактировать текст электронного письма;</w:t>
+      </w:r>
+    </w:p>
+    <w:p>
+      <w:pPr>
+        <w:pStyle w:val="a4"/>
+      </w:pPr>
+      <w:r>
+        <w:t>предоставление возможности выбора того, какие из конечных результатов работы подсистем обработки стенограммы, протоколирования и задач будут включены в письмо.</w:t>
+      </w:r>
+      <w:r>
+        <w:t xml:space="preserve"> </w:t>
+      </w:r>
+    </w:p>
+    <w:p>
+      <w:pPr>
+        <w:pStyle w:val="a1"/>
+      </w:pPr>
+      <w:r>
+        <w:t xml:space="preserve">Требования к модулю хранения </w:t>
+      </w:r>
+      <w:r>
+        <w:t>информации</w:t>
+      </w:r>
+    </w:p>
+    <w:p>
+      <w:pPr>
+        <w:pStyle w:val="af7"/>
+      </w:pPr>
+      <w:r>
+        <w:lastRenderedPageBreak/>
+        <w:t xml:space="preserve">К разрабатываемой подсистеме хранения информации выдвигается следующий список функциональных требований: </w:t>
+      </w:r>
+    </w:p>
+    <w:p>
+      <w:pPr>
+        <w:pStyle w:val="a4"/>
+      </w:pPr>
+      <w:r>
+        <w:t>-</w:t>
+      </w:r>
+      <w:r>
+        <w:t>предоставление возможности</w:t>
+      </w:r>
+      <w:r>
+        <w:t xml:space="preserve"> получить внесённые ранее данные об участниках</w:t>
+      </w:r>
+      <w:r>
+        <w:t xml:space="preserve"> конференции</w:t>
+      </w:r>
+      <w:r>
+        <w:t>;</w:t>
+      </w:r>
+    </w:p>
+    <w:p>
+      <w:pPr>
+        <w:pStyle w:val="a4"/>
+      </w:pPr>
+      <w:r>
+        <w:t xml:space="preserve">- </w:t>
+      </w:r>
+      <w:r>
+        <w:t>предоставление</w:t>
+      </w:r>
+      <w:r>
+        <w:t xml:space="preserve"> </w:t>
+      </w:r>
+      <w:r>
+        <w:t>возможности</w:t>
+      </w:r>
+      <w:r>
+        <w:t xml:space="preserve"> сохраня</w:t>
+      </w:r>
+      <w:r>
+        <w:t xml:space="preserve">ть и </w:t>
+      </w:r>
+      <w:r>
+        <w:t>получать ранее сохранённые</w:t>
+      </w:r>
+      <w:r>
+        <w:t xml:space="preserve"> результаты работы подсистем обработки </w:t>
+      </w:r>
+      <w:r>
+        <w:t>стенограммы</w:t>
+      </w:r>
+      <w:r>
+        <w:t xml:space="preserve">, </w:t>
+      </w:r>
+      <w:r>
+        <w:t>протоколирования</w:t>
+      </w:r>
+      <w:r>
+        <w:t xml:space="preserve"> и</w:t>
+      </w:r>
+      <w:r>
+        <w:t xml:space="preserve"> задач. </w:t>
+      </w:r>
+    </w:p>
+    <w:p>
+      <w:pPr>
+        <w:pStyle w:val="a1"/>
+      </w:pPr>
+      <w:r>
+        <w:t xml:space="preserve">Требования к </w:t>
+      </w:r>
+      <w:r>
+        <w:t>лингвистическому</w:t>
+      </w:r>
+      <w:r>
+        <w:t xml:space="preserve"> обеспечению системы</w:t>
+      </w:r>
+    </w:p>
+    <w:p>
+      <w:pPr>
+        <w:pStyle w:val="af7"/>
+      </w:pPr>
+      <w:r>
+        <w:t>Разрабатываемое настольное приложение должно поддерживать русский язык.</w:t>
+      </w:r>
+    </w:p>
+    <w:p>
+      <w:pPr>
+        <w:pStyle w:val="a4"/>
+        <w:numPr>
+          <w:ilvl w:val="0"/>
+          <w:numId w:val="0"/>
+        </w:numPr>
+        <w:ind w:left="720"/>
+      </w:pPr>
+      <w:r>
+        <w:t>Требования к программному обеспечению системы</w:t>
+      </w:r>
+    </w:p>
+    <w:p>
+      <w:pPr>
+        <w:pStyle w:val="af7"/>
         <w:rPr>
           <w:lang w:val="ru-RU"/>
         </w:rPr>
-        <w:t>;</w:t>
-      </w:r>
-    </w:p>
-    <w:p>
-      <w:pPr>
-        <w:pStyle w:val="a3"/>
-      </w:pPr>
-      <w:r>
-        <w:t>у</w:t>
-      </w:r>
-      <w:r>
-        <w:t>казание конкретных исполнителей и сроков выполнения для сформированных задач.</w:t>
-      </w:r>
-    </w:p>
-    <w:p>
-      <w:pPr>
-        <w:pStyle w:val="af2"/>
-      </w:pPr>
-      <w:r>
-        <w:t xml:space="preserve">Требования к </w:t>
-      </w:r>
-      <w:r>
-        <w:t xml:space="preserve">модулю </w:t>
-      </w:r>
-      <w:r>
-        <w:t>рассылки результатов</w:t>
+      </w:pPr>
+      <w:r>
+        <w:t>Для реализации модул</w:t>
+      </w:r>
+      <w:r>
+        <w:t>ей</w:t>
+      </w:r>
+      <w:r>
+        <w:t xml:space="preserve"> </w:t>
+      </w:r>
+      <w:r>
+        <w:t>обработки стенограммы</w:t>
+      </w:r>
+      <w:r>
+        <w:t xml:space="preserve">, протоколирования, формулировки задач, рассылки результатов и хранения информации будет </w:t>
+      </w:r>
+      <w:r>
+        <w:t>использоваться</w:t>
+      </w:r>
+      <w:r>
+        <w:t xml:space="preserve"> язык программирования </w:t>
+      </w:r>
+      <w:proofErr w:type="spellStart"/>
+      <w:r>
+        <w:rPr>
+          <w:lang w:val="ru-RU"/>
+        </w:rPr>
+        <w:t>Java</w:t>
+      </w:r>
+      <w:proofErr w:type="spellEnd"/>
+      <w:r>
+        <w:rPr>
+          <w:lang w:val="ru-RU"/>
+        </w:rPr>
+        <w:t>.</w:t>
       </w:r>
     </w:p>
     <w:p>
       <w:pPr>
         <w:pStyle w:val="af7"/>
-      </w:pPr>
-      <w:r>
-        <w:t xml:space="preserve">К разрабатываемой подсистеме </w:t>
-      </w:r>
-      <w:r>
-        <w:t>рассылки результатов</w:t>
-      </w:r>
-      <w:r>
+        <w:rPr>
+          <w:lang w:val="ru-RU"/>
+        </w:rPr>
+      </w:pPr>
+      <w:r>
+        <w:t xml:space="preserve">Для реализации модуля хранения информации будет использован структурированный язык запросов </w:t>
+      </w:r>
+      <w:r>
+        <w:rPr>
+          <w:lang w:val="ru-RU"/>
+        </w:rPr>
+        <w:t>SQL.</w:t>
+      </w:r>
+      <w:r>
+        <w:rPr>
+          <w:lang w:val="ru-RU"/>
+        </w:rPr>
         <w:t xml:space="preserve"> </w:t>
       </w:r>
       <w:r>
-        <w:t xml:space="preserve">выдвигается следующий список функциональных требований: </w:t>
-      </w:r>
-    </w:p>
-    <w:p>
-      <w:pPr>
-        <w:pStyle w:val="a3"/>
-      </w:pPr>
-      <w:r>
+        <w:t xml:space="preserve">В качестве базы данных, которая является частью модуля хранения информации, будет использоваться система управления базами данных </w:t>
+      </w:r>
+      <w:proofErr w:type="spellStart"/>
+      <w:r>
+        <w:rPr>
+          <w:lang w:val="ru-RU"/>
+        </w:rPr>
+        <w:t>SQLite</w:t>
+      </w:r>
+      <w:proofErr w:type="spellEnd"/>
+      <w:r>
+        <w:rPr>
+          <w:lang w:val="ru-RU"/>
+        </w:rPr>
+        <w:t>.</w:t>
+      </w:r>
+    </w:p>
+    <w:p>
+      <w:pPr>
+        <w:pStyle w:val="af7"/>
+      </w:pPr>
+      <w:r>
+        <w:t xml:space="preserve">Для реализации модуля стенографирования </w:t>
+      </w:r>
+      <w:r>
+        <w:t xml:space="preserve">будет использоваться </w:t>
+      </w:r>
+      <w:r>
+        <w:t>искусственная интеллектуальная система</w:t>
+      </w:r>
+      <w:r>
+        <w:t>, которая предоставляет возможность преобразовать речь в текст.</w:t>
+      </w:r>
+    </w:p>
+    <w:p>
+      <w:pPr>
+        <w:pStyle w:val="af7"/>
+        <w:rPr>
+          <w:lang w:eastAsia="ja-JP"/>
+        </w:rPr>
+      </w:pPr>
+      <w:r>
+        <w:rPr>
+          <w:lang w:eastAsia="ja-JP"/>
+        </w:rPr>
+        <w:t>Для реализации модулей протоколирования и формирования задач в приложении будет использоваться большая языковая модель, которая должна обеспечивать:</w:t>
+      </w:r>
+    </w:p>
+    <w:p>
+      <w:pPr>
+        <w:pStyle w:val="a2"/>
+        <w:rPr>
+          <w:lang w:eastAsia="ja-JP"/>
+        </w:rPr>
+      </w:pPr>
+      <w:r>
+        <w:rPr>
+          <w:lang w:eastAsia="ja-JP"/>
+        </w:rPr>
+        <w:t>разбиение входного текста на смысловые блоки;</w:t>
+      </w:r>
+    </w:p>
+    <w:p>
+      <w:pPr>
+        <w:pStyle w:val="a2"/>
+        <w:rPr>
+          <w:lang w:eastAsia="ja-JP"/>
+        </w:rPr>
+      </w:pPr>
+      <w:r>
+        <w:rPr>
+          <w:lang w:eastAsia="ja-JP"/>
+        </w:rPr>
         <w:lastRenderedPageBreak/>
-        <w:t xml:space="preserve"> </w:t>
-      </w:r>
-      <w:r>
-        <w:t xml:space="preserve">предоставление </w:t>
-      </w:r>
-      <w:r>
-        <w:t>в</w:t>
-      </w:r>
-      <w:r>
-        <w:t>озможности</w:t>
-      </w:r>
-      <w:r>
-        <w:t xml:space="preserve"> сформировать электронное письмо</w:t>
-      </w:r>
-      <w:r>
-        <w:rPr>
-          <w:lang w:val="ru-RU"/>
-        </w:rPr>
-        <w:t>;</w:t>
-      </w:r>
-    </w:p>
-    <w:p>
-      <w:pPr>
-        <w:pStyle w:val="a3"/>
-      </w:pPr>
-      <w:r>
-        <w:t>предоставление возможности указания конкретных адресов почты и отправка писем на них</w:t>
-      </w:r>
-      <w:r>
-        <w:rPr>
-          <w:lang w:val="ru-RU"/>
-        </w:rPr>
-        <w:t>;</w:t>
-      </w:r>
-    </w:p>
-    <w:p>
-      <w:pPr>
-        <w:pStyle w:val="a3"/>
-      </w:pPr>
-      <w:r>
-        <w:t xml:space="preserve"> </w:t>
-      </w:r>
-      <w:r>
-        <w:t xml:space="preserve">предоставление возможности </w:t>
-      </w:r>
-      <w:r>
-        <w:t>редактировать текст электронного письма</w:t>
-      </w:r>
-      <w:r>
-        <w:rPr>
-          <w:lang w:val="ru-RU"/>
-        </w:rPr>
-        <w:t>;</w:t>
-      </w:r>
-    </w:p>
-    <w:p>
-      <w:pPr>
-        <w:pStyle w:val="a3"/>
-      </w:pPr>
-      <w:r>
-        <w:t>предоставление возможности</w:t>
-      </w:r>
-      <w:r>
-        <w:t xml:space="preserve"> выбора того, какие из конечных результатов работы подсистем обработки стенограммы, протоколирования и задач будут включены в письмо.</w:t>
-      </w:r>
-      <w:r>
-        <w:t xml:space="preserve"> </w:t>
-      </w:r>
-    </w:p>
-    <w:p>
-      <w:pPr>
-        <w:pStyle w:val="af2"/>
-      </w:pPr>
-      <w:r>
-        <w:t xml:space="preserve">Требования к модулю </w:t>
-      </w:r>
-      <w:r>
-        <w:t xml:space="preserve">хранения </w:t>
-      </w:r>
-      <w:r>
-        <w:t>информации</w:t>
+        <w:t>выделение ключевой информации в соответствии с заданными критериями;</w:t>
+      </w:r>
+    </w:p>
+    <w:p>
+      <w:pPr>
+        <w:pStyle w:val="a2"/>
+        <w:rPr>
+          <w:lang w:eastAsia="ja-JP"/>
+        </w:rPr>
+      </w:pPr>
+      <w:r>
+        <w:rPr>
+          <w:lang w:eastAsia="ja-JP"/>
+        </w:rPr>
+        <w:t>генерацию структурированного пересказа на основе входного текста.</w:t>
       </w:r>
     </w:p>
     <w:p>
       <w:pPr>
         <w:pStyle w:val="af7"/>
-      </w:pPr>
-      <w:r>
-        <w:t xml:space="preserve">К разрабатываемой подсистеме </w:t>
-      </w:r>
-      <w:r>
-        <w:t xml:space="preserve">хранения информации </w:t>
-      </w:r>
-      <w:r>
-        <w:t xml:space="preserve">выдвигается следующий список функциональных требований: </w:t>
-      </w:r>
-    </w:p>
-    <w:p>
-      <w:pPr>
-        <w:pStyle w:val="a3"/>
-        <w:rPr>
-          <w:lang w:val="ru-RU"/>
-        </w:rPr>
-      </w:pPr>
-      <w:r>
-        <w:t>-</w:t>
-      </w:r>
-      <w:r>
-        <w:t>предоставление возможности</w:t>
-      </w:r>
-      <w:r>
-        <w:t xml:space="preserve"> получить внесённые ранее данные об участниках</w:t>
-      </w:r>
-      <w:r>
-        <w:t xml:space="preserve"> конференции</w:t>
-      </w:r>
-      <w:r>
-        <w:rPr>
-          <w:lang w:val="ru-RU"/>
-        </w:rPr>
-        <w:t>;</w:t>
-      </w:r>
-    </w:p>
-    <w:p>
-      <w:pPr>
-        <w:pStyle w:val="a3"/>
-      </w:pPr>
-      <w:r>
-        <w:t xml:space="preserve">- </w:t>
-      </w:r>
-      <w:r>
-        <w:t>предоставление</w:t>
-      </w:r>
-      <w:r>
-        <w:t xml:space="preserve"> </w:t>
-      </w:r>
-      <w:r>
-        <w:t>возможности</w:t>
-      </w:r>
-      <w:r>
-        <w:t xml:space="preserve"> сохраня</w:t>
-      </w:r>
-      <w:r>
-        <w:t xml:space="preserve">ть и </w:t>
-      </w:r>
-      <w:r>
-        <w:t>получать ранее сохранённые</w:t>
-      </w:r>
-      <w:r>
-        <w:t xml:space="preserve"> результаты работы подсистем обработки </w:t>
-      </w:r>
-      <w:r>
-        <w:t>стенограммы</w:t>
-      </w:r>
-      <w:r>
-        <w:t xml:space="preserve">, </w:t>
-      </w:r>
-      <w:r>
-        <w:t>протоколирования</w:t>
-      </w:r>
-      <w:r>
-        <w:t xml:space="preserve"> и</w:t>
-      </w:r>
-      <w:r>
-        <w:t xml:space="preserve"> задач. </w:t>
-      </w:r>
+        <w:rPr>
+          <w:lang w:eastAsia="ja-JP"/>
+        </w:rPr>
+      </w:pPr>
+      <w:r>
+        <w:rPr>
+          <w:lang w:eastAsia="ja-JP"/>
+        </w:rPr>
+        <w:t>Модель должна работать с деловыми диалогами, корректно интерпретировать контекст обсуждения и обеспечивать высокую точность извлечения информации.</w:t>
+      </w:r>
+    </w:p>
+    <w:p>
+      <w:pPr>
+        <w:pStyle w:val="a4"/>
+        <w:numPr>
+          <w:ilvl w:val="0"/>
+          <w:numId w:val="0"/>
+        </w:numPr>
+        <w:ind w:left="720"/>
+      </w:pPr>
+    </w:p>
+    <w:p>
+      <w:pPr>
+        <w:pStyle w:val="a4"/>
+        <w:numPr>
+          <w:ilvl w:val="0"/>
+          <w:numId w:val="0"/>
+        </w:numPr>
+        <w:ind w:left="720"/>
+      </w:pPr>
     </w:p>
     <w:p>
       <w:r>
@@ -2251,59 +2795,142 @@
     <w:p>
       <w:pPr>
         <w:pStyle w:val="a3"/>
-        <w:ind w:left="709" w:firstLine="0"/>
-      </w:pPr>
-      <w:r>
-        <w:t xml:space="preserve"> сбор необходимой информации, постановка целей системы, которые в будущем должны быть достигнуты;</w:t>
+        <w:rPr>
+          <w:rFonts w:eastAsia="Times New Roman"/>
+          <w:lang w:eastAsia="ja-JP"/>
+        </w:rPr>
+      </w:pPr>
+      <w:proofErr w:type="spellStart"/>
+      <w:r>
+        <w:t>Cбор</w:t>
+      </w:r>
+      <w:proofErr w:type="spellEnd"/>
+      <w:r>
+        <w:t xml:space="preserve"> необходимой информации, постановка целей, задач системы, которые в бу</w:t>
+      </w:r>
+      <w:r>
+        <w:t>дущем должны быть реализованы 20</w:t>
+      </w:r>
+      <w:r>
+        <w:t>.02.2025 – 01.03.2025; </w:t>
       </w:r>
     </w:p>
     <w:p>
       <w:pPr>
         <w:pStyle w:val="a3"/>
-        <w:ind w:left="709" w:firstLine="0"/>
-      </w:pPr>
-      <w:r>
-        <w:t xml:space="preserve"> анализ предметной области, анализ прямых и косвенных конкурентов, выделение интересующих категорий исследования, оценка показателей качества продуктов;</w:t>
+      </w:pPr>
+      <w:r>
+        <w:t>Анализ целевой аудитории и рынка 1.03.2025 – 30.03.2025;</w:t>
       </w:r>
     </w:p>
     <w:p>
       <w:pPr>
         <w:pStyle w:val="a3"/>
-        <w:ind w:left="709" w:firstLine="0"/>
-      </w:pPr>
-      <w:r>
-        <w:t xml:space="preserve"> подготовка и проработка ТЗ, создание презентации, написание сопроводительного письма;</w:t>
+      </w:pPr>
+      <w:r>
+        <w:t xml:space="preserve">Анализ предметной области, анализ конкурентов и построение структуры требований, выражающейся в списке </w:t>
+      </w:r>
+      <w:r>
+        <w:t>функциональности</w:t>
+      </w:r>
+      <w:r>
+        <w:t>, ведущих к решению поставленных задач и целей 01.03.2025 – 30.03.2025; </w:t>
       </w:r>
     </w:p>
     <w:p>
       <w:pPr>
         <w:pStyle w:val="a3"/>
-        <w:ind w:left="709" w:firstLine="0"/>
-      </w:pPr>
-      <w:r>
-        <w:t xml:space="preserve"> построение предметной модели для разрабатываемых систем, построение концептуальной, логической и физической модели БД;</w:t>
+      </w:pPr>
+      <w:r>
+        <w:t>Составление дорожной карты продукта 11.03.2025 – 30.03.2025;</w:t>
       </w:r>
     </w:p>
     <w:p>
       <w:pPr>
         <w:pStyle w:val="a3"/>
-        <w:ind w:left="709" w:firstLine="0"/>
-      </w:pPr>
-      <w:r>
-        <w:t xml:space="preserve"> разработка рабочего проекта, состоящего из написания, отладки и корректировки программного кода;</w:t>
-      </w:r>
-      <w:bookmarkStart w:id="9" w:name="_GoBack"/>
-      <w:bookmarkEnd w:id="9"/>
+      </w:pPr>
+      <w:r>
+        <w:t xml:space="preserve">Подготовка дизайн-макетов в </w:t>
+      </w:r>
+      <w:proofErr w:type="spellStart"/>
+      <w:r>
+        <w:t>Figma</w:t>
+      </w:r>
+      <w:proofErr w:type="spellEnd"/>
+      <w:r>
+        <w:t xml:space="preserve"> </w:t>
+      </w:r>
+      <w:r>
+        <w:t>15</w:t>
+      </w:r>
+      <w:r>
+        <w:t>.03.2025 – 30.03.2025;</w:t>
+      </w:r>
     </w:p>
     <w:p>
       <w:pPr>
         <w:pStyle w:val="a3"/>
       </w:pPr>
       <w:r>
-        <w:t xml:space="preserve"> проведение тестирования и доработка продукта по замечаниям и предложениям.</w:t>
-      </w:r>
-    </w:p>
-    <w:p>
+        <w:t>Составление начальной архитект</w:t>
+      </w:r>
+      <w:r>
+        <w:t>уры приложения, основной</w:t>
+      </w:r>
+      <w:r>
+        <w:t xml:space="preserve"> ER-диаграмм</w:t>
+      </w:r>
+      <w:r>
+        <w:t>ы</w:t>
+      </w:r>
+      <w:r>
+        <w:t>, определение основного стека технологий;</w:t>
+      </w:r>
+    </w:p>
+    <w:p>
+      <w:pPr>
+        <w:pStyle w:val="a3"/>
+      </w:pPr>
+      <w:r>
+        <w:t>Построение модели программы, описание спецификаций данных, определение связей между сущностями, разработка модели БД 30.03.24 – 15.04.24; </w:t>
+      </w:r>
+    </w:p>
+    <w:p>
+      <w:pPr>
+        <w:pStyle w:val="a3"/>
+      </w:pPr>
+      <w:r>
+        <w:t xml:space="preserve">Спецификация дизайн-макетов в </w:t>
+      </w:r>
+      <w:proofErr w:type="spellStart"/>
+      <w:r>
+        <w:t>Figma</w:t>
+      </w:r>
+      <w:proofErr w:type="spellEnd"/>
+      <w:r>
+        <w:t xml:space="preserve"> 30.03.24 – 15.04.24;</w:t>
+      </w:r>
+    </w:p>
+    <w:p>
+      <w:pPr>
+        <w:pStyle w:val="a3"/>
+      </w:pPr>
+      <w:r>
+        <w:t>Разработка рабочего проекта, состоящего из написания кода, отладки и корректировки кода программы 16.04.24 – 01.05.24;</w:t>
+      </w:r>
+    </w:p>
+    <w:p>
+      <w:pPr>
+        <w:pStyle w:val="a3"/>
+      </w:pPr>
+      <w:r>
+        <w:t>Проведение тестирования программного обеспечения и исправление найденных ошибок 1.05.24 – 01.06.24.</w:t>
+      </w:r>
+    </w:p>
+    <w:p>
+      <w:r>
+        <w:t xml:space="preserve"> </w:t>
+      </w:r>
       <w:r>
         <w:br w:type="page"/>
       </w:r>
@@ -2346,17 +2973,26 @@
       <w:r>
         <w:t xml:space="preserve">Для распределения задач должен быть использован </w:t>
       </w:r>
+      <w:r>
+        <w:t>такс-</w:t>
+      </w:r>
       <w:proofErr w:type="spellStart"/>
       <w:r>
-        <w:t>TaskTracker</w:t>
+        <w:t>трекер</w:t>
       </w:r>
       <w:proofErr w:type="spellEnd"/>
       <w:r>
+        <w:t xml:space="preserve"> </w:t>
+      </w:r>
+      <w:proofErr w:type="spellStart"/>
+      <w:r>
+        <w:t>YouGile</w:t>
+      </w:r>
+      <w:proofErr w:type="spellEnd"/>
+      <w:r>
         <w:t>.</w:t>
       </w:r>
     </w:p>
-    <w:p/>
-    <w:p/>
     <w:p>
       <w:pPr>
         <w:rPr>
@@ -2392,12 +3028,12 @@
         </w:numPr>
         <w:ind w:left="1072" w:hanging="363"/>
       </w:pPr>
-      <w:bookmarkStart w:id="10" w:name="_Toc41"/>
+      <w:bookmarkStart w:id="9" w:name="_Toc41"/>
       <w:r>
         <w:lastRenderedPageBreak/>
         <w:t>Порядок контроля и приемки системы</w:t>
       </w:r>
-      <w:bookmarkEnd w:id="10"/>
+      <w:bookmarkEnd w:id="9"/>
     </w:p>
     <w:p>
       <w:pPr>
@@ -2409,7 +3045,7 @@
     </w:p>
     <w:p>
       <w:pPr>
-        <w:pStyle w:val="a3"/>
+        <w:pStyle w:val="a4"/>
         <w:ind w:left="709" w:firstLine="0"/>
       </w:pPr>
       <w:r>
@@ -2429,7 +3065,10 @@
       </w:r>
       <w:proofErr w:type="spellEnd"/>
       <w:r>
-        <w:t xml:space="preserve">, к задачам проекта в </w:t>
+        <w:t>, к задачам п</w:t>
+      </w:r>
+      <w:r>
+        <w:t xml:space="preserve">роекта в </w:t>
       </w:r>
       <w:proofErr w:type="spellStart"/>
       <w:r>
@@ -2441,7 +3080,7 @@
       </w:r>
       <w:proofErr w:type="spellStart"/>
       <w:r>
-        <w:t>YouTrack</w:t>
+        <w:t>YouGile</w:t>
       </w:r>
       <w:proofErr w:type="spellEnd"/>
       <w:r>
@@ -2458,7 +3097,7 @@
     </w:p>
     <w:p>
       <w:pPr>
-        <w:pStyle w:val="a3"/>
+        <w:pStyle w:val="a4"/>
         <w:ind w:left="709" w:firstLine="0"/>
       </w:pPr>
       <w:r>
@@ -2467,7 +3106,7 @@
     </w:p>
     <w:p>
       <w:pPr>
-        <w:pStyle w:val="a3"/>
+        <w:pStyle w:val="a4"/>
         <w:ind w:left="709" w:firstLine="0"/>
       </w:pPr>
       <w:r>
@@ -2522,7 +3161,7 @@
     </w:p>
     <w:p>
       <w:pPr>
-        <w:pStyle w:val="a3"/>
+        <w:pStyle w:val="a4"/>
         <w:rPr>
           <w:lang w:eastAsia="ja-JP"/>
         </w:rPr>
@@ -2581,7 +3220,7 @@
     </w:p>
     <w:p>
       <w:pPr>
-        <w:pStyle w:val="a3"/>
+        <w:pStyle w:val="a4"/>
         <w:rPr>
           <w:lang w:eastAsia="ja-JP"/>
         </w:rPr>
@@ -2653,7 +3292,7 @@
     </w:p>
     <w:p>
       <w:pPr>
-        <w:pStyle w:val="a3"/>
+        <w:pStyle w:val="a4"/>
         <w:rPr>
           <w:lang w:eastAsia="ja-JP"/>
         </w:rPr>
@@ -2723,13 +3362,220 @@
       </w:r>
     </w:p>
     <w:p>
+      <w:r>
+        <w:br w:type="page"/>
+      </w:r>
+    </w:p>
+    <w:p>
+      <w:pPr>
+        <w:pStyle w:val="a"/>
+      </w:pPr>
+      <w:r>
+        <w:lastRenderedPageBreak/>
+        <w:t>Т</w:t>
+      </w:r>
+      <w:r>
+        <w:t>ребования к документированию</w:t>
+      </w:r>
+    </w:p>
+    <w:p>
+      <w:pPr>
+        <w:pStyle w:val="a0"/>
+        <w:rPr>
+          <w:lang w:val="ru-RU"/>
+        </w:rPr>
+      </w:pPr>
+      <w:r>
+        <w:rPr>
+          <w:lang w:val="ru-RU"/>
+        </w:rPr>
+        <w:t>Перечень подлежащих разработке документов</w:t>
+      </w:r>
+    </w:p>
+    <w:p>
       <w:pPr>
         <w:pStyle w:val="af7"/>
-      </w:pPr>
-    </w:p>
-    <w:p/>
+        <w:ind w:left="709" w:firstLine="0"/>
+        <w:rPr>
+          <w:lang w:val="ru-RU"/>
+        </w:rPr>
+      </w:pPr>
+      <w:r>
+        <w:t>В перечень подлежащих разработке документов входить т</w:t>
+      </w:r>
+      <w:r>
+        <w:rPr>
+          <w:lang w:val="ru-RU"/>
+        </w:rPr>
+        <w:t>техническое</w:t>
+      </w:r>
+      <w:r>
+        <w:rPr>
+          <w:lang w:val="ru-RU"/>
+        </w:rPr>
+        <w:t xml:space="preserve"> задание</w:t>
+      </w:r>
+      <w:r>
+        <w:t xml:space="preserve"> на автоматизированною систему</w:t>
+      </w:r>
+      <w:r>
+        <w:rPr>
+          <w:lang w:val="ru-RU"/>
+        </w:rPr>
+        <w:t>.</w:t>
+      </w:r>
+    </w:p>
+    <w:p>
+      <w:pPr>
+        <w:pStyle w:val="a0"/>
+        <w:rPr>
+          <w:lang w:val="ru-RU"/>
+        </w:rPr>
+      </w:pPr>
+      <w:r>
+        <w:rPr>
+          <w:lang w:val="ru-RU"/>
+        </w:rPr>
+        <w:t>Вид представления и количество документов</w:t>
+      </w:r>
+    </w:p>
+    <w:p>
+      <w:pPr>
+        <w:pStyle w:val="af7"/>
+        <w:rPr>
+          <w:lang w:val="ru-RU"/>
+        </w:rPr>
+      </w:pPr>
+      <w:r>
+        <w:rPr>
+          <w:lang w:val="ru-RU"/>
+        </w:rPr>
+        <w:t xml:space="preserve">Документы должны быть представлены в электронном виде и опубликованы на сайте github.com в </w:t>
+      </w:r>
+      <w:proofErr w:type="spellStart"/>
+      <w:r>
+        <w:rPr>
+          <w:lang w:val="ru-RU"/>
+        </w:rPr>
+        <w:t>репозитории</w:t>
+      </w:r>
+      <w:proofErr w:type="spellEnd"/>
+      <w:r>
+        <w:rPr>
+          <w:lang w:val="ru-RU"/>
+        </w:rPr>
+        <w:t xml:space="preserve"> команды разработчика, а также в печатном виде.</w:t>
+      </w:r>
+    </w:p>
+    <w:p>
+      <w:pPr>
+        <w:rPr>
+          <w:rFonts w:ascii="Times New Roman" w:hAnsi="Times New Roman"/>
+          <w:color w:val="000000" w:themeColor="text1"/>
+          <w:sz w:val="28"/>
+          <w:lang w:val="ru-RU"/>
+        </w:rPr>
+      </w:pPr>
+      <w:r>
+        <w:rPr>
+          <w:lang w:val="ru-RU"/>
+        </w:rPr>
+        <w:br w:type="page"/>
+      </w:r>
+    </w:p>
+    <w:p>
+      <w:pPr>
+        <w:pStyle w:val="a"/>
+      </w:pPr>
+      <w:r>
+        <w:lastRenderedPageBreak/>
+        <w:t>Источники разработки</w:t>
+      </w:r>
+      <w:r>
+        <w:rPr>
+          <w:lang w:val="ru-RU"/>
+        </w:rPr>
+        <w:t>[</w:t>
+      </w:r>
+      <w:r>
+        <w:t>перечитаю</w:t>
+      </w:r>
+      <w:bookmarkStart w:id="10" w:name="_GoBack"/>
+      <w:bookmarkEnd w:id="10"/>
+      <w:r>
+        <w:rPr>
+          <w:lang w:val="ru-RU"/>
+        </w:rPr>
+        <w:t>]</w:t>
+      </w:r>
+    </w:p>
+    <w:p>
+      <w:pPr>
+        <w:pStyle w:val="af7"/>
+      </w:pPr>
+      <w:r>
+        <w:t>При разработке использовался опыт таких приложений и сервисов, предоставляющих схожий функционал, как:</w:t>
+      </w:r>
+    </w:p>
+    <w:p>
+      <w:pPr>
+        <w:pStyle w:val="a3"/>
+      </w:pPr>
+      <w:r>
+        <w:rPr>
+          <w:lang w:val="ru-RU"/>
+        </w:rPr>
+        <w:t>Read.ai</w:t>
+      </w:r>
+      <w:r>
+        <w:t>;</w:t>
+      </w:r>
+    </w:p>
+    <w:p>
+      <w:pPr>
+        <w:pStyle w:val="a3"/>
+      </w:pPr>
+      <w:proofErr w:type="spellStart"/>
+      <w:r>
+        <w:t>Fathom</w:t>
+      </w:r>
+      <w:proofErr w:type="spellEnd"/>
+      <w:r>
+        <w:t>;</w:t>
+      </w:r>
+    </w:p>
+    <w:p>
+      <w:pPr>
+        <w:pStyle w:val="a3"/>
+      </w:pPr>
+      <w:proofErr w:type="gramStart"/>
+      <w:r>
+        <w:t>TL;DV</w:t>
+      </w:r>
+      <w:proofErr w:type="gramEnd"/>
+      <w:r>
+        <w:t>;</w:t>
+      </w:r>
+    </w:p>
+    <w:p>
+      <w:pPr>
+        <w:pStyle w:val="a3"/>
+      </w:pPr>
+      <w:r>
+        <w:t>Fireflies.ai</w:t>
+      </w:r>
+      <w:r>
+        <w:t>;</w:t>
+      </w:r>
+    </w:p>
+    <w:p>
+      <w:pPr>
+        <w:pStyle w:val="a3"/>
+      </w:pPr>
+    </w:p>
     <w:sectPr>
-      <w:footerReference w:type="default" r:id="rId7"/>
+      <w:headerReference w:type="default" r:id="rId7"/>
+      <w:footerReference w:type="default" r:id="rId8"/>
       <w:pgSz w:w="11906" w:h="16838"/>
       <w:pgMar w:top="1134" w:right="851" w:bottom="1134" w:left="1701" w:header="709" w:footer="709" w:gutter="0"/>
       <w:cols w:space="708"/>
@@ -2769,17 +3615,72 @@
 <w:ftr xmlns:wpc="http://schemas.microsoft.com/office/word/2010/wordprocessingCanvas" xmlns:mc="http://schemas.openxmlformats.org/markup-compatibility/2006" xmlns:o="urn:schemas-microsoft-com:office:office" xmlns:r="http://schemas.openxmlformats.org/officeDocument/2006/relationships" xmlns:m="http://schemas.openxmlformats.org/officeDocument/2006/math" xmlns:v="urn:schemas-microsoft-com:vml" xmlns:wp14="http://schemas.microsoft.com/office/word/2010/wordprocessingDrawing" xmlns:wp="http://schemas.openxmlformats.org/drawingml/2006/wordprocessingDrawing" xmlns:w10="urn:schemas-microsoft-com:office:word" xmlns:w="http://schemas.openxmlformats.org/wordprocessingml/2006/main" xmlns:w14="http://schemas.microsoft.com/office/word/2010/wordml" xmlns:w15="http://schemas.microsoft.com/office/word/2012/wordml" xmlns:wpg="http://schemas.microsoft.com/office/word/2010/wordprocessingGroup" xmlns:wpi="http://schemas.microsoft.com/office/word/2010/wordprocessingInk" xmlns:wne="http://schemas.microsoft.com/office/word/2006/wordml" xmlns:wps="http://schemas.microsoft.com/office/word/2010/wordprocessingShape" mc:Ignorable="w14 w15 wp14">
   <w:sdt>
     <w:sdtPr>
-      <w:id w:val="-1170325639"/>
-      <w:docPartObj>
-        <w:docPartGallery w:val="Page Numbers (Bottom of Page)"/>
-        <w:docPartUnique/>
-      </w:docPartObj>
+      <w:id w:val="969169713"/>
+      <w:placeholder>
+        <w:docPart w:val="3452E6E2D6AD496F8700656BA25F5297"/>
+      </w:placeholder>
+      <w:temporary/>
+      <w:showingPlcHdr/>
+      <w15:appearance w15:val="hidden"/>
     </w:sdtPr>
-    <w:sdtEndPr/>
     <w:sdtContent>
       <w:p>
         <w:pPr>
           <w:pStyle w:val="afc"/>
+        </w:pPr>
+        <w:r>
+          <w:t>[Введите текст]</w:t>
+        </w:r>
+      </w:p>
+    </w:sdtContent>
+  </w:sdt>
+  <w:p>
+    <w:pPr>
+      <w:pStyle w:val="afc"/>
+    </w:pPr>
+  </w:p>
+</w:ftr>
+</file>
+
+<file path=word/footnotes.xml><?xml version="1.0" encoding="utf-8"?>
+<w:footnotes xmlns:wpc="http://schemas.microsoft.com/office/word/2010/wordprocessingCanvas" xmlns:mc="http://schemas.openxmlformats.org/markup-compatibility/2006" xmlns:o="urn:schemas-microsoft-com:office:office" xmlns:r="http://schemas.openxmlformats.org/officeDocument/2006/relationships" xmlns:m="http://schemas.openxmlformats.org/officeDocument/2006/math" xmlns:v="urn:schemas-microsoft-com:vml" xmlns:wp14="http://schemas.microsoft.com/office/word/2010/wordprocessingDrawing" xmlns:wp="http://schemas.openxmlformats.org/drawingml/2006/wordprocessingDrawing" xmlns:w10="urn:schemas-microsoft-com:office:word" xmlns:w="http://schemas.openxmlformats.org/wordprocessingml/2006/main" xmlns:w14="http://schemas.microsoft.com/office/word/2010/wordml" xmlns:w15="http://schemas.microsoft.com/office/word/2012/wordml" xmlns:wpg="http://schemas.microsoft.com/office/word/2010/wordprocessingGroup" xmlns:wpi="http://schemas.microsoft.com/office/word/2010/wordprocessingInk" xmlns:wne="http://schemas.microsoft.com/office/word/2006/wordml" xmlns:wps="http://schemas.microsoft.com/office/word/2010/wordprocessingShape" mc:Ignorable="w14 w15 wp14">
+  <w:footnote w:type="separator" w:id="-1">
+    <w:p>
+      <w:pPr>
+        <w:spacing w:after="0" w:line="240" w:lineRule="auto"/>
+      </w:pPr>
+      <w:r>
+        <w:separator/>
+      </w:r>
+    </w:p>
+  </w:footnote>
+  <w:footnote w:type="continuationSeparator" w:id="0">
+    <w:p>
+      <w:pPr>
+        <w:spacing w:after="0" w:line="240" w:lineRule="auto"/>
+      </w:pPr>
+      <w:r>
+        <w:continuationSeparator/>
+      </w:r>
+    </w:p>
+  </w:footnote>
+</w:footnotes>
+</file>
+
+<file path=word/header1.xml><?xml version="1.0" encoding="utf-8"?>
+<w:hdr xmlns:wpc="http://schemas.microsoft.com/office/word/2010/wordprocessingCanvas" xmlns:mc="http://schemas.openxmlformats.org/markup-compatibility/2006" xmlns:o="urn:schemas-microsoft-com:office:office" xmlns:r="http://schemas.openxmlformats.org/officeDocument/2006/relationships" xmlns:m="http://schemas.openxmlformats.org/officeDocument/2006/math" xmlns:v="urn:schemas-microsoft-com:vml" xmlns:wp14="http://schemas.microsoft.com/office/word/2010/wordprocessingDrawing" xmlns:wp="http://schemas.openxmlformats.org/drawingml/2006/wordprocessingDrawing" xmlns:w10="urn:schemas-microsoft-com:office:word" xmlns:w="http://schemas.openxmlformats.org/wordprocessingml/2006/main" xmlns:w14="http://schemas.microsoft.com/office/word/2010/wordml" xmlns:w15="http://schemas.microsoft.com/office/word/2012/wordml" xmlns:wpg="http://schemas.microsoft.com/office/word/2010/wordprocessingGroup" xmlns:wpi="http://schemas.microsoft.com/office/word/2010/wordprocessingInk" xmlns:wne="http://schemas.microsoft.com/office/word/2006/wordml" xmlns:wps="http://schemas.microsoft.com/office/word/2010/wordprocessingShape" mc:Ignorable="w14 w15 wp14">
+  <w:sdt>
+    <w:sdtPr>
+      <w:id w:val="-394360561"/>
+      <w:docPartObj>
+        <w:docPartGallery w:val="Page Numbers (Top of Page)"/>
+        <w:docPartUnique/>
+      </w:docPartObj>
+    </w:sdtPr>
+    <w:sdtContent>
+      <w:p>
+        <w:pPr>
+          <w:pStyle w:val="afa"/>
           <w:jc w:val="center"/>
         </w:pPr>
         <w:r>
@@ -2795,7 +3696,7 @@
           <w:rPr>
             <w:noProof/>
           </w:rPr>
-          <w:t>14</w:t>
+          <w:t>16</w:t>
         </w:r>
         <w:r>
           <w:fldChar w:fldCharType="end"/>
@@ -2805,35 +3706,10 @@
   </w:sdt>
   <w:p>
     <w:pPr>
-      <w:pStyle w:val="afc"/>
+      <w:pStyle w:val="afa"/>
     </w:pPr>
   </w:p>
-</w:ftr>
-</file>
-
-<file path=word/footnotes.xml><?xml version="1.0" encoding="utf-8"?>
-<w:footnotes xmlns:wpc="http://schemas.microsoft.com/office/word/2010/wordprocessingCanvas" xmlns:mc="http://schemas.openxmlformats.org/markup-compatibility/2006" xmlns:o="urn:schemas-microsoft-com:office:office" xmlns:r="http://schemas.openxmlformats.org/officeDocument/2006/relationships" xmlns:m="http://schemas.openxmlformats.org/officeDocument/2006/math" xmlns:v="urn:schemas-microsoft-com:vml" xmlns:wp14="http://schemas.microsoft.com/office/word/2010/wordprocessingDrawing" xmlns:wp="http://schemas.openxmlformats.org/drawingml/2006/wordprocessingDrawing" xmlns:w10="urn:schemas-microsoft-com:office:word" xmlns:w="http://schemas.openxmlformats.org/wordprocessingml/2006/main" xmlns:w14="http://schemas.microsoft.com/office/word/2010/wordml" xmlns:w15="http://schemas.microsoft.com/office/word/2012/wordml" xmlns:wpg="http://schemas.microsoft.com/office/word/2010/wordprocessingGroup" xmlns:wpi="http://schemas.microsoft.com/office/word/2010/wordprocessingInk" xmlns:wne="http://schemas.microsoft.com/office/word/2006/wordml" xmlns:wps="http://schemas.microsoft.com/office/word/2010/wordprocessingShape" mc:Ignorable="w14 w15 wp14">
-  <w:footnote w:type="separator" w:id="-1">
-    <w:p>
-      <w:pPr>
-        <w:spacing w:after="0" w:line="240" w:lineRule="auto"/>
-      </w:pPr>
-      <w:r>
-        <w:separator/>
-      </w:r>
-    </w:p>
-  </w:footnote>
-  <w:footnote w:type="continuationSeparator" w:id="0">
-    <w:p>
-      <w:pPr>
-        <w:spacing w:after="0" w:line="240" w:lineRule="auto"/>
-      </w:pPr>
-      <w:r>
-        <w:continuationSeparator/>
-      </w:r>
-    </w:p>
-  </w:footnote>
-</w:footnotes>
+</w:hdr>
 </file>
 
 <file path=word/numbering.xml><?xml version="1.0" encoding="utf-8"?>
@@ -3065,6 +3941,7 @@
       <w:start w:val="1"/>
       <w:numFmt w:val="decimal"/>
       <w:lvlRestart w:val="1"/>
+      <w:pStyle w:val="a1"/>
       <w:suff w:val="space"/>
       <w:lvlText w:val="%1.%2.%3"/>
       <w:lvlJc w:val="left"/>
@@ -3421,7 +4298,7 @@
     <w:lvl w:ilvl="0">
       <w:start w:val="1"/>
       <w:numFmt w:val="russianLower"/>
-      <w:pStyle w:val="a1"/>
+      <w:pStyle w:val="a2"/>
       <w:lvlText w:val="%1)"/>
       <w:lvlJc w:val="left"/>
       <w:pPr>
@@ -3510,13 +4387,162 @@
     </w:lvl>
   </w:abstractNum>
   <w:abstractNum w:abstractNumId="14" w15:restartNumberingAfterBreak="0">
+    <w:nsid w:val="4EAD022A"/>
+    <w:multiLevelType w:val="multilevel"/>
+    <w:tmpl w:val="7FA6771C"/>
+    <w:lvl w:ilvl="0">
+      <w:start w:val="1"/>
+      <w:numFmt w:val="bullet"/>
+      <w:lvlText w:val=""/>
+      <w:lvlJc w:val="left"/>
+      <w:pPr>
+        <w:tabs>
+          <w:tab w:val="num" w:pos="720"/>
+        </w:tabs>
+        <w:ind w:left="720" w:hanging="360"/>
+      </w:pPr>
+      <w:rPr>
+        <w:rFonts w:ascii="Symbol" w:hAnsi="Symbol" w:hint="default"/>
+        <w:sz w:val="20"/>
+      </w:rPr>
+    </w:lvl>
+    <w:lvl w:ilvl="1" w:tentative="1">
+      <w:start w:val="1"/>
+      <w:numFmt w:val="bullet"/>
+      <w:lvlText w:val="o"/>
+      <w:lvlJc w:val="left"/>
+      <w:pPr>
+        <w:tabs>
+          <w:tab w:val="num" w:pos="1440"/>
+        </w:tabs>
+        <w:ind w:left="1440" w:hanging="360"/>
+      </w:pPr>
+      <w:rPr>
+        <w:rFonts w:ascii="Courier New" w:hAnsi="Courier New" w:hint="default"/>
+        <w:sz w:val="20"/>
+      </w:rPr>
+    </w:lvl>
+    <w:lvl w:ilvl="2" w:tentative="1">
+      <w:start w:val="1"/>
+      <w:numFmt w:val="bullet"/>
+      <w:lvlText w:val=""/>
+      <w:lvlJc w:val="left"/>
+      <w:pPr>
+        <w:tabs>
+          <w:tab w:val="num" w:pos="2160"/>
+        </w:tabs>
+        <w:ind w:left="2160" w:hanging="360"/>
+      </w:pPr>
+      <w:rPr>
+        <w:rFonts w:ascii="Wingdings" w:hAnsi="Wingdings" w:hint="default"/>
+        <w:sz w:val="20"/>
+      </w:rPr>
+    </w:lvl>
+    <w:lvl w:ilvl="3" w:tentative="1">
+      <w:start w:val="1"/>
+      <w:numFmt w:val="bullet"/>
+      <w:lvlText w:val=""/>
+      <w:lvlJc w:val="left"/>
+      <w:pPr>
+        <w:tabs>
+          <w:tab w:val="num" w:pos="2880"/>
+        </w:tabs>
+        <w:ind w:left="2880" w:hanging="360"/>
+      </w:pPr>
+      <w:rPr>
+        <w:rFonts w:ascii="Wingdings" w:hAnsi="Wingdings" w:hint="default"/>
+        <w:sz w:val="20"/>
+      </w:rPr>
+    </w:lvl>
+    <w:lvl w:ilvl="4" w:tentative="1">
+      <w:start w:val="1"/>
+      <w:numFmt w:val="bullet"/>
+      <w:lvlText w:val=""/>
+      <w:lvlJc w:val="left"/>
+      <w:pPr>
+        <w:tabs>
+          <w:tab w:val="num" w:pos="3600"/>
+        </w:tabs>
+        <w:ind w:left="3600" w:hanging="360"/>
+      </w:pPr>
+      <w:rPr>
+        <w:rFonts w:ascii="Wingdings" w:hAnsi="Wingdings" w:hint="default"/>
+        <w:sz w:val="20"/>
+      </w:rPr>
+    </w:lvl>
+    <w:lvl w:ilvl="5" w:tentative="1">
+      <w:start w:val="1"/>
+      <w:numFmt w:val="bullet"/>
+      <w:lvlText w:val=""/>
+      <w:lvlJc w:val="left"/>
+      <w:pPr>
+        <w:tabs>
+          <w:tab w:val="num" w:pos="4320"/>
+        </w:tabs>
+        <w:ind w:left="4320" w:hanging="360"/>
+      </w:pPr>
+      <w:rPr>
+        <w:rFonts w:ascii="Wingdings" w:hAnsi="Wingdings" w:hint="default"/>
+        <w:sz w:val="20"/>
+      </w:rPr>
+    </w:lvl>
+    <w:lvl w:ilvl="6" w:tentative="1">
+      <w:start w:val="1"/>
+      <w:numFmt w:val="bullet"/>
+      <w:lvlText w:val=""/>
+      <w:lvlJc w:val="left"/>
+      <w:pPr>
+        <w:tabs>
+          <w:tab w:val="num" w:pos="5040"/>
+        </w:tabs>
+        <w:ind w:left="5040" w:hanging="360"/>
+      </w:pPr>
+      <w:rPr>
+        <w:rFonts w:ascii="Wingdings" w:hAnsi="Wingdings" w:hint="default"/>
+        <w:sz w:val="20"/>
+      </w:rPr>
+    </w:lvl>
+    <w:lvl w:ilvl="7" w:tentative="1">
+      <w:start w:val="1"/>
+      <w:numFmt w:val="bullet"/>
+      <w:lvlText w:val=""/>
+      <w:lvlJc w:val="left"/>
+      <w:pPr>
+        <w:tabs>
+          <w:tab w:val="num" w:pos="5760"/>
+        </w:tabs>
+        <w:ind w:left="5760" w:hanging="360"/>
+      </w:pPr>
+      <w:rPr>
+        <w:rFonts w:ascii="Wingdings" w:hAnsi="Wingdings" w:hint="default"/>
+        <w:sz w:val="20"/>
+      </w:rPr>
+    </w:lvl>
+    <w:lvl w:ilvl="8" w:tentative="1">
+      <w:start w:val="1"/>
+      <w:numFmt w:val="bullet"/>
+      <w:lvlText w:val=""/>
+      <w:lvlJc w:val="left"/>
+      <w:pPr>
+        <w:tabs>
+          <w:tab w:val="num" w:pos="6480"/>
+        </w:tabs>
+        <w:ind w:left="6480" w:hanging="360"/>
+      </w:pPr>
+      <w:rPr>
+        <w:rFonts w:ascii="Wingdings" w:hAnsi="Wingdings" w:hint="default"/>
+        <w:sz w:val="20"/>
+      </w:rPr>
+    </w:lvl>
+  </w:abstractNum>
+  <w:abstractNum w:abstractNumId="15" w15:restartNumberingAfterBreak="0">
     <w:nsid w:val="4FDC6CD9"/>
     <w:multiLevelType w:val="multilevel"/>
     <w:tmpl w:val="191CC596"/>
     <w:lvl w:ilvl="0">
       <w:start w:val="1"/>
       <w:numFmt w:val="bullet"/>
-      <w:pStyle w:val="a2"/>
+      <w:pStyle w:val="a3"/>
       <w:lvlText w:val="–"/>
       <w:lvlJc w:val="left"/>
       <w:pPr>
@@ -3623,14 +4649,14 @@
       </w:rPr>
     </w:lvl>
   </w:abstractNum>
-  <w:abstractNum w:abstractNumId="15" w15:restartNumberingAfterBreak="0">
+  <w:abstractNum w:abstractNumId="16" w15:restartNumberingAfterBreak="0">
     <w:nsid w:val="799D4EB6"/>
     <w:multiLevelType w:val="multilevel"/>
     <w:tmpl w:val="D4E26582"/>
     <w:lvl w:ilvl="0">
       <w:start w:val="1"/>
       <w:numFmt w:val="bullet"/>
-      <w:pStyle w:val="a3"/>
+      <w:pStyle w:val="a4"/>
       <w:lvlText w:val="—"/>
       <w:lvlJc w:val="left"/>
       <w:pPr>
@@ -3737,14 +4763,14 @@
       </w:rPr>
     </w:lvl>
   </w:abstractNum>
-  <w:abstractNum w:abstractNumId="16" w15:restartNumberingAfterBreak="0">
+  <w:abstractNum w:abstractNumId="17" w15:restartNumberingAfterBreak="0">
     <w:nsid w:val="7C627FDC"/>
     <w:multiLevelType w:val="multilevel"/>
     <w:tmpl w:val="DC2408D2"/>
     <w:lvl w:ilvl="0">
       <w:start w:val="1"/>
       <w:numFmt w:val="decimal"/>
-      <w:pStyle w:val="a4"/>
+      <w:pStyle w:val="a5"/>
       <w:suff w:val="space"/>
       <w:lvlText w:val="Рисунок %1"/>
       <w:lvlJc w:val="left"/>
@@ -3826,6 +4852,119 @@
       <w:lvlJc w:val="right"/>
       <w:pPr>
         <w:ind w:left="6480" w:hanging="180"/>
+      </w:pPr>
+    </w:lvl>
+  </w:abstractNum>
+  <w:abstractNum w:abstractNumId="18" w15:restartNumberingAfterBreak="0">
+    <w:nsid w:val="7EA145F2"/>
+    <w:multiLevelType w:val="multilevel"/>
+    <w:tmpl w:val="463499BC"/>
+    <w:lvl w:ilvl="0">
+      <w:start w:val="1"/>
+      <w:numFmt w:val="decimal"/>
+      <w:lvlText w:val="%1."/>
+      <w:lvlJc w:val="left"/>
+      <w:pPr>
+        <w:tabs>
+          <w:tab w:val="num" w:pos="720"/>
+        </w:tabs>
+        <w:ind w:left="720" w:hanging="360"/>
+      </w:pPr>
+    </w:lvl>
+    <w:lvl w:ilvl="1" w:tentative="1">
+      <w:start w:val="1"/>
+      <w:numFmt w:val="decimal"/>
+      <w:lvlText w:val="%2."/>
+      <w:lvlJc w:val="left"/>
+      <w:pPr>
+        <w:tabs>
+          <w:tab w:val="num" w:pos="1440"/>
+        </w:tabs>
+        <w:ind w:left="1440" w:hanging="360"/>
+      </w:pPr>
+    </w:lvl>
+    <w:lvl w:ilvl="2" w:tentative="1">
+      <w:start w:val="1"/>
+      <w:numFmt w:val="decimal"/>
+      <w:lvlText w:val="%3."/>
+      <w:lvlJc w:val="left"/>
+      <w:pPr>
+        <w:tabs>
+          <w:tab w:val="num" w:pos="2160"/>
+        </w:tabs>
+        <w:ind w:left="2160" w:hanging="360"/>
+      </w:pPr>
+    </w:lvl>
+    <w:lvl w:ilvl="3" w:tentative="1">
+      <w:start w:val="1"/>
+      <w:numFmt w:val="decimal"/>
+      <w:lvlText w:val="%4."/>
+      <w:lvlJc w:val="left"/>
+      <w:pPr>
+        <w:tabs>
+          <w:tab w:val="num" w:pos="2880"/>
+        </w:tabs>
+        <w:ind w:left="2880" w:hanging="360"/>
+      </w:pPr>
+    </w:lvl>
+    <w:lvl w:ilvl="4" w:tentative="1">
+      <w:start w:val="1"/>
+      <w:numFmt w:val="decimal"/>
+      <w:lvlText w:val="%5."/>
+      <w:lvlJc w:val="left"/>
+      <w:pPr>
+        <w:tabs>
+          <w:tab w:val="num" w:pos="3600"/>
+        </w:tabs>
+        <w:ind w:left="3600" w:hanging="360"/>
+      </w:pPr>
+    </w:lvl>
+    <w:lvl w:ilvl="5" w:tentative="1">
+      <w:start w:val="1"/>
+      <w:numFmt w:val="decimal"/>
+      <w:lvlText w:val="%6."/>
+      <w:lvlJc w:val="left"/>
+      <w:pPr>
+        <w:tabs>
+          <w:tab w:val="num" w:pos="4320"/>
+        </w:tabs>
+        <w:ind w:left="4320" w:hanging="360"/>
+      </w:pPr>
+    </w:lvl>
+    <w:lvl w:ilvl="6" w:tentative="1">
+      <w:start w:val="1"/>
+      <w:numFmt w:val="decimal"/>
+      <w:lvlText w:val="%7."/>
+      <w:lvlJc w:val="left"/>
+      <w:pPr>
+        <w:tabs>
+          <w:tab w:val="num" w:pos="5040"/>
+        </w:tabs>
+        <w:ind w:left="5040" w:hanging="360"/>
+      </w:pPr>
+    </w:lvl>
+    <w:lvl w:ilvl="7" w:tentative="1">
+      <w:start w:val="1"/>
+      <w:numFmt w:val="decimal"/>
+      <w:lvlText w:val="%8."/>
+      <w:lvlJc w:val="left"/>
+      <w:pPr>
+        <w:tabs>
+          <w:tab w:val="num" w:pos="5760"/>
+        </w:tabs>
+        <w:ind w:left="5760" w:hanging="360"/>
+      </w:pPr>
+    </w:lvl>
+    <w:lvl w:ilvl="8" w:tentative="1">
+      <w:start w:val="1"/>
+      <w:numFmt w:val="decimal"/>
+      <w:lvlText w:val="%9."/>
+      <w:lvlJc w:val="left"/>
+      <w:pPr>
+        <w:tabs>
+          <w:tab w:val="num" w:pos="6480"/>
+        </w:tabs>
+        <w:ind w:left="6480" w:hanging="360"/>
       </w:pPr>
     </w:lvl>
   </w:abstractNum>
@@ -3863,7 +5002,7 @@
     <w:abstractNumId w:val="10"/>
   </w:num>
   <w:num w:numId="12">
-    <w:abstractNumId w:val="16"/>
+    <w:abstractNumId w:val="17"/>
   </w:num>
   <w:num w:numId="13">
     <w:abstractNumId w:val="10"/>
@@ -3875,10 +5014,10 @@
     <w:abstractNumId w:val="10"/>
   </w:num>
   <w:num w:numId="16">
-    <w:abstractNumId w:val="15"/>
+    <w:abstractNumId w:val="16"/>
   </w:num>
   <w:num w:numId="17">
-    <w:abstractNumId w:val="14"/>
+    <w:abstractNumId w:val="15"/>
   </w:num>
   <w:num w:numId="18">
     <w:abstractNumId w:val="13"/>
@@ -3918,6 +5057,12 @@
   </w:num>
   <w:num w:numId="21">
     <w:abstractNumId w:val="11"/>
+  </w:num>
+  <w:num w:numId="22">
+    <w:abstractNumId w:val="14"/>
+  </w:num>
+  <w:num w:numId="23">
+    <w:abstractNumId w:val="18"/>
   </w:num>
 </w:numbering>
 </file>
@@ -4308,7 +5453,7 @@
     <w:lsdException w:name="List Table 6 Colorful Accent 6" w:uiPriority="51"/>
     <w:lsdException w:name="List Table 7 Colorful Accent 6" w:uiPriority="52"/>
   </w:latentStyles>
-  <w:style w:type="paragraph" w:default="1" w:styleId="a5">
+  <w:style w:type="paragraph" w:default="1" w:styleId="a6">
     <w:name w:val="Normal"/>
     <w:rsid w:val="0040770D"/>
     <w:rPr>
@@ -4316,13 +5461,13 @@
       <w:lang w:eastAsia="en-US"/>
     </w:rPr>
   </w:style>
-  <w:style w:type="character" w:default="1" w:styleId="a6">
+  <w:style w:type="character" w:default="1" w:styleId="a7">
     <w:name w:val="Default Paragraph Font"/>
     <w:uiPriority w:val="1"/>
     <w:semiHidden/>
     <w:unhideWhenUsed/>
   </w:style>
-  <w:style w:type="table" w:default="1" w:styleId="a7">
+  <w:style w:type="table" w:default="1" w:styleId="a8">
     <w:name w:val="Normal Table"/>
     <w:uiPriority w:val="99"/>
     <w:semiHidden/>
@@ -4337,7 +5482,7 @@
       </w:tblCellMar>
     </w:tblPr>
   </w:style>
-  <w:style w:type="numbering" w:default="1" w:styleId="a8">
+  <w:style w:type="numbering" w:default="1" w:styleId="a9">
     <w:name w:val="No List"/>
     <w:uiPriority w:val="99"/>
     <w:semiHidden/>
@@ -4345,7 +5490,7 @@
   </w:style>
   <w:style w:type="paragraph" w:styleId="HTML">
     <w:name w:val="HTML Preformatted"/>
-    <w:basedOn w:val="a5"/>
+    <w:basedOn w:val="a6"/>
     <w:link w:val="HTML0"/>
     <w:uiPriority w:val="99"/>
     <w:semiHidden/>
@@ -4380,7 +5525,7 @@
   </w:style>
   <w:style w:type="character" w:customStyle="1" w:styleId="HTML0">
     <w:name w:val="Стандартный HTML Знак"/>
-    <w:basedOn w:val="a6"/>
+    <w:basedOn w:val="a7"/>
     <w:link w:val="HTML"/>
     <w:uiPriority w:val="99"/>
     <w:semiHidden/>
@@ -4391,10 +5536,10 @@
       <w:szCs w:val="20"/>
     </w:rPr>
   </w:style>
-  <w:style w:type="paragraph" w:customStyle="1" w:styleId="a9">
+  <w:style w:type="paragraph" w:customStyle="1" w:styleId="aa">
     <w:name w:val="$_Абзац курсив"/>
-    <w:basedOn w:val="a5"/>
-    <w:next w:val="a5"/>
+    <w:basedOn w:val="a6"/>
+    <w:next w:val="a6"/>
     <w:rsid w:val="003D0252"/>
     <w:pPr>
       <w:spacing w:after="0" w:line="360" w:lineRule="auto"/>
@@ -4480,11 +5625,11 @@
       <w:lang w:val="en-US"/>
     </w:rPr>
   </w:style>
-  <w:style w:type="paragraph" w:styleId="aa">
+  <w:style w:type="paragraph" w:styleId="ab">
     <w:name w:val="Intense Quote"/>
-    <w:basedOn w:val="a5"/>
-    <w:next w:val="a5"/>
-    <w:link w:val="ab"/>
+    <w:basedOn w:val="a6"/>
+    <w:next w:val="a6"/>
+    <w:link w:val="ac"/>
     <w:uiPriority w:val="30"/>
     <w:qFormat/>
     <w:rsid w:val="003D0252"/>
@@ -4502,9 +5647,9 @@
       <w:i/>
     </w:rPr>
   </w:style>
-  <w:style w:type="character" w:customStyle="1" w:styleId="ab">
+  <w:style w:type="character" w:customStyle="1" w:styleId="ac">
     <w:name w:val="Выделенная цитата Знак"/>
-    <w:link w:val="aa"/>
+    <w:link w:val="ab"/>
     <w:uiPriority w:val="30"/>
     <w:rsid w:val="003D0252"/>
     <w:rPr>
@@ -4514,9 +5659,9 @@
       <w:lang w:eastAsia="en-US"/>
     </w:rPr>
   </w:style>
-  <w:style w:type="character" w:styleId="ac">
+  <w:style w:type="character" w:styleId="ad">
     <w:name w:val="Hyperlink"/>
-    <w:basedOn w:val="a6"/>
+    <w:basedOn w:val="a7"/>
     <w:uiPriority w:val="99"/>
     <w:unhideWhenUsed/>
     <w:rsid w:val="003D0252"/>
@@ -4527,8 +5672,8 @@
   </w:style>
   <w:style w:type="paragraph" w:customStyle="1" w:styleId="a">
     <w:name w:val="Глава"/>
-    <w:basedOn w:val="a5"/>
-    <w:next w:val="a5"/>
+    <w:basedOn w:val="a6"/>
+    <w:next w:val="a6"/>
     <w:qFormat/>
     <w:rsid w:val="003D0252"/>
     <w:pPr>
@@ -4546,10 +5691,10 @@
       <w:sz w:val="28"/>
     </w:rPr>
   </w:style>
-  <w:style w:type="paragraph" w:customStyle="1" w:styleId="a4">
+  <w:style w:type="paragraph" w:customStyle="1" w:styleId="a5">
     <w:name w:val="Название рисунка"/>
-    <w:basedOn w:val="a5"/>
-    <w:next w:val="a5"/>
+    <w:basedOn w:val="a6"/>
+    <w:next w:val="a6"/>
     <w:qFormat/>
     <w:rsid w:val="003D0252"/>
     <w:pPr>
@@ -4567,7 +5712,7 @@
   </w:style>
   <w:style w:type="paragraph" w:customStyle="1" w:styleId="a0">
     <w:name w:val="Параграф"/>
-    <w:basedOn w:val="a5"/>
+    <w:basedOn w:val="a6"/>
     <w:qFormat/>
     <w:rsid w:val="003D0252"/>
     <w:pPr>
@@ -4591,10 +5736,10 @@
       <w:szCs w:val="28"/>
     </w:rPr>
   </w:style>
-  <w:style w:type="paragraph" w:styleId="ad">
+  <w:style w:type="paragraph" w:styleId="ae">
     <w:name w:val="table of figures"/>
-    <w:basedOn w:val="a5"/>
-    <w:next w:val="a5"/>
+    <w:basedOn w:val="a6"/>
+    <w:next w:val="a6"/>
     <w:uiPriority w:val="99"/>
     <w:unhideWhenUsed/>
     <w:rsid w:val="003D0252"/>
@@ -4602,11 +5747,11 @@
       <w:spacing w:after="0"/>
     </w:pPr>
   </w:style>
-  <w:style w:type="paragraph" w:styleId="ae">
+  <w:style w:type="paragraph" w:styleId="af">
     <w:name w:val="Subtitle"/>
-    <w:basedOn w:val="a5"/>
-    <w:next w:val="a5"/>
-    <w:link w:val="af"/>
+    <w:basedOn w:val="a6"/>
+    <w:next w:val="a6"/>
+    <w:link w:val="af0"/>
     <w:uiPriority w:val="11"/>
     <w:qFormat/>
     <w:rsid w:val="003D0252"/>
@@ -4618,10 +5763,10 @@
       <w:szCs w:val="24"/>
     </w:rPr>
   </w:style>
-  <w:style w:type="character" w:customStyle="1" w:styleId="af">
+  <w:style w:type="character" w:customStyle="1" w:styleId="af0">
     <w:name w:val="Подзаголовок Знак"/>
-    <w:basedOn w:val="a6"/>
-    <w:link w:val="ae"/>
+    <w:basedOn w:val="a7"/>
+    <w:link w:val="af"/>
     <w:uiPriority w:val="11"/>
     <w:rsid w:val="003D0252"/>
     <w:rPr>
@@ -4631,9 +5776,9 @@
       <w:lang w:eastAsia="en-US"/>
     </w:rPr>
   </w:style>
-  <w:style w:type="paragraph" w:customStyle="1" w:styleId="af0">
+  <w:style w:type="paragraph" w:customStyle="1" w:styleId="af1">
     <w:name w:val="Подпункт"/>
-    <w:basedOn w:val="a5"/>
+    <w:basedOn w:val="a6"/>
     <w:link w:val="character"/>
     <w:qFormat/>
     <w:rsid w:val="003D0252"/>
@@ -4650,7 +5795,7 @@
   </w:style>
   <w:style w:type="character" w:customStyle="1" w:styleId="character">
     <w:name w:val="Подпункт_character"/>
-    <w:link w:val="af0"/>
+    <w:link w:val="af1"/>
     <w:rsid w:val="003D0252"/>
     <w:rPr>
       <w:rFonts w:ascii="Times New Roman" w:eastAsiaTheme="minorHAnsi" w:hAnsi="Times New Roman"/>
@@ -4660,7 +5805,7 @@
       <w:lang w:eastAsia="en-US"/>
     </w:rPr>
   </w:style>
-  <w:style w:type="paragraph" w:customStyle="1" w:styleId="af1">
+  <w:style w:type="paragraph" w:customStyle="1" w:styleId="af2">
     <w:name w:val="Приложение"/>
     <w:qFormat/>
     <w:rsid w:val="003D0252"/>
@@ -4687,9 +5832,9 @@
       <w:lang w:eastAsia="ru-RU"/>
     </w:rPr>
   </w:style>
-  <w:style w:type="paragraph" w:customStyle="1" w:styleId="af2">
+  <w:style w:type="paragraph" w:customStyle="1" w:styleId="a1">
     <w:name w:val="Пункт"/>
-    <w:basedOn w:val="a5"/>
+    <w:basedOn w:val="a6"/>
     <w:autoRedefine/>
     <w:qFormat/>
     <w:rsid w:val="003D0252"/>
@@ -4710,7 +5855,7 @@
   </w:style>
   <w:style w:type="paragraph" w:customStyle="1" w:styleId="af3">
     <w:name w:val="Рисунок"/>
-    <w:next w:val="a4"/>
+    <w:next w:val="a5"/>
     <w:qFormat/>
     <w:rsid w:val="003D0252"/>
     <w:pPr>
@@ -4725,7 +5870,7 @@
   </w:style>
   <w:style w:type="table" w:styleId="af4">
     <w:name w:val="Table Grid"/>
-    <w:basedOn w:val="a7"/>
+    <w:basedOn w:val="a8"/>
     <w:uiPriority w:val="59"/>
     <w:rsid w:val="003D0252"/>
     <w:pPr>
@@ -4748,7 +5893,7 @@
       </w:tblBorders>
     </w:tblPr>
   </w:style>
-  <w:style w:type="paragraph" w:customStyle="1" w:styleId="a3">
+  <w:style w:type="paragraph" w:customStyle="1" w:styleId="a4">
     <w:name w:val="Списки"/>
     <w:qFormat/>
     <w:rsid w:val="003D0252"/>
@@ -4775,9 +5920,9 @@
       <w:lang w:eastAsia="en-US"/>
     </w:rPr>
   </w:style>
-  <w:style w:type="paragraph" w:customStyle="1" w:styleId="a2">
+  <w:style w:type="paragraph" w:customStyle="1" w:styleId="a3">
     <w:name w:val="Список курсовой"/>
-    <w:basedOn w:val="a5"/>
+    <w:basedOn w:val="a6"/>
     <w:qFormat/>
     <w:rsid w:val="003D0252"/>
     <w:pPr>
@@ -4793,9 +5938,9 @@
       <w:sz w:val="28"/>
     </w:rPr>
   </w:style>
-  <w:style w:type="paragraph" w:customStyle="1" w:styleId="a1">
+  <w:style w:type="paragraph" w:customStyle="1" w:styleId="a2">
     <w:name w:val="Список курсовой буквы"/>
-    <w:basedOn w:val="a5"/>
+    <w:basedOn w:val="a6"/>
     <w:qFormat/>
     <w:rsid w:val="003D0252"/>
     <w:pPr>
@@ -4813,7 +5958,7 @@
   </w:style>
   <w:style w:type="table" w:styleId="-4">
     <w:name w:val="List Table 4"/>
-    <w:basedOn w:val="a7"/>
+    <w:basedOn w:val="a8"/>
     <w:uiPriority w:val="99"/>
     <w:rsid w:val="003D0252"/>
     <w:pPr>
@@ -4890,7 +6035,7 @@
   </w:style>
   <w:style w:type="table" w:styleId="5">
     <w:name w:val="Plain Table 5"/>
-    <w:basedOn w:val="a7"/>
+    <w:basedOn w:val="a8"/>
     <w:uiPriority w:val="99"/>
     <w:rsid w:val="003D0252"/>
     <w:pPr>
@@ -4989,7 +6134,7 @@
   </w:style>
   <w:style w:type="table" w:styleId="-3">
     <w:name w:val="Grid Table 3"/>
-    <w:basedOn w:val="a7"/>
+    <w:basedOn w:val="a8"/>
     <w:uiPriority w:val="99"/>
     <w:rsid w:val="003D0252"/>
     <w:pPr>
@@ -5101,7 +6246,7 @@
   </w:style>
   <w:style w:type="table" w:styleId="-40">
     <w:name w:val="Grid Table 4"/>
-    <w:basedOn w:val="a7"/>
+    <w:basedOn w:val="a8"/>
     <w:uiPriority w:val="59"/>
     <w:rsid w:val="003D0252"/>
     <w:pPr>
@@ -5191,7 +6336,7 @@
   </w:style>
   <w:style w:type="table" w:styleId="-7">
     <w:name w:val="Grid Table 7 Colorful"/>
-    <w:basedOn w:val="a7"/>
+    <w:basedOn w:val="a8"/>
     <w:uiPriority w:val="99"/>
     <w:rsid w:val="003D0252"/>
     <w:pPr>
@@ -5314,7 +6459,7 @@
   </w:style>
   <w:style w:type="paragraph" w:styleId="af5">
     <w:name w:val="endnote text"/>
-    <w:basedOn w:val="a5"/>
+    <w:basedOn w:val="a6"/>
     <w:link w:val="af6"/>
     <w:uiPriority w:val="99"/>
     <w:semiHidden/>
@@ -5341,7 +6486,7 @@
   </w:style>
   <w:style w:type="paragraph" w:customStyle="1" w:styleId="af7">
     <w:name w:val="Текст курсовой"/>
-    <w:basedOn w:val="a5"/>
+    <w:basedOn w:val="a6"/>
     <w:qFormat/>
     <w:rsid w:val="003D0252"/>
     <w:pPr>
@@ -5357,7 +6502,7 @@
   </w:style>
   <w:style w:type="paragraph" w:styleId="af8">
     <w:name w:val="footnote text"/>
-    <w:basedOn w:val="a5"/>
+    <w:basedOn w:val="a6"/>
     <w:link w:val="af9"/>
     <w:uiPriority w:val="99"/>
     <w:semiHidden/>
@@ -5384,8 +6529,8 @@
   </w:style>
   <w:style w:type="paragraph" w:styleId="2">
     <w:name w:val="Quote"/>
-    <w:basedOn w:val="a5"/>
-    <w:next w:val="a5"/>
+    <w:basedOn w:val="a6"/>
+    <w:next w:val="a6"/>
     <w:link w:val="20"/>
     <w:uiPriority w:val="29"/>
     <w:qFormat/>
@@ -5410,7 +6555,7 @@
   </w:style>
   <w:style w:type="paragraph" w:styleId="afa">
     <w:name w:val="header"/>
-    <w:basedOn w:val="a5"/>
+    <w:basedOn w:val="a6"/>
     <w:link w:val="afb"/>
     <w:uiPriority w:val="99"/>
     <w:unhideWhenUsed/>
@@ -5425,7 +6570,7 @@
   </w:style>
   <w:style w:type="character" w:customStyle="1" w:styleId="afb">
     <w:name w:val="Верхний колонтитул Знак"/>
-    <w:basedOn w:val="a6"/>
+    <w:basedOn w:val="a7"/>
     <w:link w:val="afa"/>
     <w:uiPriority w:val="99"/>
     <w:rsid w:val="00D74095"/>
@@ -5436,7 +6581,7 @@
   </w:style>
   <w:style w:type="paragraph" w:styleId="afc">
     <w:name w:val="footer"/>
-    <w:basedOn w:val="a5"/>
+    <w:basedOn w:val="a6"/>
     <w:link w:val="afd"/>
     <w:uiPriority w:val="99"/>
     <w:unhideWhenUsed/>
@@ -5451,7 +6596,7 @@
   </w:style>
   <w:style w:type="character" w:customStyle="1" w:styleId="afd">
     <w:name w:val="Нижний колонтитул Знак"/>
-    <w:basedOn w:val="a6"/>
+    <w:basedOn w:val="a7"/>
     <w:link w:val="afc"/>
     <w:uiPriority w:val="99"/>
     <w:rsid w:val="00D74095"/>
@@ -5462,7 +6607,7 @@
   </w:style>
   <w:style w:type="character" w:styleId="afe">
     <w:name w:val="Strong"/>
-    <w:basedOn w:val="a6"/>
+    <w:basedOn w:val="a7"/>
     <w:uiPriority w:val="22"/>
     <w:qFormat/>
     <w:rsid w:val="00A309E2"/>
@@ -5473,7 +6618,7 @@
   </w:style>
   <w:style w:type="paragraph" w:styleId="aff">
     <w:name w:val="Normal (Web)"/>
-    <w:basedOn w:val="a5"/>
+    <w:basedOn w:val="a6"/>
     <w:uiPriority w:val="99"/>
     <w:semiHidden/>
     <w:unhideWhenUsed/>
@@ -5488,7 +6633,597 @@
       <w:lang w:eastAsia="ja-JP"/>
     </w:rPr>
   </w:style>
+  <w:style w:type="character" w:customStyle="1" w:styleId="overflow-hidden">
+    <w:name w:val="overflow-hidden"/>
+    <w:basedOn w:val="a7"/>
+    <w:rsid w:val="00265F92"/>
+  </w:style>
 </w:styles>
+</file>
+
+<file path=word/glossary/document.xml><?xml version="1.0" encoding="utf-8"?>
+<w:glossaryDocument xmlns:wpc="http://schemas.microsoft.com/office/word/2010/wordprocessingCanvas" xmlns:mc="http://schemas.openxmlformats.org/markup-compatibility/2006" xmlns:o="urn:schemas-microsoft-com:office:office" xmlns:r="http://schemas.openxmlformats.org/officeDocument/2006/relationships" xmlns:m="http://schemas.openxmlformats.org/officeDocument/2006/math" xmlns:v="urn:schemas-microsoft-com:vml" xmlns:wp14="http://schemas.microsoft.com/office/word/2010/wordprocessingDrawing" xmlns:wp="http://schemas.openxmlformats.org/drawingml/2006/wordprocessingDrawing" xmlns:w10="urn:schemas-microsoft-com:office:word" xmlns:w="http://schemas.openxmlformats.org/wordprocessingml/2006/main" xmlns:w14="http://schemas.microsoft.com/office/word/2010/wordml" xmlns:w15="http://schemas.microsoft.com/office/word/2012/wordml" xmlns:wpg="http://schemas.microsoft.com/office/word/2010/wordprocessingGroup" xmlns:wpi="http://schemas.microsoft.com/office/word/2010/wordprocessingInk" xmlns:wne="http://schemas.microsoft.com/office/word/2006/wordml" xmlns:wps="http://schemas.microsoft.com/office/word/2010/wordprocessingShape" mc:Ignorable="w14 w15 wp14">
+  <w:docParts>
+    <w:docPart>
+      <w:docPartPr>
+        <w:name w:val="3452E6E2D6AD496F8700656BA25F5297"/>
+        <w:category>
+          <w:name w:val="Общие"/>
+          <w:gallery w:val="placeholder"/>
+        </w:category>
+        <w:types>
+          <w:type w:val="bbPlcHdr"/>
+        </w:types>
+        <w:behaviors>
+          <w:behavior w:val="content"/>
+        </w:behaviors>
+        <w:guid w:val="{1373B91E-7F52-43FF-A7D4-81680D403F42}"/>
+      </w:docPartPr>
+      <w:docPartBody>
+        <w:p>
+          <w:pPr>
+            <w:pStyle w:val="3452E6E2D6AD496F8700656BA25F5297"/>
+          </w:pPr>
+          <w:r>
+            <w:t>[Введите текст]</w:t>
+          </w:r>
+        </w:p>
+      </w:docPartBody>
+    </w:docPart>
+  </w:docParts>
+</w:glossaryDocument>
+</file>
+
+<file path=word/glossary/fontTable.xml><?xml version="1.0" encoding="utf-8"?>
+<w:fonts xmlns:mc="http://schemas.openxmlformats.org/markup-compatibility/2006" xmlns:r="http://schemas.openxmlformats.org/officeDocument/2006/relationships" xmlns:w="http://schemas.openxmlformats.org/wordprocessingml/2006/main" xmlns:w14="http://schemas.microsoft.com/office/word/2010/wordml" xmlns:w15="http://schemas.microsoft.com/office/word/2012/wordml" mc:Ignorable="w14 w15">
+  <w:font w:name="Symbol">
+    <w:panose1 w:val="05050102010706020507"/>
+    <w:charset w:val="02"/>
+    <w:family w:val="roman"/>
+    <w:pitch w:val="variable"/>
+    <w:sig w:usb0="00000000" w:usb1="10000000" w:usb2="00000000" w:usb3="00000000" w:csb0="80000000" w:csb1="00000000"/>
+  </w:font>
+  <w:font w:name="Times New Roman">
+    <w:panose1 w:val="02020603050405020304"/>
+    <w:charset w:val="00"/>
+    <w:family w:val="roman"/>
+    <w:pitch w:val="variable"/>
+    <w:sig w:usb0="E0002EFF" w:usb1="C000785B" w:usb2="00000009" w:usb3="00000000" w:csb0="000001FF" w:csb1="00000000"/>
+  </w:font>
+  <w:font w:name="Courier New">
+    <w:panose1 w:val="02070309020205020404"/>
+    <w:charset w:val="00"/>
+    <w:family w:val="modern"/>
+    <w:pitch w:val="fixed"/>
+    <w:sig w:usb0="E0002EFF" w:usb1="C0007843" w:usb2="00000009" w:usb3="00000000" w:csb0="000001FF" w:csb1="00000000"/>
+  </w:font>
+  <w:font w:name="Wingdings">
+    <w:panose1 w:val="05000000000000000000"/>
+    <w:charset w:val="02"/>
+    <w:family w:val="auto"/>
+    <w:pitch w:val="variable"/>
+    <w:sig w:usb0="00000000" w:usb1="10000000" w:usb2="00000000" w:usb3="00000000" w:csb0="80000000" w:csb1="00000000"/>
+  </w:font>
+  <w:font w:name="Calibri">
+    <w:panose1 w:val="020F0502020204030204"/>
+    <w:charset w:val="00"/>
+    <w:family w:val="swiss"/>
+    <w:pitch w:val="variable"/>
+    <w:sig w:usb0="E4002EFF" w:usb1="C000247B" w:usb2="00000009" w:usb3="00000000" w:csb0="000001FF" w:csb1="00000000"/>
+  </w:font>
+  <w:font w:name="Arial">
+    <w:panose1 w:val="020B0604020202020204"/>
+    <w:charset w:val="00"/>
+    <w:family w:val="swiss"/>
+    <w:pitch w:val="variable"/>
+    <w:sig w:usb0="E0002EFF" w:usb1="C000785B" w:usb2="00000009" w:usb3="00000000" w:csb0="000001FF" w:csb1="00000000"/>
+  </w:font>
+  <w:font w:name="MS Mincho">
+    <w:altName w:val="MS Gothic"/>
+    <w:panose1 w:val="02020609040205080304"/>
+    <w:charset w:val="80"/>
+    <w:family w:val="roman"/>
+    <w:notTrueType/>
+    <w:pitch w:val="fixed"/>
+    <w:sig w:usb0="00000000" w:usb1="08070000" w:usb2="00000010" w:usb3="00000000" w:csb0="00020000" w:csb1="00000000"/>
+  </w:font>
+  <w:font w:name="MS Gothic">
+    <w:altName w:val="ＭＳ ゴシック"/>
+    <w:panose1 w:val="020B0609070205080204"/>
+    <w:charset w:val="80"/>
+    <w:family w:val="modern"/>
+    <w:pitch w:val="fixed"/>
+    <w:sig w:usb0="E00002FF" w:usb1="6AC7FDFB" w:usb2="08000012" w:usb3="00000000" w:csb0="0002009F" w:csb1="00000000"/>
+  </w:font>
+  <w:font w:name="Cambria">
+    <w:panose1 w:val="02040503050406030204"/>
+    <w:charset w:val="00"/>
+    <w:family w:val="roman"/>
+    <w:pitch w:val="variable"/>
+    <w:sig w:usb0="E00006FF" w:usb1="420024FF" w:usb2="02000000" w:usb3="00000000" w:csb0="0000019F" w:csb1="00000000"/>
+  </w:font>
+  <w:font w:name="Calibri Light">
+    <w:panose1 w:val="020F0302020204030204"/>
+    <w:charset w:val="00"/>
+    <w:family w:val="swiss"/>
+    <w:pitch w:val="variable"/>
+    <w:sig w:usb0="E4002EFF" w:usb1="C000247B" w:usb2="00000009" w:usb3="00000000" w:csb0="000001FF" w:csb1="00000000"/>
+  </w:font>
+</w:fonts>
+</file>
+
+<file path=word/glossary/settings.xml><?xml version="1.0" encoding="utf-8"?>
+<w:settings xmlns:mc="http://schemas.openxmlformats.org/markup-compatibility/2006" xmlns:o="urn:schemas-microsoft-com:office:office" xmlns:r="http://schemas.openxmlformats.org/officeDocument/2006/relationships" xmlns:m="http://schemas.openxmlformats.org/officeDocument/2006/math" xmlns:v="urn:schemas-microsoft-com:vml" xmlns:w10="urn:schemas-microsoft-com:office:word" xmlns:w="http://schemas.openxmlformats.org/wordprocessingml/2006/main" xmlns:w14="http://schemas.microsoft.com/office/word/2010/wordml" xmlns:w15="http://schemas.microsoft.com/office/word/2012/wordml" xmlns:sl="http://schemas.openxmlformats.org/schemaLibrary/2006/main" mc:Ignorable="w14 w15">
+  <w:view w:val="normal"/>
+  <w:defaultTabStop w:val="708"/>
+  <w:characterSpacingControl w:val="doNotCompress"/>
+  <w:compat>
+    <w:useFELayout/>
+    <w:compatSetting w:name="compatibilityMode" w:uri="http://schemas.microsoft.com/office/word" w:val="15"/>
+    <w:compatSetting w:name="overrideTableStyleFontSizeAndJustification" w:uri="http://schemas.microsoft.com/office/word" w:val="1"/>
+    <w:compatSetting w:name="enableOpenTypeFeatures" w:uri="http://schemas.microsoft.com/office/word" w:val="1"/>
+    <w:compatSetting w:name="doNotFlipMirrorIndents" w:uri="http://schemas.microsoft.com/office/word" w:val="1"/>
+    <w:compatSetting w:name="differentiateMultirowTableHeaders" w:uri="http://schemas.microsoft.com/office/word" w:val="1"/>
+  </w:compat>
+  <w:rsids>
+    <w:rsidRoot w:val="004A12E4"/>
+    <w:rsid w:val="004A12E4"/>
+    <w:rsid w:val="007142BD"/>
+  </w:rsids>
+  <m:mathPr>
+    <m:mathFont m:val="Cambria Math"/>
+    <m:brkBin m:val="before"/>
+    <m:brkBinSub m:val="--"/>
+    <m:smallFrac m:val="0"/>
+    <m:dispDef/>
+    <m:lMargin m:val="0"/>
+    <m:rMargin m:val="0"/>
+    <m:defJc m:val="centerGroup"/>
+    <m:wrapIndent m:val="1440"/>
+    <m:intLim m:val="subSup"/>
+    <m:naryLim m:val="undOvr"/>
+  </m:mathPr>
+  <w:themeFontLang w:val="ru-RU" w:eastAsia="ja-JP"/>
+  <w:clrSchemeMapping w:bg1="light1" w:t1="dark1" w:bg2="light2" w:t2="dark2" w:accent1="accent1" w:accent2="accent2" w:accent3="accent3" w:accent4="accent4" w:accent5="accent5" w:accent6="accent6" w:hyperlink="hyperlink" w:followedHyperlink="followedHyperlink"/>
+  <w:decimalSymbol w:val=","/>
+  <w:listSeparator w:val=";"/>
+  <w15:chartTrackingRefBased/>
+</w:settings>
+</file>
+
+<file path=word/glossary/styles.xml><?xml version="1.0" encoding="utf-8"?>
+<w:styles xmlns:mc="http://schemas.openxmlformats.org/markup-compatibility/2006" xmlns:r="http://schemas.openxmlformats.org/officeDocument/2006/relationships" xmlns:w="http://schemas.openxmlformats.org/wordprocessingml/2006/main" xmlns:w14="http://schemas.microsoft.com/office/word/2010/wordml" xmlns:w15="http://schemas.microsoft.com/office/word/2012/wordml" mc:Ignorable="w14 w15">
+  <w:docDefaults>
+    <w:rPrDefault>
+      <w:rPr>
+        <w:rFonts w:asciiTheme="minorHAnsi" w:eastAsiaTheme="minorEastAsia" w:hAnsiTheme="minorHAnsi" w:cstheme="minorBidi"/>
+        <w:sz w:val="22"/>
+        <w:szCs w:val="22"/>
+        <w:lang w:val="ru-RU" w:eastAsia="ja-JP" w:bidi="ar-SA"/>
+      </w:rPr>
+    </w:rPrDefault>
+    <w:pPrDefault>
+      <w:pPr>
+        <w:spacing w:after="160" w:line="259" w:lineRule="auto"/>
+      </w:pPr>
+    </w:pPrDefault>
+  </w:docDefaults>
+  <w:latentStyles w:defLockedState="0" w:defUIPriority="99" w:defSemiHidden="0" w:defUnhideWhenUsed="0" w:defQFormat="0" w:count="371">
+    <w:lsdException w:name="Normal" w:uiPriority="0" w:qFormat="1"/>
+    <w:lsdException w:name="heading 1" w:uiPriority="9" w:qFormat="1"/>
+    <w:lsdException w:name="heading 2" w:semiHidden="1" w:uiPriority="9" w:unhideWhenUsed="1" w:qFormat="1"/>
+    <w:lsdException w:name="heading 3" w:semiHidden="1" w:uiPriority="9" w:unhideWhenUsed="1" w:qFormat="1"/>
+    <w:lsdException w:name="heading 4" w:semiHidden="1" w:uiPriority="9" w:unhideWhenUsed="1" w:qFormat="1"/>
+    <w:lsdException w:name="heading 5" w:semiHidden="1" w:uiPriority="9" w:unhideWhenUsed="1" w:qFormat="1"/>
+    <w:lsdException w:name="heading 6" w:semiHidden="1" w:uiPriority="9" w:unhideWhenUsed="1" w:qFormat="1"/>
+    <w:lsdException w:name="heading 7" w:semiHidden="1" w:uiPriority="9" w:unhideWhenUsed="1" w:qFormat="1"/>
+    <w:lsdException w:name="heading 8" w:semiHidden="1" w:uiPriority="9" w:unhideWhenUsed="1" w:qFormat="1"/>
+    <w:lsdException w:name="heading 9" w:semiHidden="1" w:uiPriority="9" w:unhideWhenUsed="1" w:qFormat="1"/>
+    <w:lsdException w:name="index 1" w:semiHidden="1" w:unhideWhenUsed="1"/>
+    <w:lsdException w:name="index 2" w:semiHidden="1" w:unhideWhenUsed="1"/>
+    <w:lsdException w:name="index 3" w:semiHidden="1" w:unhideWhenUsed="1"/>
+    <w:lsdException w:name="index 4" w:semiHidden="1" w:unhideWhenUsed="1"/>
+    <w:lsdException w:name="index 5" w:semiHidden="1" w:unhideWhenUsed="1"/>
+    <w:lsdException w:name="index 6" w:semiHidden="1" w:unhideWhenUsed="1"/>
+    <w:lsdException w:name="index 7" w:semiHidden="1" w:unhideWhenUsed="1"/>
+    <w:lsdException w:name="index 8" w:semiHidden="1" w:unhideWhenUsed="1"/>
+    <w:lsdException w:name="index 9" w:semiHidden="1" w:unhideWhenUsed="1"/>
+    <w:lsdException w:name="toc 1" w:semiHidden="1" w:uiPriority="39" w:unhideWhenUsed="1"/>
+    <w:lsdException w:name="toc 2" w:semiHidden="1" w:uiPriority="39" w:unhideWhenUsed="1"/>
+    <w:lsdException w:name="toc 3" w:semiHidden="1" w:uiPriority="39" w:unhideWhenUsed="1"/>
+    <w:lsdException w:name="toc 4" w:semiHidden="1" w:uiPriority="39" w:unhideWhenUsed="1"/>
+    <w:lsdException w:name="toc 5" w:semiHidden="1" w:uiPriority="39" w:unhideWhenUsed="1"/>
+    <w:lsdException w:name="toc 6" w:semiHidden="1" w:uiPriority="39" w:unhideWhenUsed="1"/>
+    <w:lsdException w:name="toc 7" w:semiHidden="1" w:uiPriority="39" w:unhideWhenUsed="1"/>
+    <w:lsdException w:name="toc 8" w:semiHidden="1" w:uiPriority="39" w:unhideWhenUsed="1"/>
+    <w:lsdException w:name="toc 9" w:semiHidden="1" w:uiPriority="39" w:unhideWhenUsed="1"/>
+    <w:lsdException w:name="Normal Indent" w:semiHidden="1" w:unhideWhenUsed="1"/>
+    <w:lsdException w:name="footnote text" w:semiHidden="1" w:unhideWhenUsed="1"/>
+    <w:lsdException w:name="annotation text" w:semiHidden="1" w:unhideWhenUsed="1"/>
+    <w:lsdException w:name="header" w:semiHidden="1" w:unhideWhenUsed="1"/>
+    <w:lsdException w:name="footer" w:semiHidden="1" w:unhideWhenUsed="1"/>
+    <w:lsdException w:name="index heading" w:semiHidden="1" w:unhideWhenUsed="1"/>
+    <w:lsdException w:name="caption" w:semiHidden="1" w:uiPriority="35" w:unhideWhenUsed="1" w:qFormat="1"/>
+    <w:lsdException w:name="table of figures" w:semiHidden="1" w:unhideWhenUsed="1"/>
+    <w:lsdException w:name="envelope address" w:semiHidden="1" w:unhideWhenUsed="1"/>
+    <w:lsdException w:name="envelope return" w:semiHidden="1" w:unhideWhenUsed="1"/>
+    <w:lsdException w:name="footnote reference" w:semiHidden="1" w:unhideWhenUsed="1"/>
+    <w:lsdException w:name="annotation reference" w:semiHidden="1" w:unhideWhenUsed="1"/>
+    <w:lsdException w:name="line number" w:semiHidden="1" w:unhideWhenUsed="1"/>
+    <w:lsdException w:name="page number" w:semiHidden="1" w:unhideWhenUsed="1"/>
+    <w:lsdException w:name="endnote reference" w:semiHidden="1" w:unhideWhenUsed="1"/>
+    <w:lsdException w:name="endnote text" w:semiHidden="1" w:unhideWhenUsed="1"/>
+    <w:lsdException w:name="table of authorities" w:semiHidden="1" w:unhideWhenUsed="1"/>
+    <w:lsdException w:name="macro" w:semiHidden="1" w:unhideWhenUsed="1"/>
+    <w:lsdException w:name="toa heading" w:semiHidden="1" w:unhideWhenUsed="1"/>
+    <w:lsdException w:name="List" w:semiHidden="1" w:unhideWhenUsed="1"/>
+    <w:lsdException w:name="List Bullet" w:semiHidden="1" w:unhideWhenUsed="1"/>
+    <w:lsdException w:name="List Number" w:semiHidden="1" w:unhideWhenUsed="1"/>
+    <w:lsdException w:name="List 2" w:semiHidden="1" w:unhideWhenUsed="1"/>
+    <w:lsdException w:name="List 3" w:semiHidden="1" w:unhideWhenUsed="1"/>
+    <w:lsdException w:name="List 4" w:semiHidden="1" w:unhideWhenUsed="1"/>
+    <w:lsdException w:name="List 5" w:semiHidden="1" w:unhideWhenUsed="1"/>
+    <w:lsdException w:name="List Bullet 2" w:semiHidden="1" w:unhideWhenUsed="1"/>
+    <w:lsdException w:name="List Bullet 3" w:semiHidden="1" w:unhideWhenUsed="1"/>
+    <w:lsdException w:name="List Bullet 4" w:semiHidden="1" w:unhideWhenUsed="1"/>
+    <w:lsdException w:name="List Bullet 5" w:semiHidden="1" w:unhideWhenUsed="1"/>
+    <w:lsdException w:name="List Number 2" w:semiHidden="1" w:unhideWhenUsed="1"/>
+    <w:lsdException w:name="List Number 3" w:semiHidden="1" w:unhideWhenUsed="1"/>
+    <w:lsdException w:name="List Number 4" w:semiHidden="1" w:unhideWhenUsed="1"/>
+    <w:lsdException w:name="List Number 5" w:semiHidden="1" w:unhideWhenUsed="1"/>
+    <w:lsdException w:name="Title" w:uiPriority="10" w:qFormat="1"/>
+    <w:lsdException w:name="Closing" w:semiHidden="1" w:unhideWhenUsed="1"/>
+    <w:lsdException w:name="Signature" w:semiHidden="1" w:unhideWhenUsed="1"/>
+    <w:lsdException w:name="Default Paragraph Font" w:semiHidden="1" w:uiPriority="1" w:unhideWhenUsed="1"/>
+    <w:lsdException w:name="Body Text" w:semiHidden="1" w:unhideWhenUsed="1"/>
+    <w:lsdException w:name="Body Text Indent" w:semiHidden="1" w:unhideWhenUsed="1"/>
+    <w:lsdException w:name="List Continue" w:semiHidden="1" w:unhideWhenUsed="1"/>
+    <w:lsdException w:name="List Continue 2" w:semiHidden="1" w:unhideWhenUsed="1"/>
+    <w:lsdException w:name="List Continue 3" w:semiHidden="1" w:unhideWhenUsed="1"/>
+    <w:lsdException w:name="List Continue 4" w:semiHidden="1" w:unhideWhenUsed="1"/>
+    <w:lsdException w:name="List Continue 5" w:semiHidden="1" w:unhideWhenUsed="1"/>
+    <w:lsdException w:name="Message Header" w:semiHidden="1" w:unhideWhenUsed="1"/>
+    <w:lsdException w:name="Subtitle" w:uiPriority="11" w:qFormat="1"/>
+    <w:lsdException w:name="Salutation" w:semiHidden="1" w:unhideWhenUsed="1"/>
+    <w:lsdException w:name="Date" w:semiHidden="1" w:unhideWhenUsed="1"/>
+    <w:lsdException w:name="Body Text First Indent" w:semiHidden="1" w:unhideWhenUsed="1"/>
+    <w:lsdException w:name="Body Text First Indent 2" w:semiHidden="1" w:unhideWhenUsed="1"/>
+    <w:lsdException w:name="Note Heading" w:semiHidden="1" w:unhideWhenUsed="1"/>
+    <w:lsdException w:name="Body Text 2" w:semiHidden="1" w:unhideWhenUsed="1"/>
+    <w:lsdException w:name="Body Text 3" w:semiHidden="1" w:unhideWhenUsed="1"/>
+    <w:lsdException w:name="Body Text Indent 2" w:semiHidden="1" w:unhideWhenUsed="1"/>
+    <w:lsdException w:name="Body Text Indent 3" w:semiHidden="1" w:unhideWhenUsed="1"/>
+    <w:lsdException w:name="Block Text" w:semiHidden="1" w:unhideWhenUsed="1"/>
+    <w:lsdException w:name="Hyperlink" w:semiHidden="1" w:unhideWhenUsed="1"/>
+    <w:lsdException w:name="FollowedHyperlink" w:semiHidden="1" w:unhideWhenUsed="1"/>
+    <w:lsdException w:name="Strong" w:uiPriority="22" w:qFormat="1"/>
+    <w:lsdException w:name="Emphasis" w:uiPriority="20" w:qFormat="1"/>
+    <w:lsdException w:name="Document Map" w:semiHidden="1" w:unhideWhenUsed="1"/>
+    <w:lsdException w:name="Plain Text" w:semiHidden="1" w:unhideWhenUsed="1"/>
+    <w:lsdException w:name="E-mail Signature" w:semiHidden="1" w:unhideWhenUsed="1"/>
+    <w:lsdException w:name="HTML Top of Form" w:semiHidden="1" w:unhideWhenUsed="1"/>
+    <w:lsdException w:name="HTML Bottom of Form" w:semiHidden="1" w:unhideWhenUsed="1"/>
+    <w:lsdException w:name="Normal (Web)" w:semiHidden="1" w:unhideWhenUsed="1"/>
+    <w:lsdException w:name="HTML Acronym" w:semiHidden="1" w:unhideWhenUsed="1"/>
+    <w:lsdException w:name="HTML Address" w:semiHidden="1" w:unhideWhenUsed="1"/>
+    <w:lsdException w:name="HTML Cite" w:semiHidden="1" w:unhideWhenUsed="1"/>
+    <w:lsdException w:name="HTML Code" w:semiHidden="1" w:unhideWhenUsed="1"/>
+    <w:lsdException w:name="HTML Definition" w:semiHidden="1" w:unhideWhenUsed="1"/>
+    <w:lsdException w:name="HTML Keyboard" w:semiHidden="1" w:unhideWhenUsed="1"/>
+    <w:lsdException w:name="HTML Preformatted" w:semiHidden="1" w:unhideWhenUsed="1"/>
+    <w:lsdException w:name="HTML Sample" w:semiHidden="1" w:unhideWhenUsed="1"/>
+    <w:lsdException w:name="HTML Typewriter" w:semiHidden="1" w:unhideWhenUsed="1"/>
+    <w:lsdException w:name="HTML Variable" w:semiHidden="1" w:unhideWhenUsed="1"/>
+    <w:lsdException w:name="Normal Table" w:semiHidden="1" w:unhideWhenUsed="1"/>
+    <w:lsdException w:name="annotation subject" w:semiHidden="1" w:unhideWhenUsed="1"/>
+    <w:lsdException w:name="No List" w:semiHidden="1" w:unhideWhenUsed="1"/>
+    <w:lsdException w:name="Outline List 1" w:semiHidden="1" w:unhideWhenUsed="1"/>
+    <w:lsdException w:name="Outline List 2" w:semiHidden="1" w:unhideWhenUsed="1"/>
+    <w:lsdException w:name="Outline List 3" w:semiHidden="1" w:unhideWhenUsed="1"/>
+    <w:lsdException w:name="Table Simple 1" w:semiHidden="1" w:unhideWhenUsed="1"/>
+    <w:lsdException w:name="Table Simple 2" w:semiHidden="1" w:unhideWhenUsed="1"/>
+    <w:lsdException w:name="Table Simple 3" w:semiHidden="1" w:unhideWhenUsed="1"/>
+    <w:lsdException w:name="Table Classic 1" w:semiHidden="1" w:unhideWhenUsed="1"/>
+    <w:lsdException w:name="Table Classic 2" w:semiHidden="1" w:unhideWhenUsed="1"/>
+    <w:lsdException w:name="Table Classic 3" w:semiHidden="1" w:unhideWhenUsed="1"/>
+    <w:lsdException w:name="Table Classic 4" w:semiHidden="1" w:unhideWhenUsed="1"/>
+    <w:lsdException w:name="Table Colorful 1" w:semiHidden="1" w:unhideWhenUsed="1"/>
+    <w:lsdException w:name="Table Colorful 2" w:semiHidden="1" w:unhideWhenUsed="1"/>
+    <w:lsdException w:name="Table Colorful 3" w:semiHidden="1" w:unhideWhenUsed="1"/>
+    <w:lsdException w:name="Table Columns 1" w:semiHidden="1" w:unhideWhenUsed="1"/>
+    <w:lsdException w:name="Table Columns 2" w:semiHidden="1" w:unhideWhenUsed="1"/>
+    <w:lsdException w:name="Table Columns 3" w:semiHidden="1" w:unhideWhenUsed="1"/>
+    <w:lsdException w:name="Table Columns 4" w:semiHidden="1" w:unhideWhenUsed="1"/>
+    <w:lsdException w:name="Table Columns 5" w:semiHidden="1" w:unhideWhenUsed="1"/>
+    <w:lsdException w:name="Table Grid 1" w:semiHidden="1" w:unhideWhenUsed="1"/>
+    <w:lsdException w:name="Table Grid 2" w:semiHidden="1" w:unhideWhenUsed="1"/>
+    <w:lsdException w:name="Table Grid 3" w:semiHidden="1" w:unhideWhenUsed="1"/>
+    <w:lsdException w:name="Table Grid 4" w:semiHidden="1" w:unhideWhenUsed="1"/>
+    <w:lsdException w:name="Table Grid 5" w:semiHidden="1" w:unhideWhenUsed="1"/>
+    <w:lsdException w:name="Table Grid 6" w:semiHidden="1" w:unhideWhenUsed="1"/>
+    <w:lsdException w:name="Table Grid 7" w:semiHidden="1" w:unhideWhenUsed="1"/>
+    <w:lsdException w:name="Table Grid 8" w:semiHidden="1" w:unhideWhenUsed="1"/>
+    <w:lsdException w:name="Table List 1" w:semiHidden="1" w:unhideWhenUsed="1"/>
+    <w:lsdException w:name="Table List 2" w:semiHidden="1" w:unhideWhenUsed="1"/>
+    <w:lsdException w:name="Table List 3" w:semiHidden="1" w:unhideWhenUsed="1"/>
+    <w:lsdException w:name="Table List 4" w:semiHidden="1" w:unhideWhenUsed="1"/>
+    <w:lsdException w:name="Table List 5" w:semiHidden="1" w:unhideWhenUsed="1"/>
+    <w:lsdException w:name="Table List 6" w:semiHidden="1" w:unhideWhenUsed="1"/>
+    <w:lsdException w:name="Table List 7" w:semiHidden="1" w:unhideWhenUsed="1"/>
+    <w:lsdException w:name="Table List 8" w:semiHidden="1" w:unhideWhenUsed="1"/>
+    <w:lsdException w:name="Table 3D effects 1" w:semiHidden="1" w:unhideWhenUsed="1"/>
+    <w:lsdException w:name="Table 3D effects 2" w:semiHidden="1" w:unhideWhenUsed="1"/>
+    <w:lsdException w:name="Table 3D effects 3" w:semiHidden="1" w:unhideWhenUsed="1"/>
+    <w:lsdException w:name="Table Contemporary" w:semiHidden="1" w:unhideWhenUsed="1"/>
+    <w:lsdException w:name="Table Elegant" w:semiHidden="1" w:unhideWhenUsed="1"/>
+    <w:lsdException w:name="Table Professional" w:semiHidden="1" w:unhideWhenUsed="1"/>
+    <w:lsdException w:name="Table Subtle 1" w:semiHidden="1" w:unhideWhenUsed="1"/>
+    <w:lsdException w:name="Table Subtle 2" w:semiHidden="1" w:unhideWhenUsed="1"/>
+    <w:lsdException w:name="Table Web 1" w:semiHidden="1" w:unhideWhenUsed="1"/>
+    <w:lsdException w:name="Table Web 2" w:semiHidden="1" w:unhideWhenUsed="1"/>
+    <w:lsdException w:name="Table Web 3" w:semiHidden="1" w:unhideWhenUsed="1"/>
+    <w:lsdException w:name="Balloon Text" w:semiHidden="1" w:unhideWhenUsed="1"/>
+    <w:lsdException w:name="Table Grid" w:uiPriority="39"/>
+    <w:lsdException w:name="Table Theme" w:semiHidden="1" w:unhideWhenUsed="1"/>
+    <w:lsdException w:name="Placeholder Text" w:semiHidden="1"/>
+    <w:lsdException w:name="No Spacing" w:uiPriority="1" w:qFormat="1"/>
+    <w:lsdException w:name="Light Shading" w:uiPriority="60"/>
+    <w:lsdException w:name="Light List" w:uiPriority="61"/>
+    <w:lsdException w:name="Light Grid" w:uiPriority="62"/>
+    <w:lsdException w:name="Medium Shading 1" w:uiPriority="63"/>
+    <w:lsdException w:name="Medium Shading 2" w:uiPriority="64"/>
+    <w:lsdException w:name="Medium List 1" w:uiPriority="65"/>
+    <w:lsdException w:name="Medium List 2" w:uiPriority="66"/>
+    <w:lsdException w:name="Medium Grid 1" w:uiPriority="67"/>
+    <w:lsdException w:name="Medium Grid 2" w:uiPriority="68"/>
+    <w:lsdException w:name="Medium Grid 3" w:uiPriority="69"/>
+    <w:lsdException w:name="Dark List" w:uiPriority="70"/>
+    <w:lsdException w:name="Colorful Shading" w:uiPriority="71"/>
+    <w:lsdException w:name="Colorful List" w:uiPriority="72"/>
+    <w:lsdException w:name="Colorful Grid" w:uiPriority="73"/>
+    <w:lsdException w:name="Light Shading Accent 1" w:uiPriority="60"/>
+    <w:lsdException w:name="Light List Accent 1" w:uiPriority="61"/>
+    <w:lsdException w:name="Light Grid Accent 1" w:uiPriority="62"/>
+    <w:lsdException w:name="Medium Shading 1 Accent 1" w:uiPriority="63"/>
+    <w:lsdException w:name="Medium Shading 2 Accent 1" w:uiPriority="64"/>
+    <w:lsdException w:name="Medium List 1 Accent 1" w:uiPriority="65"/>
+    <w:lsdException w:name="Revision" w:semiHidden="1"/>
+    <w:lsdException w:name="List Paragraph" w:uiPriority="34" w:qFormat="1"/>
+    <w:lsdException w:name="Quote" w:uiPriority="29" w:qFormat="1"/>
+    <w:lsdException w:name="Intense Quote" w:uiPriority="30" w:qFormat="1"/>
+    <w:lsdException w:name="Medium List 2 Accent 1" w:uiPriority="66"/>
+    <w:lsdException w:name="Medium Grid 1 Accent 1" w:uiPriority="67"/>
+    <w:lsdException w:name="Medium Grid 2 Accent 1" w:uiPriority="68"/>
+    <w:lsdException w:name="Medium Grid 3 Accent 1" w:uiPriority="69"/>
+    <w:lsdException w:name="Dark List Accent 1" w:uiPriority="70"/>
+    <w:lsdException w:name="Colorful Shading Accent 1" w:uiPriority="71"/>
+    <w:lsdException w:name="Colorful List Accent 1" w:uiPriority="72"/>
+    <w:lsdException w:name="Colorful Grid Accent 1" w:uiPriority="73"/>
+    <w:lsdException w:name="Light Shading Accent 2" w:uiPriority="60"/>
+    <w:lsdException w:name="Light List Accent 2" w:uiPriority="61"/>
+    <w:lsdException w:name="Light Grid Accent 2" w:uiPriority="62"/>
+    <w:lsdException w:name="Medium Shading 1 Accent 2" w:uiPriority="63"/>
+    <w:lsdException w:name="Medium Shading 2 Accent 2" w:uiPriority="64"/>
+    <w:lsdException w:name="Medium List 1 Accent 2" w:uiPriority="65"/>
+    <w:lsdException w:name="Medium List 2 Accent 2" w:uiPriority="66"/>
+    <w:lsdException w:name="Medium Grid 1 Accent 2" w:uiPriority="67"/>
+    <w:lsdException w:name="Medium Grid 2 Accent 2" w:uiPriority="68"/>
+    <w:lsdException w:name="Medium Grid 3 Accent 2" w:uiPriority="69"/>
+    <w:lsdException w:name="Dark List Accent 2" w:uiPriority="70"/>
+    <w:lsdException w:name="Colorful Shading Accent 2" w:uiPriority="71"/>
+    <w:lsdException w:name="Colorful List Accent 2" w:uiPriority="72"/>
+    <w:lsdException w:name="Colorful Grid Accent 2" w:uiPriority="73"/>
+    <w:lsdException w:name="Light Shading Accent 3" w:uiPriority="60"/>
+    <w:lsdException w:name="Light List Accent 3" w:uiPriority="61"/>
+    <w:lsdException w:name="Light Grid Accent 3" w:uiPriority="62"/>
+    <w:lsdException w:name="Medium Shading 1 Accent 3" w:uiPriority="63"/>
+    <w:lsdException w:name="Medium Shading 2 Accent 3" w:uiPriority="64"/>
+    <w:lsdException w:name="Medium List 1 Accent 3" w:uiPriority="65"/>
+    <w:lsdException w:name="Medium List 2 Accent 3" w:uiPriority="66"/>
+    <w:lsdException w:name="Medium Grid 1 Accent 3" w:uiPriority="67"/>
+    <w:lsdException w:name="Medium Grid 2 Accent 3" w:uiPriority="68"/>
+    <w:lsdException w:name="Medium Grid 3 Accent 3" w:uiPriority="69"/>
+    <w:lsdException w:name="Dark List Accent 3" w:uiPriority="70"/>
+    <w:lsdException w:name="Colorful Shading Accent 3" w:uiPriority="71"/>
+    <w:lsdException w:name="Colorful List Accent 3" w:uiPriority="72"/>
+    <w:lsdException w:name="Colorful Grid Accent 3" w:uiPriority="73"/>
+    <w:lsdException w:name="Light Shading Accent 4" w:uiPriority="60"/>
+    <w:lsdException w:name="Light List Accent 4" w:uiPriority="61"/>
+    <w:lsdException w:name="Light Grid Accent 4" w:uiPriority="62"/>
+    <w:lsdException w:name="Medium Shading 1 Accent 4" w:uiPriority="63"/>
+    <w:lsdException w:name="Medium Shading 2 Accent 4" w:uiPriority="64"/>
+    <w:lsdException w:name="Medium List 1 Accent 4" w:uiPriority="65"/>
+    <w:lsdException w:name="Medium List 2 Accent 4" w:uiPriority="66"/>
+    <w:lsdException w:name="Medium Grid 1 Accent 4" w:uiPriority="67"/>
+    <w:lsdException w:name="Medium Grid 2 Accent 4" w:uiPriority="68"/>
+    <w:lsdException w:name="Medium Grid 3 Accent 4" w:uiPriority="69"/>
+    <w:lsdException w:name="Dark List Accent 4" w:uiPriority="70"/>
+    <w:lsdException w:name="Colorful Shading Accent 4" w:uiPriority="71"/>
+    <w:lsdException w:name="Colorful List Accent 4" w:uiPriority="72"/>
+    <w:lsdException w:name="Colorful Grid Accent 4" w:uiPriority="73"/>
+    <w:lsdException w:name="Light Shading Accent 5" w:uiPriority="60"/>
+    <w:lsdException w:name="Light List Accent 5" w:uiPriority="61"/>
+    <w:lsdException w:name="Light Grid Accent 5" w:uiPriority="62"/>
+    <w:lsdException w:name="Medium Shading 1 Accent 5" w:uiPriority="63"/>
+    <w:lsdException w:name="Medium Shading 2 Accent 5" w:uiPriority="64"/>
+    <w:lsdException w:name="Medium List 1 Accent 5" w:uiPriority="65"/>
+    <w:lsdException w:name="Medium List 2 Accent 5" w:uiPriority="66"/>
+    <w:lsdException w:name="Medium Grid 1 Accent 5" w:uiPriority="67"/>
+    <w:lsdException w:name="Medium Grid 2 Accent 5" w:uiPriority="68"/>
+    <w:lsdException w:name="Medium Grid 3 Accent 5" w:uiPriority="69"/>
+    <w:lsdException w:name="Dark List Accent 5" w:uiPriority="70"/>
+    <w:lsdException w:name="Colorful Shading Accent 5" w:uiPriority="71"/>
+    <w:lsdException w:name="Colorful List Accent 5" w:uiPriority="72"/>
+    <w:lsdException w:name="Colorful Grid Accent 5" w:uiPriority="73"/>
+    <w:lsdException w:name="Light Shading Accent 6" w:uiPriority="60"/>
+    <w:lsdException w:name="Light List Accent 6" w:uiPriority="61"/>
+    <w:lsdException w:name="Light Grid Accent 6" w:uiPriority="62"/>
+    <w:lsdException w:name="Medium Shading 1 Accent 6" w:uiPriority="63"/>
+    <w:lsdException w:name="Medium Shading 2 Accent 6" w:uiPriority="64"/>
+    <w:lsdException w:name="Medium List 1 Accent 6" w:uiPriority="65"/>
+    <w:lsdException w:name="Medium List 2 Accent 6" w:uiPriority="66"/>
+    <w:lsdException w:name="Medium Grid 1 Accent 6" w:uiPriority="67"/>
+    <w:lsdException w:name="Medium Grid 2 Accent 6" w:uiPriority="68"/>
+    <w:lsdException w:name="Medium Grid 3 Accent 6" w:uiPriority="69"/>
+    <w:lsdException w:name="Dark List Accent 6" w:uiPriority="70"/>
+    <w:lsdException w:name="Colorful Shading Accent 6" w:uiPriority="71"/>
+    <w:lsdException w:name="Colorful List Accent 6" w:uiPriority="72"/>
+    <w:lsdException w:name="Colorful Grid Accent 6" w:uiPriority="73"/>
+    <w:lsdException w:name="Subtle Emphasis" w:uiPriority="19" w:qFormat="1"/>
+    <w:lsdException w:name="Intense Emphasis" w:uiPriority="21" w:qFormat="1"/>
+    <w:lsdException w:name="Subtle Reference" w:uiPriority="31" w:qFormat="1"/>
+    <w:lsdException w:name="Intense Reference" w:uiPriority="32" w:qFormat="1"/>
+    <w:lsdException w:name="Book Title" w:uiPriority="33" w:qFormat="1"/>
+    <w:lsdException w:name="Bibliography" w:semiHidden="1" w:uiPriority="37" w:unhideWhenUsed="1"/>
+    <w:lsdException w:name="TOC Heading" w:semiHidden="1" w:uiPriority="39" w:unhideWhenUsed="1" w:qFormat="1"/>
+    <w:lsdException w:name="Plain Table 1" w:uiPriority="41"/>
+    <w:lsdException w:name="Plain Table 2" w:uiPriority="42"/>
+    <w:lsdException w:name="Plain Table 3" w:uiPriority="43"/>
+    <w:lsdException w:name="Plain Table 4" w:uiPriority="44"/>
+    <w:lsdException w:name="Plain Table 5" w:uiPriority="45"/>
+    <w:lsdException w:name="Grid Table Light" w:uiPriority="40"/>
+    <w:lsdException w:name="Grid Table 1 Light" w:uiPriority="46"/>
+    <w:lsdException w:name="Grid Table 2" w:uiPriority="47"/>
+    <w:lsdException w:name="Grid Table 3" w:uiPriority="48"/>
+    <w:lsdException w:name="Grid Table 4" w:uiPriority="49"/>
+    <w:lsdException w:name="Grid Table 5 Dark" w:uiPriority="50"/>
+    <w:lsdException w:name="Grid Table 6 Colorful" w:uiPriority="51"/>
+    <w:lsdException w:name="Grid Table 7 Colorful" w:uiPriority="52"/>
+    <w:lsdException w:name="Grid Table 1 Light Accent 1" w:uiPriority="46"/>
+    <w:lsdException w:name="Grid Table 2 Accent 1" w:uiPriority="47"/>
+    <w:lsdException w:name="Grid Table 3 Accent 1" w:uiPriority="48"/>
+    <w:lsdException w:name="Grid Table 4 Accent 1" w:uiPriority="49"/>
+    <w:lsdException w:name="Grid Table 5 Dark Accent 1" w:uiPriority="50"/>
+    <w:lsdException w:name="Grid Table 6 Colorful Accent 1" w:uiPriority="51"/>
+    <w:lsdException w:name="Grid Table 7 Colorful Accent 1" w:uiPriority="52"/>
+    <w:lsdException w:name="Grid Table 1 Light Accent 2" w:uiPriority="46"/>
+    <w:lsdException w:name="Grid Table 2 Accent 2" w:uiPriority="47"/>
+    <w:lsdException w:name="Grid Table 3 Accent 2" w:uiPriority="48"/>
+    <w:lsdException w:name="Grid Table 4 Accent 2" w:uiPriority="49"/>
+    <w:lsdException w:name="Grid Table 5 Dark Accent 2" w:uiPriority="50"/>
+    <w:lsdException w:name="Grid Table 6 Colorful Accent 2" w:uiPriority="51"/>
+    <w:lsdException w:name="Grid Table 7 Colorful Accent 2" w:uiPriority="52"/>
+    <w:lsdException w:name="Grid Table 1 Light Accent 3" w:uiPriority="46"/>
+    <w:lsdException w:name="Grid Table 2 Accent 3" w:uiPriority="47"/>
+    <w:lsdException w:name="Grid Table 3 Accent 3" w:uiPriority="48"/>
+    <w:lsdException w:name="Grid Table 4 Accent 3" w:uiPriority="49"/>
+    <w:lsdException w:name="Grid Table 5 Dark Accent 3" w:uiPriority="50"/>
+    <w:lsdException w:name="Grid Table 6 Colorful Accent 3" w:uiPriority="51"/>
+    <w:lsdException w:name="Grid Table 7 Colorful Accent 3" w:uiPriority="52"/>
+    <w:lsdException w:name="Grid Table 1 Light Accent 4" w:uiPriority="46"/>
+    <w:lsdException w:name="Grid Table 2 Accent 4" w:uiPriority="47"/>
+    <w:lsdException w:name="Grid Table 3 Accent 4" w:uiPriority="48"/>
+    <w:lsdException w:name="Grid Table 4 Accent 4" w:uiPriority="49"/>
+    <w:lsdException w:name="Grid Table 5 Dark Accent 4" w:uiPriority="50"/>
+    <w:lsdException w:name="Grid Table 6 Colorful Accent 4" w:uiPriority="51"/>
+    <w:lsdException w:name="Grid Table 7 Colorful Accent 4" w:uiPriority="52"/>
+    <w:lsdException w:name="Grid Table 1 Light Accent 5" w:uiPriority="46"/>
+    <w:lsdException w:name="Grid Table 2 Accent 5" w:uiPriority="47"/>
+    <w:lsdException w:name="Grid Table 3 Accent 5" w:uiPriority="48"/>
+    <w:lsdException w:name="Grid Table 4 Accent 5" w:uiPriority="49"/>
+    <w:lsdException w:name="Grid Table 5 Dark Accent 5" w:uiPriority="50"/>
+    <w:lsdException w:name="Grid Table 6 Colorful Accent 5" w:uiPriority="51"/>
+    <w:lsdException w:name="Grid Table 7 Colorful Accent 5" w:uiPriority="52"/>
+    <w:lsdException w:name="Grid Table 1 Light Accent 6" w:uiPriority="46"/>
+    <w:lsdException w:name="Grid Table 2 Accent 6" w:uiPriority="47"/>
+    <w:lsdException w:name="Grid Table 3 Accent 6" w:uiPriority="48"/>
+    <w:lsdException w:name="Grid Table 4 Accent 6" w:uiPriority="49"/>
+    <w:lsdException w:name="Grid Table 5 Dark Accent 6" w:uiPriority="50"/>
+    <w:lsdException w:name="Grid Table 6 Colorful Accent 6" w:uiPriority="51"/>
+    <w:lsdException w:name="Grid Table 7 Colorful Accent 6" w:uiPriority="52"/>
+    <w:lsdException w:name="List Table 1 Light" w:uiPriority="46"/>
+    <w:lsdException w:name="List Table 2" w:uiPriority="47"/>
+    <w:lsdException w:name="List Table 3" w:uiPriority="48"/>
+    <w:lsdException w:name="List Table 4" w:uiPriority="49"/>
+    <w:lsdException w:name="List Table 5 Dark" w:uiPriority="50"/>
+    <w:lsdException w:name="List Table 6 Colorful" w:uiPriority="51"/>
+    <w:lsdException w:name="List Table 7 Colorful" w:uiPriority="52"/>
+    <w:lsdException w:name="List Table 1 Light Accent 1" w:uiPriority="46"/>
+    <w:lsdException w:name="List Table 2 Accent 1" w:uiPriority="47"/>
+    <w:lsdException w:name="List Table 3 Accent 1" w:uiPriority="48"/>
+    <w:lsdException w:name="List Table 4 Accent 1" w:uiPriority="49"/>
+    <w:lsdException w:name="List Table 5 Dark Accent 1" w:uiPriority="50"/>
+    <w:lsdException w:name="List Table 6 Colorful Accent 1" w:uiPriority="51"/>
+    <w:lsdException w:name="List Table 7 Colorful Accent 1" w:uiPriority="52"/>
+    <w:lsdException w:name="List Table 1 Light Accent 2" w:uiPriority="46"/>
+    <w:lsdException w:name="List Table 2 Accent 2" w:uiPriority="47"/>
+    <w:lsdException w:name="List Table 3 Accent 2" w:uiPriority="48"/>
+    <w:lsdException w:name="List Table 4 Accent 2" w:uiPriority="49"/>
+    <w:lsdException w:name="List Table 5 Dark Accent 2" w:uiPriority="50"/>
+    <w:lsdException w:name="List Table 6 Colorful Accent 2" w:uiPriority="51"/>
+    <w:lsdException w:name="List Table 7 Colorful Accent 2" w:uiPriority="52"/>
+    <w:lsdException w:name="List Table 1 Light Accent 3" w:uiPriority="46"/>
+    <w:lsdException w:name="List Table 2 Accent 3" w:uiPriority="47"/>
+    <w:lsdException w:name="List Table 3 Accent 3" w:uiPriority="48"/>
+    <w:lsdException w:name="List Table 4 Accent 3" w:uiPriority="49"/>
+    <w:lsdException w:name="List Table 5 Dark Accent 3" w:uiPriority="50"/>
+    <w:lsdException w:name="List Table 6 Colorful Accent 3" w:uiPriority="51"/>
+    <w:lsdException w:name="List Table 7 Colorful Accent 3" w:uiPriority="52"/>
+    <w:lsdException w:name="List Table 1 Light Accent 4" w:uiPriority="46"/>
+    <w:lsdException w:name="List Table 2 Accent 4" w:uiPriority="47"/>
+    <w:lsdException w:name="List Table 3 Accent 4" w:uiPriority="48"/>
+    <w:lsdException w:name="List Table 4 Accent 4" w:uiPriority="49"/>
+    <w:lsdException w:name="List Table 5 Dark Accent 4" w:uiPriority="50"/>
+    <w:lsdException w:name="List Table 6 Colorful Accent 4" w:uiPriority="51"/>
+    <w:lsdException w:name="List Table 7 Colorful Accent 4" w:uiPriority="52"/>
+    <w:lsdException w:name="List Table 1 Light Accent 5" w:uiPriority="46"/>
+    <w:lsdException w:name="List Table 2 Accent 5" w:uiPriority="47"/>
+    <w:lsdException w:name="List Table 3 Accent 5" w:uiPriority="48"/>
+    <w:lsdException w:name="List Table 4 Accent 5" w:uiPriority="49"/>
+    <w:lsdException w:name="List Table 5 Dark Accent 5" w:uiPriority="50"/>
+    <w:lsdException w:name="List Table 6 Colorful Accent 5" w:uiPriority="51"/>
+    <w:lsdException w:name="List Table 7 Colorful Accent 5" w:uiPriority="52"/>
+    <w:lsdException w:name="List Table 1 Light Accent 6" w:uiPriority="46"/>
+    <w:lsdException w:name="List Table 2 Accent 6" w:uiPriority="47"/>
+    <w:lsdException w:name="List Table 3 Accent 6" w:uiPriority="48"/>
+    <w:lsdException w:name="List Table 4 Accent 6" w:uiPriority="49"/>
+    <w:lsdException w:name="List Table 5 Dark Accent 6" w:uiPriority="50"/>
+    <w:lsdException w:name="List Table 6 Colorful Accent 6" w:uiPriority="51"/>
+    <w:lsdException w:name="List Table 7 Colorful Accent 6" w:uiPriority="52"/>
+  </w:latentStyles>
+  <w:style w:type="paragraph" w:default="1" w:styleId="a">
+    <w:name w:val="Normal"/>
+    <w:qFormat/>
+  </w:style>
+  <w:style w:type="character" w:default="1" w:styleId="a0">
+    <w:name w:val="Default Paragraph Font"/>
+    <w:uiPriority w:val="1"/>
+    <w:semiHidden/>
+    <w:unhideWhenUsed/>
+  </w:style>
+  <w:style w:type="table" w:default="1" w:styleId="a1">
+    <w:name w:val="Normal Table"/>
+    <w:uiPriority w:val="99"/>
+    <w:semiHidden/>
+    <w:unhideWhenUsed/>
+    <w:tblPr>
+      <w:tblInd w:w="0" w:type="dxa"/>
+      <w:tblCellMar>
+        <w:top w:w="0" w:type="dxa"/>
+        <w:left w:w="108" w:type="dxa"/>
+        <w:bottom w:w="0" w:type="dxa"/>
+        <w:right w:w="108" w:type="dxa"/>
+      </w:tblCellMar>
+    </w:tblPr>
+  </w:style>
+  <w:style w:type="numbering" w:default="1" w:styleId="a2">
+    <w:name w:val="No List"/>
+    <w:uiPriority w:val="99"/>
+    <w:semiHidden/>
+    <w:unhideWhenUsed/>
+  </w:style>
+  <w:style w:type="paragraph" w:customStyle="1" w:styleId="3452E6E2D6AD496F8700656BA25F5297">
+    <w:name w:val="3452E6E2D6AD496F8700656BA25F5297"/>
+    <w:rsid w:val="004A12E4"/>
+  </w:style>
+</w:styles>
+</file>
+
+<file path=word/glossary/webSettings.xml><?xml version="1.0" encoding="utf-8"?>
+<w:webSettings xmlns:mc="http://schemas.openxmlformats.org/markup-compatibility/2006" xmlns:r="http://schemas.openxmlformats.org/officeDocument/2006/relationships" xmlns:w="http://schemas.openxmlformats.org/wordprocessingml/2006/main" xmlns:w14="http://schemas.microsoft.com/office/word/2010/wordml" xmlns:w15="http://schemas.microsoft.com/office/word/2012/wordml" mc:Ignorable="w14 w15">
+  <w:optimizeForBrowser/>
+  <w:allowPNG/>
+</w:webSettings>
 </file>
 
 <file path=word/theme/theme1.xml><?xml version="1.0" encoding="utf-8"?>

</xml_diff>

<commit_message>
Edits tech spec and fills readme
</commit_message>
<xml_diff>
--- a/Documents/Техническое_задание.docx
+++ b/Documents/Техническое_задание.docx
@@ -742,6 +742,32 @@
       <w:pPr>
         <w:pStyle w:val="af7"/>
       </w:pPr>
+      <w:r>
+        <w:rPr>
+          <w:rStyle w:val="afe"/>
+        </w:rPr>
+        <w:t>Персональный компьютер</w:t>
+      </w:r>
+      <w:r>
+        <w:t xml:space="preserve"> — это вычислительное устройство, предназначенное для индивидуального использования, включающее процессор, память и устройства ввода/вывода. К видам персональных компьютеров относятся нас</w:t>
+      </w:r>
+      <w:r>
+        <w:t xml:space="preserve">тольные и портативные – </w:t>
+      </w:r>
+      <w:r>
+        <w:t>ноу</w:t>
+      </w:r>
+      <w:r>
+        <w:t>тбуки</w:t>
+      </w:r>
+      <w:r>
+        <w:t>.</w:t>
+      </w:r>
+    </w:p>
+    <w:p>
+      <w:pPr>
+        <w:pStyle w:val="af7"/>
+      </w:pPr>
       <w:proofErr w:type="spellStart"/>
       <w:r>
         <w:rPr>
@@ -829,7 +855,11 @@
       </w:r>
       <w:proofErr w:type="spellEnd"/>
       <w:r>
-        <w:t>), обеспечивающая визуальное представление задач, автоматизацию рабочих процессов и совместную работу команды в режиме реального времени.</w:t>
+        <w:t xml:space="preserve">), обеспечивающая визуальное представление задач, </w:t>
+      </w:r>
+      <w:r>
+        <w:lastRenderedPageBreak/>
+        <w:t>автоматизацию рабочих процессов и совместную работу команды в режиме реального времени.</w:t>
       </w:r>
     </w:p>
     <w:p>
@@ -869,7 +899,6 @@
         <w:rPr>
           <w:rStyle w:val="afe"/>
         </w:rPr>
-        <w:lastRenderedPageBreak/>
         <w:t>Figma</w:t>
       </w:r>
       <w:proofErr w:type="spellEnd"/>
@@ -1078,9 +1107,6 @@
     <w:p>
       <w:pPr>
         <w:pStyle w:val="af7"/>
-        <w:rPr>
-          <w:lang w:val="ru-RU"/>
-        </w:rPr>
       </w:pPr>
       <w:r>
         <w:rPr>
@@ -1089,7 +1115,11 @@
         <w:t>Фоновый режим работы приложения</w:t>
       </w:r>
       <w:r>
-        <w:t xml:space="preserve"> — это режим, в котором программа продолжает выполнять свои функции после закрытия основного окна или его сворачивания. В этом режиме приложение остаётся активным, выполняет автоматические процессы (например, </w:t>
+        <w:t xml:space="preserve"> — это режим, в котором программа продолжает выполнять свои функции после закрытия основного </w:t>
+      </w:r>
+      <w:r>
+        <w:lastRenderedPageBreak/>
+        <w:t xml:space="preserve">окна или его сворачивания. В этом режиме приложение остаётся активным, выполняет автоматические процессы (например, </w:t>
       </w:r>
       <w:r>
         <w:t xml:space="preserve">выделение </w:t>
@@ -1529,7 +1559,13 @@
       </w:r>
       <w:proofErr w:type="spellEnd"/>
       <w:r>
-        <w:t>» представляет собой настольное приложение, предназначенное для создания стенограмм, протокола встречи и создания задач по видеозаписям деловых встреч, проводимых онлайн.</w:t>
+        <w:t>» представляет собой приложение</w:t>
+      </w:r>
+      <w:r>
+        <w:t xml:space="preserve"> для персональных компьютеров</w:t>
+      </w:r>
+      <w:r>
+        <w:t>, предназначенное для создания стенограмм, протокола встречи и создания задач по видеозаписям деловых встреч, проводимых онлайн.</w:t>
       </w:r>
     </w:p>
     <w:p>
@@ -1545,7 +1581,28 @@
         <w:pStyle w:val="af7"/>
       </w:pPr>
       <w:r>
-        <w:t xml:space="preserve">Корректное функционирование настольного приложения должно быть обеспечено для устройств с операционной системой </w:t>
+        <w:t xml:space="preserve">Корректное </w:t>
+      </w:r>
+      <w:r>
+        <w:t>функционирование</w:t>
+      </w:r>
+      <w:r>
+        <w:t xml:space="preserve"> приложения</w:t>
+      </w:r>
+      <w:r>
+        <w:t xml:space="preserve"> для </w:t>
+      </w:r>
+      <w:r>
+        <w:t>персональных</w:t>
+      </w:r>
+      <w:r>
+        <w:t xml:space="preserve"> </w:t>
+      </w:r>
+      <w:r>
+        <w:t>компьютеров</w:t>
+      </w:r>
+      <w:r>
+        <w:t xml:space="preserve"> должно быть обеспечено для устройств с операционной системой </w:t>
       </w:r>
       <w:proofErr w:type="spellStart"/>
       <w:r>
@@ -1617,7 +1674,19 @@
         <w:pStyle w:val="af7"/>
       </w:pPr>
       <w:r>
-        <w:t>Работа системы будет представлять из себя настольное приложение, состоящее из модулей.</w:t>
+        <w:t>Работа системы будет представлять из себя приложение</w:t>
+      </w:r>
+      <w:r>
+        <w:t xml:space="preserve"> для </w:t>
+      </w:r>
+      <w:r>
+        <w:t>персональных</w:t>
+      </w:r>
+      <w:r>
+        <w:t xml:space="preserve"> компьютеров</w:t>
+      </w:r>
+      <w:r>
+        <w:t>, состоящее из модулей.</w:t>
       </w:r>
     </w:p>
     <w:p>
@@ -1865,9 +1934,6 @@
         <w:t>текст</w:t>
       </w:r>
       <w:r>
-        <w:rPr>
-          <w:lang w:val="ru-RU"/>
-        </w:rPr>
         <w:t>;</w:t>
       </w:r>
     </w:p>
@@ -1882,7 +1948,13 @@
         <w:t xml:space="preserve"> всех модулей, кроме модуля почты, осуществляется</w:t>
       </w:r>
       <w:r>
-        <w:t xml:space="preserve"> полностью на пользовательском настольном компьютере, который находится под управлением одной из </w:t>
+        <w:t xml:space="preserve"> полностью на пользовательском </w:t>
+      </w:r>
+      <w:r>
+        <w:t xml:space="preserve">персональном </w:t>
+      </w:r>
+      <w:r>
+        <w:t xml:space="preserve">компьютере, который находится под управлением одной из </w:t>
       </w:r>
       <w:r>
         <w:t>следующих</w:t>
@@ -1891,9 +1963,6 @@
         <w:t xml:space="preserve"> версий операционных систем</w:t>
       </w:r>
       <w:r>
-        <w:rPr>
-          <w:lang w:val="ru-RU"/>
-        </w:rPr>
         <w:t xml:space="preserve">: </w:t>
       </w:r>
       <w:proofErr w:type="spellStart"/>
@@ -1910,14 +1979,7 @@
           <w:bCs/>
           <w:lang w:eastAsia="ja-JP"/>
         </w:rPr>
-        <w:t xml:space="preserve"> 10</w:t>
-      </w:r>
-      <w:r>
-        <w:rPr>
-          <w:bCs/>
-          <w:lang w:eastAsia="ja-JP"/>
-        </w:rPr>
-        <w:t xml:space="preserve">, </w:t>
+        <w:t xml:space="preserve"> 10, </w:t>
       </w:r>
       <w:proofErr w:type="spellStart"/>
       <w:r>
@@ -2004,10 +2066,7 @@
       </w:pPr>
       <w:r>
         <w:lastRenderedPageBreak/>
-        <w:t xml:space="preserve">Требования к модулю </w:t>
-      </w:r>
-      <w:r>
-        <w:t>работы с видео</w:t>
+        <w:t>Требования к модулю работы с видео</w:t>
       </w:r>
     </w:p>
     <w:p>
@@ -2232,18 +2291,9 @@
     <w:p>
       <w:pPr>
         <w:pStyle w:val="af7"/>
-        <w:rPr>
-          <w:lang w:val="ru-RU"/>
-        </w:rPr>
-      </w:pPr>
-      <w:r>
-        <w:t>- предоставление возможности сформировать протокол встречи по её стенограмме</w:t>
-      </w:r>
-      <w:r>
-        <w:rPr>
-          <w:lang w:val="ru-RU"/>
-        </w:rPr>
-        <w:t>;</w:t>
+      </w:pPr>
+      <w:r>
+        <w:t>- предоставление возможности сформировать протокол встречи по её стенограмме;</w:t>
       </w:r>
     </w:p>
     <w:p>
@@ -2559,7 +2609,13 @@
         <w:pStyle w:val="af7"/>
       </w:pPr>
       <w:r>
-        <w:t>Разрабатываемое настольное приложение должно поддерживать русский язык.</w:t>
+        <w:t>Разрабатываемое приложение</w:t>
+      </w:r>
+      <w:r>
+        <w:t xml:space="preserve"> для персональных компьютеров</w:t>
+      </w:r>
+      <w:r>
+        <w:t xml:space="preserve"> должно поддерживать русский язык.</w:t>
       </w:r>
     </w:p>
     <w:p>
@@ -2578,9 +2634,6 @@
     <w:p>
       <w:pPr>
         <w:pStyle w:val="af7"/>
-        <w:rPr>
-          <w:lang w:val="ru-RU"/>
-        </w:rPr>
       </w:pPr>
       <w:r>
         <w:t>Для реализации модул</w:t>
@@ -2589,10 +2642,7 @@
         <w:t>ей</w:t>
       </w:r>
       <w:r>
-        <w:t xml:space="preserve"> </w:t>
-      </w:r>
-      <w:r>
-        <w:t>обработки стенограммы</w:t>
+        <w:t xml:space="preserve"> обработки стенограммы</w:t>
       </w:r>
       <w:r>
         <w:t xml:space="preserve">, протоколирования, формулировки задач, рассылки результатов и хранения информации будет </w:t>
@@ -2605,56 +2655,29 @@
       </w:r>
       <w:proofErr w:type="spellStart"/>
       <w:r>
-        <w:rPr>
-          <w:lang w:val="ru-RU"/>
-        </w:rPr>
         <w:t>Java</w:t>
       </w:r>
       <w:proofErr w:type="spellEnd"/>
       <w:r>
-        <w:rPr>
-          <w:lang w:val="ru-RU"/>
-        </w:rPr>
         <w:t>.</w:t>
       </w:r>
     </w:p>
     <w:p>
       <w:pPr>
         <w:pStyle w:val="af7"/>
-        <w:rPr>
-          <w:lang w:val="ru-RU"/>
-        </w:rPr>
-      </w:pPr>
-      <w:r>
-        <w:t xml:space="preserve">Для реализации модуля хранения информации будет использован структурированный язык запросов </w:t>
-      </w:r>
-      <w:r>
-        <w:rPr>
-          <w:lang w:val="ru-RU"/>
-        </w:rPr>
-        <w:t>SQL.</w:t>
-      </w:r>
-      <w:r>
-        <w:rPr>
-          <w:lang w:val="ru-RU"/>
-        </w:rPr>
-        <w:t xml:space="preserve"> </w:t>
-      </w:r>
-      <w:r>
-        <w:t xml:space="preserve">В качестве базы данных, которая является частью модуля хранения информации, будет использоваться система управления базами данных </w:t>
+      </w:pPr>
+      <w:r>
+        <w:t>Для реализации модуля хранения информации будет использован структурированный язык запросов SQL.</w:t>
+      </w:r>
+      <w:r>
+        <w:t xml:space="preserve"> В качестве базы данных, которая является частью модуля хранения информации, будет использоваться система управления базами данных </w:t>
       </w:r>
       <w:proofErr w:type="spellStart"/>
       <w:r>
-        <w:rPr>
-          <w:lang w:val="ru-RU"/>
-        </w:rPr>
         <w:t>SQLite</w:t>
       </w:r>
       <w:proofErr w:type="spellEnd"/>
       <w:r>
-        <w:rPr>
-          <w:lang w:val="ru-RU"/>
-        </w:rPr>
         <w:t>.</w:t>
       </w:r>
     </w:p>
@@ -2828,13 +2851,7 @@
         <w:pStyle w:val="a3"/>
       </w:pPr>
       <w:r>
-        <w:t xml:space="preserve">Анализ предметной области, анализ конкурентов и построение структуры требований, выражающейся в списке </w:t>
-      </w:r>
-      <w:r>
-        <w:t>функциональности</w:t>
-      </w:r>
-      <w:r>
-        <w:t>, ведущих к решению поставленных задач и целей 01.03.2025 – 30.03.2025; </w:t>
+        <w:t>Анализ предметной области, анализ конкурентов и построение структуры требований, выражающейся в списке функциональности, ведущих к решению поставленных задач и целей 01.03.2025 – 30.03.2025; </w:t>
       </w:r>
     </w:p>
     <w:p>
@@ -2858,13 +2875,7 @@
       </w:r>
       <w:proofErr w:type="spellEnd"/>
       <w:r>
-        <w:t xml:space="preserve"> </w:t>
-      </w:r>
-      <w:r>
-        <w:t>15</w:t>
-      </w:r>
-      <w:r>
-        <w:t>.03.2025 – 30.03.2025;</w:t>
+        <w:t xml:space="preserve"> 15.03.2025 – 30.03.2025;</w:t>
       </w:r>
     </w:p>
     <w:p>
@@ -3156,7 +3167,25 @@
         <w:rPr>
           <w:lang w:eastAsia="ja-JP"/>
         </w:rPr>
-        <w:t>Для установки настольного приложения под каждую из поддерживаемых платформ будет подготовлен соответствующий установочный файл:</w:t>
+        <w:t>Для установки приложения</w:t>
+      </w:r>
+      <w:r>
+        <w:rPr>
+          <w:lang w:eastAsia="ja-JP"/>
+        </w:rPr>
+        <w:t xml:space="preserve"> для персональных компьюте</w:t>
+      </w:r>
+      <w:r>
+        <w:rPr>
+          <w:lang w:eastAsia="ja-JP"/>
+        </w:rPr>
+        <w:t>ров</w:t>
+      </w:r>
+      <w:r>
+        <w:rPr>
+          <w:lang w:eastAsia="ja-JP"/>
+        </w:rPr>
+        <w:t xml:space="preserve"> под каждую из поддерживаемых платформ будет подготовлен соответствующий установочный файл:</w:t>
       </w:r>
     </w:p>
     <w:p>
@@ -3381,14 +3410,8 @@
     <w:p>
       <w:pPr>
         <w:pStyle w:val="a0"/>
-        <w:rPr>
-          <w:lang w:val="ru-RU"/>
-        </w:rPr>
-      </w:pPr>
-      <w:r>
-        <w:rPr>
-          <w:lang w:val="ru-RU"/>
-        </w:rPr>
+      </w:pPr>
+      <w:r>
         <w:t>Перечень подлежащих разработке документов</w:t>
       </w:r>
     </w:p>
@@ -3396,74 +3419,44 @@
       <w:pPr>
         <w:pStyle w:val="af7"/>
         <w:ind w:left="709" w:firstLine="0"/>
-        <w:rPr>
-          <w:lang w:val="ru-RU"/>
-        </w:rPr>
       </w:pPr>
       <w:r>
         <w:t>В перечень подлежащих разработке документов входить т</w:t>
       </w:r>
       <w:r>
-        <w:rPr>
-          <w:lang w:val="ru-RU"/>
-        </w:rPr>
         <w:t>техническое</w:t>
       </w:r>
       <w:r>
-        <w:rPr>
-          <w:lang w:val="ru-RU"/>
-        </w:rPr>
         <w:t xml:space="preserve"> задание</w:t>
       </w:r>
       <w:r>
         <w:t xml:space="preserve"> на автоматизированною систему</w:t>
       </w:r>
       <w:r>
-        <w:rPr>
-          <w:lang w:val="ru-RU"/>
-        </w:rPr>
         <w:t>.</w:t>
       </w:r>
     </w:p>
     <w:p>
       <w:pPr>
         <w:pStyle w:val="a0"/>
-        <w:rPr>
-          <w:lang w:val="ru-RU"/>
-        </w:rPr>
-      </w:pPr>
-      <w:r>
-        <w:rPr>
-          <w:lang w:val="ru-RU"/>
-        </w:rPr>
+      </w:pPr>
+      <w:r>
         <w:t>Вид представления и количество документов</w:t>
       </w:r>
     </w:p>
     <w:p>
       <w:pPr>
         <w:pStyle w:val="af7"/>
-        <w:rPr>
-          <w:lang w:val="ru-RU"/>
-        </w:rPr>
-      </w:pPr>
-      <w:r>
-        <w:rPr>
-          <w:lang w:val="ru-RU"/>
-        </w:rPr>
+      </w:pPr>
+      <w:r>
         <w:t xml:space="preserve">Документы должны быть представлены в электронном виде и опубликованы на сайте github.com в </w:t>
       </w:r>
       <w:proofErr w:type="spellStart"/>
       <w:r>
-        <w:rPr>
-          <w:lang w:val="ru-RU"/>
-        </w:rPr>
         <w:t>репозитории</w:t>
       </w:r>
       <w:proofErr w:type="spellEnd"/>
       <w:r>
-        <w:rPr>
-          <w:lang w:val="ru-RU"/>
-        </w:rPr>
         <w:t xml:space="preserve"> команды разработчика, а также в печатном виде.</w:t>
       </w:r>
     </w:p>
@@ -3473,13 +3466,9 @@
           <w:rFonts w:ascii="Times New Roman" w:hAnsi="Times New Roman"/>
           <w:color w:val="000000" w:themeColor="text1"/>
           <w:sz w:val="28"/>
-          <w:lang w:val="ru-RU"/>
-        </w:rPr>
-      </w:pPr>
-      <w:r>
-        <w:rPr>
-          <w:lang w:val="ru-RU"/>
-        </w:rPr>
+        </w:rPr>
+      </w:pPr>
+      <w:r>
         <w:br w:type="page"/>
       </w:r>
     </w:p>
@@ -3491,23 +3480,8 @@
         <w:lastRenderedPageBreak/>
         <w:t>Источники разработки</w:t>
       </w:r>
-      <w:r>
-        <w:rPr>
-          <w:lang w:val="ru-RU"/>
-        </w:rPr>
-        <w:t>[</w:t>
-      </w:r>
-      <w:r>
-        <w:t>перечитаю</w:t>
-      </w:r>
       <w:bookmarkStart w:id="10" w:name="_GoBack"/>
       <w:bookmarkEnd w:id="10"/>
-      <w:r>
-        <w:rPr>
-          <w:lang w:val="ru-RU"/>
-        </w:rPr>
-        <w:t>]</w:t>
-      </w:r>
     </w:p>
     <w:p>
       <w:pPr>
@@ -3522,11 +3496,18 @@
         <w:pStyle w:val="a3"/>
       </w:pPr>
       <w:r>
-        <w:rPr>
-          <w:lang w:val="ru-RU"/>
-        </w:rPr>
-        <w:t>Read.ai</w:t>
-      </w:r>
+        <w:t>Read.ai;</w:t>
+      </w:r>
+    </w:p>
+    <w:p>
+      <w:pPr>
+        <w:pStyle w:val="a3"/>
+      </w:pPr>
+      <w:proofErr w:type="spellStart"/>
+      <w:r>
+        <w:t>Fathom</w:t>
+      </w:r>
+      <w:proofErr w:type="spellEnd"/>
       <w:r>
         <w:t>;</w:t>
       </w:r>
@@ -3535,11 +3516,11 @@
       <w:pPr>
         <w:pStyle w:val="a3"/>
       </w:pPr>
-      <w:proofErr w:type="spellStart"/>
-      <w:r>
-        <w:t>Fathom</w:t>
-      </w:r>
-      <w:proofErr w:type="spellEnd"/>
+      <w:proofErr w:type="gramStart"/>
+      <w:r>
+        <w:t>TL;DV</w:t>
+      </w:r>
+      <w:proofErr w:type="gramEnd"/>
       <w:r>
         <w:t>;</w:t>
       </w:r>
@@ -3548,24 +3529,8 @@
       <w:pPr>
         <w:pStyle w:val="a3"/>
       </w:pPr>
-      <w:proofErr w:type="gramStart"/>
-      <w:r>
-        <w:t>TL;DV</w:t>
-      </w:r>
-      <w:proofErr w:type="gramEnd"/>
-      <w:r>
-        <w:t>;</w:t>
-      </w:r>
-    </w:p>
-    <w:p>
-      <w:pPr>
-        <w:pStyle w:val="a3"/>
-      </w:pPr>
-      <w:r>
-        <w:t>Fireflies.ai</w:t>
-      </w:r>
-      <w:r>
-        <w:t>;</w:t>
+      <w:r>
+        <w:t>Fireflies.ai;</w:t>
       </w:r>
     </w:p>
     <w:p>
@@ -3623,6 +3588,7 @@
       <w:showingPlcHdr/>
       <w15:appearance w15:val="hidden"/>
     </w:sdtPr>
+    <w:sdtEndPr/>
     <w:sdtContent>
       <w:p>
         <w:pPr>
@@ -3677,6 +3643,7 @@
         <w:docPartUnique/>
       </w:docPartObj>
     </w:sdtPr>
+    <w:sdtEndPr/>
     <w:sdtContent>
       <w:p>
         <w:pPr>
@@ -3696,7 +3663,7 @@
           <w:rPr>
             <w:noProof/>
           </w:rPr>
-          <w:t>16</w:t>
+          <w:t>17</w:t>
         </w:r>
         <w:r>
           <w:fldChar w:fldCharType="end"/>
@@ -6719,13 +6686,13 @@
     <w:sig w:usb0="E0002EFF" w:usb1="C000785B" w:usb2="00000009" w:usb3="00000000" w:csb0="000001FF" w:csb1="00000000"/>
   </w:font>
   <w:font w:name="MS Mincho">
-    <w:altName w:val="MS Gothic"/>
+    <w:altName w:val="ＭＳ 明朝"/>
     <w:panose1 w:val="02020609040205080304"/>
     <w:charset w:val="80"/>
     <w:family w:val="roman"/>
     <w:notTrueType/>
     <w:pitch w:val="fixed"/>
-    <w:sig w:usb0="00000000" w:usb1="08070000" w:usb2="00000010" w:usb3="00000000" w:csb0="00020000" w:csb1="00000000"/>
+    <w:sig w:usb0="00000001" w:usb1="08070000" w:usb2="00000010" w:usb3="00000000" w:csb0="00020000" w:csb1="00000000"/>
   </w:font>
   <w:font w:name="MS Gothic">
     <w:altName w:val="ＭＳ ゴシック"/>
@@ -6768,7 +6735,9 @@
   <w:rsids>
     <w:rsidRoot w:val="004A12E4"/>
     <w:rsid w:val="004A12E4"/>
+    <w:rsid w:val="004E354E"/>
     <w:rsid w:val="007142BD"/>
+    <w:rsid w:val="00831765"/>
   </w:rsids>
   <m:mathPr>
     <m:mathFont m:val="Cambria Math"/>

</xml_diff>